<commit_message>
Update the database documentation. Add the field id_object to the table limits (in the database and the API).
</commit_message>
<xml_diff>
--- a/documentations/Database/Database.docx
+++ b/documentations/Database/Database.docx
@@ -1910,7 +1910,14 @@
     </w:p>
     <w:p>
       <w:pPr>
-        <w:jc w:val="both"/>
+        <w:rPr>
+          <w:lang w:val="fr-FR"/>
+        </w:rPr>
+      </w:pPr>
+    </w:p>
+    <w:p>
+      <w:pPr>
+        <w:jc w:val="center"/>
         <w:rPr>
           <w:lang w:val="fr-FR"/>
         </w:rPr>
@@ -1922,9 +1929,9 @@
         </w:rPr>
         <w:drawing>
           <wp:inline distT="0" distB="0" distL="0" distR="0">
-            <wp:extent cx="6645910" cy="8540115"/>
-            <wp:effectExtent l="19050" t="0" r="2540" b="0"/>
-            <wp:docPr id="1" name="Image 0" descr="Schema.png"/>
+            <wp:extent cx="5562765" cy="8133671"/>
+            <wp:effectExtent l="19050" t="0" r="0" b="0"/>
+            <wp:docPr id="3" name="Image 2" descr="Schema.png"/>
             <wp:cNvGraphicFramePr>
               <a:graphicFrameLocks xmlns:a="http://schemas.openxmlformats.org/drawingml/2006/main" noChangeAspect="1"/>
             </wp:cNvGraphicFramePr>
@@ -1944,7 +1951,7 @@
                   <pic:spPr>
                     <a:xfrm>
                       <a:off x="0" y="0"/>
-                      <a:ext cx="6645910" cy="8540115"/>
+                      <a:ext cx="5564675" cy="8136464"/>
                     </a:xfrm>
                     <a:prstGeom prst="rect">
                       <a:avLst/>
@@ -2004,6 +2011,7 @@
         </w:rPr>
         <w:t xml:space="preserve">, les champs </w:t>
       </w:r>
+      <w:proofErr w:type="spellStart"/>
       <w:r>
         <w:rPr>
           <w:b/>
@@ -2011,12 +2019,14 @@
         </w:rPr>
         <w:t>created</w:t>
       </w:r>
+      <w:proofErr w:type="spellEnd"/>
       <w:r>
         <w:rPr>
           <w:lang w:val="fr-FR"/>
         </w:rPr>
         <w:t xml:space="preserve"> et </w:t>
       </w:r>
+      <w:proofErr w:type="spellStart"/>
       <w:r>
         <w:rPr>
           <w:b/>
@@ -2024,12 +2034,14 @@
         </w:rPr>
         <w:t>modified</w:t>
       </w:r>
+      <w:proofErr w:type="spellEnd"/>
       <w:r>
         <w:rPr>
           <w:lang w:val="fr-FR"/>
         </w:rPr>
         <w:t xml:space="preserve"> dont toutes les tables disposent à l’exception de </w:t>
       </w:r>
+      <w:proofErr w:type="spellStart"/>
       <w:r>
         <w:rPr>
           <w:b/>
@@ -2037,6 +2049,7 @@
         </w:rPr>
         <w:t>deleted</w:t>
       </w:r>
+      <w:proofErr w:type="spellEnd"/>
       <w:r>
         <w:rPr>
           <w:lang w:val="fr-FR"/>
@@ -2053,7 +2066,21 @@
         <w:rPr>
           <w:lang w:val="fr-FR"/>
         </w:rPr>
-        <w:t xml:space="preserve">De même, toutes les tables sauf deleted ont un champ </w:t>
+        <w:t xml:space="preserve">De même, toutes les tables sauf </w:t>
+      </w:r>
+      <w:proofErr w:type="spellStart"/>
+      <w:r>
+        <w:rPr>
+          <w:lang w:val="fr-FR"/>
+        </w:rPr>
+        <w:t>deleted</w:t>
+      </w:r>
+      <w:proofErr w:type="spellEnd"/>
+      <w:r>
+        <w:rPr>
+          <w:lang w:val="fr-FR"/>
+        </w:rPr>
+        <w:t xml:space="preserve"> ont un champ </w:t>
       </w:r>
       <w:r>
         <w:rPr>
@@ -2147,13 +2174,29 @@
         </w:rPr>
       </w:pPr>
       <w:bookmarkStart w:id="2" w:name="_Toc264044614"/>
-      <w:r>
-        <w:rPr>
-          <w:lang w:val="fr-FR"/>
-        </w:rPr>
-        <w:t>Accessors et Objects</w:t>
+      <w:proofErr w:type="spellStart"/>
+      <w:r>
+        <w:rPr>
+          <w:lang w:val="fr-FR"/>
+        </w:rPr>
+        <w:t>Accessors</w:t>
+      </w:r>
+      <w:proofErr w:type="spellEnd"/>
+      <w:r>
+        <w:rPr>
+          <w:lang w:val="fr-FR"/>
+        </w:rPr>
+        <w:t xml:space="preserve"> et </w:t>
+      </w:r>
+      <w:proofErr w:type="spellStart"/>
+      <w:r>
+        <w:rPr>
+          <w:lang w:val="fr-FR"/>
+        </w:rPr>
+        <w:t>Objects</w:t>
       </w:r>
       <w:bookmarkEnd w:id="2"/>
+      <w:proofErr w:type="spellEnd"/>
     </w:p>
     <w:p>
       <w:pPr>
@@ -2175,6 +2218,7 @@
         </w:rPr>
         <w:t>« </w:t>
       </w:r>
+      <w:proofErr w:type="spellStart"/>
       <w:r>
         <w:rPr>
           <w:b/>
@@ -2182,6 +2226,7 @@
         </w:rPr>
         <w:t>accessor</w:t>
       </w:r>
+      <w:proofErr w:type="spellEnd"/>
       <w:r>
         <w:rPr>
           <w:b/>
@@ -2195,6 +2240,7 @@
         </w:rPr>
         <w:t xml:space="preserve"> regroupe les tables </w:t>
       </w:r>
+      <w:proofErr w:type="spellStart"/>
       <w:r>
         <w:rPr>
           <w:b/>
@@ -2202,6 +2248,7 @@
         </w:rPr>
         <w:t>accounts</w:t>
       </w:r>
+      <w:proofErr w:type="spellEnd"/>
       <w:r>
         <w:rPr>
           <w:lang w:val="fr-FR"/>
@@ -2232,13 +2279,22 @@
           <w:b/>
           <w:lang w:val="fr-FR"/>
         </w:rPr>
-        <w:t>« object</w:t>
-      </w:r>
+        <w:t>« </w:t>
+      </w:r>
+      <w:proofErr w:type="spellStart"/>
       <w:r>
         <w:rPr>
           <w:b/>
           <w:lang w:val="fr-FR"/>
         </w:rPr>
+        <w:t>object</w:t>
+      </w:r>
+      <w:proofErr w:type="spellEnd"/>
+      <w:r>
+        <w:rPr>
+          <w:b/>
+          <w:lang w:val="fr-FR"/>
+        </w:rPr>
         <w:t> »</w:t>
       </w:r>
       <w:r>
@@ -2296,7 +2352,35 @@
         <w:rPr>
           <w:lang w:val="fr-FR"/>
         </w:rPr>
-        <w:t xml:space="preserve">L’idée générale de cette représentation est qu’un accessor est une entité qui peut effectuer des opérations sur un object. Ceci est pratique par exemple pour la gestion des </w:t>
+        <w:t xml:space="preserve">L’idée générale de cette représentation est qu’un </w:t>
+      </w:r>
+      <w:proofErr w:type="spellStart"/>
+      <w:r>
+        <w:rPr>
+          <w:lang w:val="fr-FR"/>
+        </w:rPr>
+        <w:t>accessor</w:t>
+      </w:r>
+      <w:proofErr w:type="spellEnd"/>
+      <w:r>
+        <w:rPr>
+          <w:lang w:val="fr-FR"/>
+        </w:rPr>
+        <w:t xml:space="preserve"> est une entité qui peut effectuer des opérations sur un </w:t>
+      </w:r>
+      <w:proofErr w:type="spellStart"/>
+      <w:r>
+        <w:rPr>
+          <w:lang w:val="fr-FR"/>
+        </w:rPr>
+        <w:t>object</w:t>
+      </w:r>
+      <w:proofErr w:type="spellEnd"/>
+      <w:r>
+        <w:rPr>
+          <w:lang w:val="fr-FR"/>
+        </w:rPr>
+        <w:t xml:space="preserve">. Ceci est pratique par exemple pour la gestion des </w:t>
       </w:r>
       <w:r>
         <w:rPr>
@@ -2308,7 +2392,35 @@
         <w:rPr>
           <w:lang w:val="fr-FR"/>
         </w:rPr>
-        <w:t xml:space="preserve"> où un accessor est lié à un object via leurs id. Un compte peut ainsi avoir des droits sur un fichier, et un groupe peut en avoir sur une collection…</w:t>
+        <w:t xml:space="preserve"> où un </w:t>
+      </w:r>
+      <w:proofErr w:type="spellStart"/>
+      <w:r>
+        <w:rPr>
+          <w:lang w:val="fr-FR"/>
+        </w:rPr>
+        <w:t>accessor</w:t>
+      </w:r>
+      <w:proofErr w:type="spellEnd"/>
+      <w:r>
+        <w:rPr>
+          <w:lang w:val="fr-FR"/>
+        </w:rPr>
+        <w:t xml:space="preserve"> est lié à un </w:t>
+      </w:r>
+      <w:proofErr w:type="spellStart"/>
+      <w:r>
+        <w:rPr>
+          <w:lang w:val="fr-FR"/>
+        </w:rPr>
+        <w:t>object</w:t>
+      </w:r>
+      <w:proofErr w:type="spellEnd"/>
+      <w:r>
+        <w:rPr>
+          <w:lang w:val="fr-FR"/>
+        </w:rPr>
+        <w:t xml:space="preserve"> via leurs id. Un compte peut ainsi avoir des droits sur un fichier, et un groupe peut en avoir sur une collection…</w:t>
       </w:r>
     </w:p>
     <w:p>
@@ -2330,6 +2442,7 @@
         </w:rPr>
         <w:t xml:space="preserve"> est rendu possible par l’utilisation systématique d’</w:t>
       </w:r>
+      <w:proofErr w:type="spellStart"/>
       <w:r>
         <w:rPr>
           <w:b/>
@@ -2342,8 +2455,25 @@
           <w:b/>
           <w:lang w:val="fr-FR"/>
         </w:rPr>
-        <w:t>niversal unique identifiers</w:t>
-      </w:r>
+        <w:t>niversal</w:t>
+      </w:r>
+      <w:proofErr w:type="spellEnd"/>
+      <w:r>
+        <w:rPr>
+          <w:b/>
+          <w:lang w:val="fr-FR"/>
+        </w:rPr>
+        <w:t xml:space="preserve"> unique </w:t>
+      </w:r>
+      <w:proofErr w:type="spellStart"/>
+      <w:r>
+        <w:rPr>
+          <w:b/>
+          <w:lang w:val="fr-FR"/>
+        </w:rPr>
+        <w:t>identifiers</w:t>
+      </w:r>
+      <w:proofErr w:type="spellEnd"/>
       <w:r>
         <w:rPr>
           <w:lang w:val="fr-FR"/>
@@ -2356,6 +2486,7 @@
         </w:rPr>
         <w:t xml:space="preserve">(ou </w:t>
       </w:r>
+      <w:proofErr w:type="spellStart"/>
       <w:r>
         <w:rPr>
           <w:b/>
@@ -2363,6 +2494,7 @@
         </w:rPr>
         <w:t>uuid</w:t>
       </w:r>
+      <w:proofErr w:type="spellEnd"/>
       <w:r>
         <w:rPr>
           <w:lang w:val="fr-FR"/>
@@ -2373,7 +2505,35 @@
         <w:rPr>
           <w:lang w:val="fr-FR"/>
         </w:rPr>
-        <w:t>pour identifier les entrées. Chaque accessor et object a ainsi un identifiant unique dans toute la base de données, et par extension dans le monde entier.</w:t>
+        <w:t xml:space="preserve">pour identifier les entrées. Chaque </w:t>
+      </w:r>
+      <w:proofErr w:type="spellStart"/>
+      <w:r>
+        <w:rPr>
+          <w:lang w:val="fr-FR"/>
+        </w:rPr>
+        <w:t>accessor</w:t>
+      </w:r>
+      <w:proofErr w:type="spellEnd"/>
+      <w:r>
+        <w:rPr>
+          <w:lang w:val="fr-FR"/>
+        </w:rPr>
+        <w:t xml:space="preserve"> et </w:t>
+      </w:r>
+      <w:proofErr w:type="spellStart"/>
+      <w:r>
+        <w:rPr>
+          <w:lang w:val="fr-FR"/>
+        </w:rPr>
+        <w:t>object</w:t>
+      </w:r>
+      <w:proofErr w:type="spellEnd"/>
+      <w:r>
+        <w:rPr>
+          <w:lang w:val="fr-FR"/>
+        </w:rPr>
+        <w:t xml:space="preserve"> a ainsi un identifiant unique dans toute la base de données, et par extension dans le monde entier.</w:t>
       </w:r>
     </w:p>
     <w:p>
@@ -2387,8 +2547,35 @@
         <w:rPr>
           <w:lang w:val="fr-FR"/>
         </w:rPr>
-        <w:t xml:space="preserve">Tout les objects ont un champ </w:t>
-      </w:r>
+        <w:t>Tou</w:t>
+      </w:r>
+      <w:r>
+        <w:rPr>
+          <w:lang w:val="fr-FR"/>
+        </w:rPr>
+        <w:t>s</w:t>
+      </w:r>
+      <w:r>
+        <w:rPr>
+          <w:lang w:val="fr-FR"/>
+        </w:rPr>
+        <w:t xml:space="preserve"> les </w:t>
+      </w:r>
+      <w:proofErr w:type="spellStart"/>
+      <w:r>
+        <w:rPr>
+          <w:lang w:val="fr-FR"/>
+        </w:rPr>
+        <w:t>objects</w:t>
+      </w:r>
+      <w:proofErr w:type="spellEnd"/>
+      <w:r>
+        <w:rPr>
+          <w:lang w:val="fr-FR"/>
+        </w:rPr>
+        <w:t xml:space="preserve"> ont un champ </w:t>
+      </w:r>
+      <w:proofErr w:type="spellStart"/>
       <w:r>
         <w:rPr>
           <w:b/>
@@ -2396,6 +2583,7 @@
         </w:rPr>
         <w:t>id_account</w:t>
       </w:r>
+      <w:proofErr w:type="spellEnd"/>
       <w:r>
         <w:rPr>
           <w:lang w:val="fr-FR"/>
@@ -2436,13 +2624,29 @@
         </w:rPr>
       </w:pPr>
       <w:bookmarkStart w:id="3" w:name="_Toc264044615"/>
-      <w:r>
-        <w:rPr>
-          <w:lang w:val="fr-FR"/>
-        </w:rPr>
-        <w:t>Created et modified</w:t>
+      <w:proofErr w:type="spellStart"/>
+      <w:r>
+        <w:rPr>
+          <w:lang w:val="fr-FR"/>
+        </w:rPr>
+        <w:t>Created</w:t>
+      </w:r>
+      <w:proofErr w:type="spellEnd"/>
+      <w:r>
+        <w:rPr>
+          <w:lang w:val="fr-FR"/>
+        </w:rPr>
+        <w:t xml:space="preserve"> et </w:t>
+      </w:r>
+      <w:proofErr w:type="spellStart"/>
+      <w:r>
+        <w:rPr>
+          <w:lang w:val="fr-FR"/>
+        </w:rPr>
+        <w:t>modified</w:t>
       </w:r>
       <w:bookmarkEnd w:id="3"/>
+      <w:proofErr w:type="spellEnd"/>
     </w:p>
     <w:p>
       <w:pPr>
@@ -2457,6 +2661,7 @@
         </w:rPr>
         <w:t xml:space="preserve">Les champs </w:t>
       </w:r>
+      <w:proofErr w:type="spellStart"/>
       <w:r>
         <w:rPr>
           <w:b/>
@@ -2464,12 +2669,14 @@
         </w:rPr>
         <w:t>created</w:t>
       </w:r>
+      <w:proofErr w:type="spellEnd"/>
       <w:r>
         <w:rPr>
           <w:lang w:val="fr-FR"/>
         </w:rPr>
         <w:t xml:space="preserve"> et </w:t>
       </w:r>
+      <w:proofErr w:type="spellStart"/>
       <w:r>
         <w:rPr>
           <w:b/>
@@ -2477,23 +2684,40 @@
         </w:rPr>
         <w:t>modified</w:t>
       </w:r>
+      <w:proofErr w:type="spellEnd"/>
       <w:r>
         <w:rPr>
           <w:lang w:val="fr-FR"/>
         </w:rPr>
         <w:t xml:space="preserve"> présent dans chaque table permettent de savoir quand une entrée a été créée et modifiée. Leur date est au format </w:t>
       </w:r>
+      <w:proofErr w:type="spellStart"/>
       <w:r>
         <w:rPr>
           <w:lang w:val="fr-FR"/>
         </w:rPr>
         <w:t>yyyy</w:t>
       </w:r>
-      <w:r>
-        <w:rPr>
-          <w:lang w:val="fr-FR"/>
-        </w:rPr>
-        <w:t xml:space="preserve">-MM-dd hh:mm:ss. Ces champs sont </w:t>
+      <w:proofErr w:type="spellEnd"/>
+      <w:r>
+        <w:rPr>
+          <w:lang w:val="fr-FR"/>
+        </w:rPr>
+        <w:t xml:space="preserve">-MM-dd </w:t>
+      </w:r>
+      <w:proofErr w:type="spellStart"/>
+      <w:r>
+        <w:rPr>
+          <w:lang w:val="fr-FR"/>
+        </w:rPr>
+        <w:t>hh:mm:ss</w:t>
+      </w:r>
+      <w:proofErr w:type="spellEnd"/>
+      <w:r>
+        <w:rPr>
+          <w:lang w:val="fr-FR"/>
+        </w:rPr>
+        <w:t xml:space="preserve">. Ces champs sont </w:t>
       </w:r>
       <w:r>
         <w:rPr>
@@ -2505,7 +2729,21 @@
         <w:rPr>
           <w:lang w:val="fr-FR"/>
         </w:rPr>
-        <w:t xml:space="preserve"> automatiquement lors de la création d’une entrée, et le champ modified est mis à jour à chaque modification par un trigger.</w:t>
+        <w:t xml:space="preserve"> automatiquement lors de la création d’une entrée, et le champ </w:t>
+      </w:r>
+      <w:proofErr w:type="spellStart"/>
+      <w:r>
+        <w:rPr>
+          <w:lang w:val="fr-FR"/>
+        </w:rPr>
+        <w:t>modified</w:t>
+      </w:r>
+      <w:proofErr w:type="spellEnd"/>
+      <w:r>
+        <w:rPr>
+          <w:lang w:val="fr-FR"/>
+        </w:rPr>
+        <w:t xml:space="preserve"> est mis à jour à chaque modification par un trigger.</w:t>
       </w:r>
     </w:p>
     <w:p>
@@ -2545,7 +2783,28 @@
         <w:rPr>
           <w:lang w:val="fr-FR"/>
         </w:rPr>
-        <w:t>Certaines tables sont soumises à des contraintes d’unicité plus ou moins restrictives, sur un ou plusieurs champs. Par exemple, le champ name de la table account</w:t>
+        <w:t xml:space="preserve">Certaines tables sont soumises à des contraintes d’unicité plus ou moins restrictives, sur un ou plusieurs champs. Par exemple, le champ </w:t>
+      </w:r>
+      <w:proofErr w:type="spellStart"/>
+      <w:r>
+        <w:rPr>
+          <w:lang w:val="fr-FR"/>
+        </w:rPr>
+        <w:t>name</w:t>
+      </w:r>
+      <w:proofErr w:type="spellEnd"/>
+      <w:r>
+        <w:rPr>
+          <w:lang w:val="fr-FR"/>
+        </w:rPr>
+        <w:t xml:space="preserve"> de la table </w:t>
+      </w:r>
+      <w:proofErr w:type="spellStart"/>
+      <w:r>
+        <w:rPr>
+          <w:lang w:val="fr-FR"/>
+        </w:rPr>
+        <w:t>account</w:t>
       </w:r>
       <w:r>
         <w:rPr>
@@ -2553,6 +2812,7 @@
         </w:rPr>
         <w:t>s</w:t>
       </w:r>
+      <w:proofErr w:type="spellEnd"/>
       <w:r>
         <w:rPr>
           <w:lang w:val="fr-FR"/>
@@ -2594,7 +2854,35 @@
         <w:rPr>
           <w:lang w:val="fr-FR"/>
         </w:rPr>
-        <w:t xml:space="preserve"> name et id_directory en même temps. Ce</w:t>
+        <w:t xml:space="preserve"> </w:t>
+      </w:r>
+      <w:proofErr w:type="spellStart"/>
+      <w:r>
+        <w:rPr>
+          <w:lang w:val="fr-FR"/>
+        </w:rPr>
+        <w:t>name</w:t>
+      </w:r>
+      <w:proofErr w:type="spellEnd"/>
+      <w:r>
+        <w:rPr>
+          <w:lang w:val="fr-FR"/>
+        </w:rPr>
+        <w:t xml:space="preserve"> et </w:t>
+      </w:r>
+      <w:proofErr w:type="spellStart"/>
+      <w:r>
+        <w:rPr>
+          <w:lang w:val="fr-FR"/>
+        </w:rPr>
+        <w:t>id_directory</w:t>
+      </w:r>
+      <w:proofErr w:type="spellEnd"/>
+      <w:r>
+        <w:rPr>
+          <w:lang w:val="fr-FR"/>
+        </w:rPr>
+        <w:t xml:space="preserve"> en même temps. Ce</w:t>
       </w:r>
       <w:r>
         <w:rPr>
@@ -2738,6 +3026,7 @@
         </w:rPr>
         <w:t xml:space="preserve">Lorsqu’une entrée est modifiée par la clause UPDATE, son champ </w:t>
       </w:r>
+      <w:proofErr w:type="spellStart"/>
       <w:r>
         <w:rPr>
           <w:b/>
@@ -2745,6 +3034,7 @@
         </w:rPr>
         <w:t>modified</w:t>
       </w:r>
+      <w:proofErr w:type="spellEnd"/>
       <w:r>
         <w:rPr>
           <w:lang w:val="fr-FR"/>
@@ -2763,7 +3053,21 @@
         <w:rPr>
           <w:lang w:val="fr-FR"/>
         </w:rPr>
-        <w:t>De plus, un trigger interdit la modification de l’id d’une entrée. L’uuid est définitivement défini lors de la création de l’entrée, ce qui évite de se retrouver avec des clés étrangères qui ne pointent sur rien.</w:t>
+        <w:t>De plus, un trigger interdit la modification de l’id d’une entrée. L’</w:t>
+      </w:r>
+      <w:proofErr w:type="spellStart"/>
+      <w:r>
+        <w:rPr>
+          <w:lang w:val="fr-FR"/>
+        </w:rPr>
+        <w:t>uuid</w:t>
+      </w:r>
+      <w:proofErr w:type="spellEnd"/>
+      <w:r>
+        <w:rPr>
+          <w:lang w:val="fr-FR"/>
+        </w:rPr>
+        <w:t xml:space="preserve"> est définitivement défini lors de la création de l’entrée, ce qui évite de se retrouver avec des clés étrangères qui ne pointent sur rien.</w:t>
       </w:r>
     </w:p>
     <w:p>
@@ -2777,7 +3081,19 @@
         <w:rPr>
           <w:lang w:val="fr-FR"/>
         </w:rPr>
-        <w:t xml:space="preserve">Engin, un trigger vérifie que les champs qui ne sont pas en </w:t>
+        <w:t>En</w:t>
+      </w:r>
+      <w:r>
+        <w:rPr>
+          <w:lang w:val="fr-FR"/>
+        </w:rPr>
+        <w:t>fin, un trigger vérifie</w:t>
+      </w:r>
+      <w:r>
+        <w:rPr>
+          <w:lang w:val="fr-FR"/>
+        </w:rPr>
+        <w:t xml:space="preserve"> que les champs qui ne sont pas en </w:t>
       </w:r>
       <w:r>
         <w:rPr>
@@ -2843,6 +3159,7 @@
         </w:rPr>
         <w:t xml:space="preserve"> sont sauvegardées dans la table </w:t>
       </w:r>
+      <w:proofErr w:type="spellStart"/>
       <w:r>
         <w:rPr>
           <w:b/>
@@ -2850,6 +3167,7 @@
         </w:rPr>
         <w:t>deleted</w:t>
       </w:r>
+      <w:proofErr w:type="spellEnd"/>
       <w:r>
         <w:rPr>
           <w:lang w:val="fr-FR"/>
@@ -2898,7 +3216,77 @@
         <w:rPr>
           <w:lang w:val="fr-FR"/>
         </w:rPr>
-        <w:t xml:space="preserve">nt de l’entrée supprimée sont supprimées à leur tour. Par exemple, supprimer un fichier supprimera également les entrées files_informations, files_collections, tags, permissions, et events dont l’id_file ou l’id_object pointent sur ce fichier. Ceci permet </w:t>
+        <w:t xml:space="preserve">nt de l’entrée supprimée sont supprimées à leur tour. Par exemple, supprimer un fichier supprimera également les entrées </w:t>
+      </w:r>
+      <w:proofErr w:type="spellStart"/>
+      <w:r>
+        <w:rPr>
+          <w:lang w:val="fr-FR"/>
+        </w:rPr>
+        <w:t>files_informations</w:t>
+      </w:r>
+      <w:proofErr w:type="spellEnd"/>
+      <w:r>
+        <w:rPr>
+          <w:lang w:val="fr-FR"/>
+        </w:rPr>
+        <w:t xml:space="preserve">, </w:t>
+      </w:r>
+      <w:proofErr w:type="spellStart"/>
+      <w:r>
+        <w:rPr>
+          <w:lang w:val="fr-FR"/>
+        </w:rPr>
+        <w:t>files_collections</w:t>
+      </w:r>
+      <w:proofErr w:type="spellEnd"/>
+      <w:r>
+        <w:rPr>
+          <w:lang w:val="fr-FR"/>
+        </w:rPr>
+        <w:t xml:space="preserve">, tags, permissions, et </w:t>
+      </w:r>
+      <w:proofErr w:type="spellStart"/>
+      <w:r>
+        <w:rPr>
+          <w:lang w:val="fr-FR"/>
+        </w:rPr>
+        <w:t>events</w:t>
+      </w:r>
+      <w:proofErr w:type="spellEnd"/>
+      <w:r>
+        <w:rPr>
+          <w:lang w:val="fr-FR"/>
+        </w:rPr>
+        <w:t xml:space="preserve"> dont l’</w:t>
+      </w:r>
+      <w:proofErr w:type="spellStart"/>
+      <w:r>
+        <w:rPr>
+          <w:lang w:val="fr-FR"/>
+        </w:rPr>
+        <w:t>id_file</w:t>
+      </w:r>
+      <w:proofErr w:type="spellEnd"/>
+      <w:r>
+        <w:rPr>
+          <w:lang w:val="fr-FR"/>
+        </w:rPr>
+        <w:t xml:space="preserve"> ou l’</w:t>
+      </w:r>
+      <w:proofErr w:type="spellStart"/>
+      <w:r>
+        <w:rPr>
+          <w:lang w:val="fr-FR"/>
+        </w:rPr>
+        <w:t>id_object</w:t>
+      </w:r>
+      <w:proofErr w:type="spellEnd"/>
+      <w:r>
+        <w:rPr>
+          <w:lang w:val="fr-FR"/>
+        </w:rPr>
+        <w:t xml:space="preserve"> pointent sur ce fichier. Ceci permet </w:t>
       </w:r>
       <w:r>
         <w:rPr>
@@ -2949,13 +3337,47 @@
         <w:rPr>
           <w:lang w:val="fr-FR"/>
         </w:rPr>
-        <w:t>Les clés étrangères sont simulées à l’aide de triggers qui vérifient qu’elles pointent toujours vers un identifiant valide. Par exemple, lorsqu’une entrée est insérée ou modifiée dans la table tags, un trigger vérifie que le champ id_object pointe bien vers l’id d’un object qui existe, c'est-à-dire l’id d’un fichier, d’un dossier, ou d’une collection. Si ce n’est pas le cas, une erreur est générée, et la requête annulée</w:t>
-      </w:r>
-      <w:r>
-        <w:rPr>
-          <w:lang w:val="fr-FR"/>
-        </w:rPr>
-        <w:t xml:space="preserve"> par rollback</w:t>
+        <w:t xml:space="preserve">Les clés étrangères sont simulées à l’aide de triggers qui vérifient qu’elles pointent toujours vers un identifiant valide. Par exemple, lorsqu’une entrée est insérée ou modifiée dans la table tags, un trigger vérifie que le champ </w:t>
+      </w:r>
+      <w:proofErr w:type="spellStart"/>
+      <w:r>
+        <w:rPr>
+          <w:lang w:val="fr-FR"/>
+        </w:rPr>
+        <w:t>id_object</w:t>
+      </w:r>
+      <w:proofErr w:type="spellEnd"/>
+      <w:r>
+        <w:rPr>
+          <w:lang w:val="fr-FR"/>
+        </w:rPr>
+        <w:t xml:space="preserve"> pointe bien vers l’id d’un </w:t>
+      </w:r>
+      <w:proofErr w:type="spellStart"/>
+      <w:r>
+        <w:rPr>
+          <w:lang w:val="fr-FR"/>
+        </w:rPr>
+        <w:t>object</w:t>
+      </w:r>
+      <w:proofErr w:type="spellEnd"/>
+      <w:r>
+        <w:rPr>
+          <w:lang w:val="fr-FR"/>
+        </w:rPr>
+        <w:t xml:space="preserve"> qui existe, c'est-à-dire l’id d’un fichier, d’un dossier, ou d’une collection. Si ce n’est pas le cas, une erreur est générée, et la requête annulée</w:t>
+      </w:r>
+      <w:r>
+        <w:rPr>
+          <w:lang w:val="fr-FR"/>
+        </w:rPr>
+        <w:t xml:space="preserve"> par </w:t>
+      </w:r>
+      <w:r>
+        <w:rPr>
+          <w:lang w:val="fr-FR"/>
+        </w:rPr>
+        <w:t>roll back</w:t>
       </w:r>
       <w:r>
         <w:rPr>
@@ -3008,6 +3430,7 @@
       <w:bookmarkStart w:id="12" w:name="_Ref258831638"/>
       <w:bookmarkStart w:id="13" w:name="_Ref258831662"/>
       <w:bookmarkStart w:id="14" w:name="_Toc264044623"/>
+      <w:proofErr w:type="spellStart"/>
       <w:r>
         <w:rPr>
           <w:lang w:val="fr-FR"/>
@@ -3018,6 +3441,7 @@
       <w:bookmarkEnd w:id="12"/>
       <w:bookmarkEnd w:id="13"/>
       <w:bookmarkEnd w:id="14"/>
+      <w:proofErr w:type="spellEnd"/>
     </w:p>
     <w:p>
       <w:pPr>
@@ -3030,7 +3454,21 @@
         <w:rPr>
           <w:lang w:val="fr-FR"/>
         </w:rPr>
-        <w:t xml:space="preserve">La table deleted permet de suivre les suppressions effectuées sur la base de données. Lorsqu’une entrée est supprimée, sont </w:t>
+        <w:t xml:space="preserve">La table </w:t>
+      </w:r>
+      <w:proofErr w:type="spellStart"/>
+      <w:r>
+        <w:rPr>
+          <w:lang w:val="fr-FR"/>
+        </w:rPr>
+        <w:t>deleted</w:t>
+      </w:r>
+      <w:proofErr w:type="spellEnd"/>
+      <w:r>
+        <w:rPr>
+          <w:lang w:val="fr-FR"/>
+        </w:rPr>
+        <w:t xml:space="preserve"> permet de suivre les suppressions effectuées sur la base de données. Lorsqu’une entrée est supprimée, sont </w:t>
       </w:r>
       <w:r>
         <w:rPr>
@@ -3152,7 +3590,21 @@
                 <w:rFonts w:asciiTheme="minorHAnsi" w:hAnsiTheme="minorHAnsi"/>
                 <w:lang w:val="fr-FR"/>
               </w:rPr>
-              <w:t>Contient le nom de la table dont l’entrée a été supprimée.</w:t>
+              <w:t>Contient le nom de la table dont l’entrée</w:t>
+            </w:r>
+            <w:r>
+              <w:rPr>
+                <w:rFonts w:asciiTheme="minorHAnsi" w:hAnsiTheme="minorHAnsi"/>
+                <w:lang w:val="fr-FR"/>
+              </w:rPr>
+              <w:t xml:space="preserve"> qui</w:t>
+            </w:r>
+            <w:r>
+              <w:rPr>
+                <w:rFonts w:asciiTheme="minorHAnsi" w:hAnsiTheme="minorHAnsi"/>
+                <w:lang w:val="fr-FR"/>
+              </w:rPr>
+              <w:t xml:space="preserve"> a été supprimée.</w:t>
             </w:r>
           </w:p>
         </w:tc>
@@ -3308,6 +3760,7 @@
         </w:rPr>
       </w:pPr>
       <w:bookmarkStart w:id="15" w:name="_Toc264044624"/>
+      <w:proofErr w:type="spellStart"/>
       <w:r>
         <w:rPr>
           <w:lang w:val="fr-FR"/>
@@ -3315,6 +3768,7 @@
         <w:t>Accounts</w:t>
       </w:r>
       <w:bookmarkEnd w:id="15"/>
+      <w:proofErr w:type="spellEnd"/>
     </w:p>
     <w:p>
       <w:pPr>
@@ -3347,6 +3801,7 @@
         </w:rPr>
         <w:t xml:space="preserve"> sur le serveur. La table </w:t>
       </w:r>
+      <w:proofErr w:type="spellStart"/>
       <w:r>
         <w:rPr>
           <w:b/>
@@ -3354,6 +3809,7 @@
         </w:rPr>
         <w:t>accounts_informations</w:t>
       </w:r>
+      <w:proofErr w:type="spellEnd"/>
       <w:r>
         <w:rPr>
           <w:lang w:val="fr-FR"/>
@@ -3370,7 +3826,7 @@
         <w:rPr>
           <w:lang w:val="fr-FR"/>
         </w:rPr>
-        <w:t xml:space="preserve"> quand à elle les informations d’un compte (adresse, téléphone, langue, …).</w:t>
+        <w:t xml:space="preserve"> quand à elle les informations d’un compte (adresse, téléphone, langue…).</w:t>
       </w:r>
     </w:p>
     <w:tbl>
@@ -3504,6 +3960,7 @@
                 <w:lang w:val="fr-FR"/>
               </w:rPr>
             </w:pPr>
+            <w:proofErr w:type="spellStart"/>
             <w:r>
               <w:rPr>
                 <w:rFonts w:asciiTheme="minorHAnsi" w:hAnsiTheme="minorHAnsi"/>
@@ -3512,6 +3969,7 @@
               </w:rPr>
               <w:t>Password</w:t>
             </w:r>
+            <w:proofErr w:type="spellEnd"/>
           </w:p>
         </w:tc>
         <w:tc>
@@ -3625,6 +4083,7 @@
                 <w:lang w:val="fr-FR"/>
               </w:rPr>
             </w:pPr>
+            <w:proofErr w:type="spellStart"/>
             <w:r>
               <w:rPr>
                 <w:rFonts w:asciiTheme="minorHAnsi" w:hAnsiTheme="minorHAnsi"/>
@@ -3633,6 +4092,7 @@
               </w:rPr>
               <w:t>Administrator</w:t>
             </w:r>
+            <w:proofErr w:type="spellEnd"/>
           </w:p>
         </w:tc>
         <w:tc>
@@ -3753,7 +4213,21 @@
         <w:rPr>
           <w:lang w:val="fr-FR"/>
         </w:rPr>
-        <w:t>Les groupes permettent de rassembler plusieurs comptes afin de faciliter leur administration. Les comptes sont liés aux groupes grâce à la table accounts_groups. Un compte peut appartenir à plusieurs groupes, voir aucun, et un groupe peut être contenu dans un autre groupe.</w:t>
+        <w:t xml:space="preserve">Les groupes permettent de rassembler plusieurs comptes afin de faciliter leur administration. Les comptes sont liés aux groupes grâce à la table </w:t>
+      </w:r>
+      <w:proofErr w:type="spellStart"/>
+      <w:r>
+        <w:rPr>
+          <w:lang w:val="fr-FR"/>
+        </w:rPr>
+        <w:t>accounts_groups</w:t>
+      </w:r>
+      <w:proofErr w:type="spellEnd"/>
+      <w:r>
+        <w:rPr>
+          <w:lang w:val="fr-FR"/>
+        </w:rPr>
+        <w:t>. Un compte peut appartenir à plusieurs groupes, voir aucun, et un groupe peut être contenu dans un autre groupe.</w:t>
       </w:r>
     </w:p>
     <w:tbl>
@@ -3901,6 +4375,7 @@
                 <w:lang w:val="fr-FR"/>
               </w:rPr>
             </w:pPr>
+            <w:proofErr w:type="spellStart"/>
             <w:r>
               <w:rPr>
                 <w:rFonts w:asciiTheme="minorHAnsi" w:hAnsiTheme="minorHAnsi"/>
@@ -3909,6 +4384,7 @@
               </w:rPr>
               <w:t>Id_group</w:t>
             </w:r>
+            <w:proofErr w:type="spellEnd"/>
           </w:p>
         </w:tc>
         <w:tc>
@@ -4003,6 +4479,7 @@
         </w:rPr>
       </w:pPr>
       <w:bookmarkStart w:id="17" w:name="_Toc264044626"/>
+      <w:proofErr w:type="spellStart"/>
       <w:r>
         <w:rPr>
           <w:lang w:val="fr-FR"/>
@@ -4010,6 +4487,7 @@
         <w:t>Limits</w:t>
       </w:r>
       <w:bookmarkEnd w:id="17"/>
+      <w:proofErr w:type="spellEnd"/>
     </w:p>
     <w:p>
       <w:pPr>
@@ -4022,14 +4500,84 @@
         <w:rPr>
           <w:lang w:val="fr-FR"/>
         </w:rPr>
-        <w:t>Cette table permet de fixer des limites d’utilisation du serveur à un groupe ou à un compte. Par exemple, cela peut être utilisé pour limiter le volume ou le nombre de fichier qu’un accessor peut télécharger en un jour / mois.</w:t>
-      </w:r>
-      <w:r>
-        <w:rPr>
-          <w:lang w:val="fr-FR"/>
-        </w:rPr>
-        <w:t xml:space="preserve"> </w:t>
-      </w:r>
+        <w:t>Cette table permet de fixer des li</w:t>
+      </w:r>
+      <w:r>
+        <w:rPr>
+          <w:lang w:val="fr-FR"/>
+        </w:rPr>
+        <w:t xml:space="preserve">mites d’utilisation du serveur d’un </w:t>
+      </w:r>
+      <w:proofErr w:type="spellStart"/>
+      <w:r>
+        <w:rPr>
+          <w:lang w:val="fr-FR"/>
+        </w:rPr>
+        <w:t>accessor</w:t>
+      </w:r>
+      <w:proofErr w:type="spellEnd"/>
+      <w:r>
+        <w:rPr>
+          <w:lang w:val="fr-FR"/>
+        </w:rPr>
+        <w:t xml:space="preserve"> et/ou d’un </w:t>
+      </w:r>
+      <w:proofErr w:type="spellStart"/>
+      <w:r>
+        <w:rPr>
+          <w:lang w:val="fr-FR"/>
+        </w:rPr>
+        <w:t>object</w:t>
+      </w:r>
+      <w:proofErr w:type="spellEnd"/>
+      <w:r>
+        <w:rPr>
+          <w:lang w:val="fr-FR"/>
+        </w:rPr>
+        <w:t xml:space="preserve">. Par exemple, cela peut être utilisé pour limiter le volume ou le nombre de fichier qu’un </w:t>
+      </w:r>
+      <w:proofErr w:type="spellStart"/>
+      <w:r>
+        <w:rPr>
+          <w:lang w:val="fr-FR"/>
+        </w:rPr>
+        <w:t>accessor</w:t>
+      </w:r>
+      <w:proofErr w:type="spellEnd"/>
+      <w:r>
+        <w:rPr>
+          <w:lang w:val="fr-FR"/>
+        </w:rPr>
+        <w:t xml:space="preserve"> peu</w:t>
+      </w:r>
+      <w:r>
+        <w:rPr>
+          <w:lang w:val="fr-FR"/>
+        </w:rPr>
+        <w:t xml:space="preserve">t télécharger en un jour / mois, ou limiter le nombre de fois qu’un </w:t>
+      </w:r>
+      <w:proofErr w:type="spellStart"/>
+      <w:r>
+        <w:rPr>
+          <w:lang w:val="fr-FR"/>
+        </w:rPr>
+        <w:t>object</w:t>
+      </w:r>
+      <w:proofErr w:type="spellEnd"/>
+      <w:r>
+        <w:rPr>
+          <w:lang w:val="fr-FR"/>
+        </w:rPr>
+        <w:t xml:space="preserve"> peut être téléchargé.</w:t>
+      </w:r>
+    </w:p>
+    <w:p>
+      <w:pPr>
+        <w:jc w:val="both"/>
+        <w:rPr>
+          <w:lang w:val="fr-FR"/>
+        </w:rPr>
+      </w:pPr>
     </w:p>
     <w:p>
       <w:pPr>
@@ -4074,8 +4622,27 @@
         <w:rPr>
           <w:lang w:val="fr-FR"/>
         </w:rPr>
-        <w:t xml:space="preserve">Contient les événements qui se passent sur le serveur. Le champ </w:t>
-      </w:r>
+        <w:t>Stock</w:t>
+      </w:r>
+      <w:r>
+        <w:rPr>
+          <w:lang w:val="fr-FR"/>
+        </w:rPr>
+        <w:t xml:space="preserve"> les événements qui se </w:t>
+      </w:r>
+      <w:r>
+        <w:rPr>
+          <w:lang w:val="fr-FR"/>
+        </w:rPr>
+        <w:t>produisent</w:t>
+      </w:r>
+      <w:r>
+        <w:rPr>
+          <w:lang w:val="fr-FR"/>
+        </w:rPr>
+        <w:t xml:space="preserve"> sur le serveur. Le champ </w:t>
+      </w:r>
+      <w:proofErr w:type="spellStart"/>
       <w:r>
         <w:rPr>
           <w:b/>
@@ -4083,6 +4650,7 @@
         </w:rPr>
         <w:t>created</w:t>
       </w:r>
+      <w:proofErr w:type="spellEnd"/>
       <w:r>
         <w:rPr>
           <w:lang w:val="fr-FR"/>
@@ -4101,6 +4669,7 @@
         </w:rPr>
         <w:t xml:space="preserve"> la date à laquelle un événement c’est produit. La table </w:t>
       </w:r>
+      <w:proofErr w:type="spellStart"/>
       <w:r>
         <w:rPr>
           <w:b/>
@@ -4108,6 +4677,7 @@
         </w:rPr>
         <w:t>events_informations</w:t>
       </w:r>
+      <w:proofErr w:type="spellEnd"/>
       <w:r>
         <w:rPr>
           <w:lang w:val="fr-FR"/>
@@ -4265,6 +4835,7 @@
                 <w:lang w:val="fr-FR"/>
               </w:rPr>
             </w:pPr>
+            <w:proofErr w:type="spellStart"/>
             <w:r>
               <w:rPr>
                 <w:rFonts w:asciiTheme="minorHAnsi" w:hAnsiTheme="minorHAnsi"/>
@@ -4273,6 +4844,7 @@
               </w:rPr>
               <w:t>Id_accessor</w:t>
             </w:r>
+            <w:proofErr w:type="spellEnd"/>
           </w:p>
         </w:tc>
         <w:tc>
@@ -4294,7 +4866,23 @@
                 <w:rFonts w:asciiTheme="minorHAnsi" w:hAnsiTheme="minorHAnsi"/>
                 <w:lang w:val="fr-FR"/>
               </w:rPr>
-              <w:t xml:space="preserve">Identifiant de l’accessor associé à l’événement. Peut être </w:t>
+              <w:t>Identifiant de l’</w:t>
+            </w:r>
+            <w:proofErr w:type="spellStart"/>
+            <w:r>
+              <w:rPr>
+                <w:rFonts w:asciiTheme="minorHAnsi" w:hAnsiTheme="minorHAnsi"/>
+                <w:lang w:val="fr-FR"/>
+              </w:rPr>
+              <w:t>accessor</w:t>
+            </w:r>
+            <w:proofErr w:type="spellEnd"/>
+            <w:r>
+              <w:rPr>
+                <w:rFonts w:asciiTheme="minorHAnsi" w:hAnsiTheme="minorHAnsi"/>
+                <w:lang w:val="fr-FR"/>
+              </w:rPr>
+              <w:t xml:space="preserve"> associé à l’événement. Peut être </w:t>
             </w:r>
             <w:r>
               <w:rPr>
@@ -4308,7 +4896,23 @@
                 <w:rFonts w:asciiTheme="minorHAnsi" w:hAnsiTheme="minorHAnsi"/>
                 <w:lang w:val="fr-FR"/>
               </w:rPr>
-              <w:t xml:space="preserve"> si l’événement n’a pas d’accessor.</w:t>
+              <w:t xml:space="preserve"> si l’événement n’a pas d’</w:t>
+            </w:r>
+            <w:proofErr w:type="spellStart"/>
+            <w:r>
+              <w:rPr>
+                <w:rFonts w:asciiTheme="minorHAnsi" w:hAnsiTheme="minorHAnsi"/>
+                <w:lang w:val="fr-FR"/>
+              </w:rPr>
+              <w:t>accessor</w:t>
+            </w:r>
+            <w:proofErr w:type="spellEnd"/>
+            <w:r>
+              <w:rPr>
+                <w:rFonts w:asciiTheme="minorHAnsi" w:hAnsiTheme="minorHAnsi"/>
+                <w:lang w:val="fr-FR"/>
+              </w:rPr>
+              <w:t>.</w:t>
             </w:r>
           </w:p>
         </w:tc>
@@ -4333,6 +4937,7 @@
                 <w:lang w:val="fr-FR"/>
               </w:rPr>
             </w:pPr>
+            <w:proofErr w:type="spellStart"/>
             <w:r>
               <w:rPr>
                 <w:rFonts w:asciiTheme="minorHAnsi" w:hAnsiTheme="minorHAnsi"/>
@@ -4341,6 +4946,7 @@
               </w:rPr>
               <w:t>Id_object</w:t>
             </w:r>
+            <w:proofErr w:type="spellEnd"/>
           </w:p>
         </w:tc>
         <w:tc>
@@ -4365,7 +4971,23 @@
                 <w:rFonts w:asciiTheme="minorHAnsi" w:hAnsiTheme="minorHAnsi"/>
                 <w:lang w:val="fr-FR"/>
               </w:rPr>
-              <w:t xml:space="preserve">Identifiant de l’object associé à l’événement. Peut être </w:t>
+              <w:t>Identifiant de l’</w:t>
+            </w:r>
+            <w:proofErr w:type="spellStart"/>
+            <w:r>
+              <w:rPr>
+                <w:rFonts w:asciiTheme="minorHAnsi" w:hAnsiTheme="minorHAnsi"/>
+                <w:lang w:val="fr-FR"/>
+              </w:rPr>
+              <w:t>object</w:t>
+            </w:r>
+            <w:proofErr w:type="spellEnd"/>
+            <w:r>
+              <w:rPr>
+                <w:rFonts w:asciiTheme="minorHAnsi" w:hAnsiTheme="minorHAnsi"/>
+                <w:lang w:val="fr-FR"/>
+              </w:rPr>
+              <w:t xml:space="preserve"> associé à l’événement. Peut être </w:t>
             </w:r>
             <w:r>
               <w:rPr>
@@ -4379,7 +5001,23 @@
                 <w:rFonts w:asciiTheme="minorHAnsi" w:hAnsiTheme="minorHAnsi"/>
                 <w:lang w:val="fr-FR"/>
               </w:rPr>
-              <w:t xml:space="preserve"> si l’événement n’a pas d’object.</w:t>
+              <w:t xml:space="preserve"> si l’événement n’a pas d’</w:t>
+            </w:r>
+            <w:proofErr w:type="spellStart"/>
+            <w:r>
+              <w:rPr>
+                <w:rFonts w:asciiTheme="minorHAnsi" w:hAnsiTheme="minorHAnsi"/>
+                <w:lang w:val="fr-FR"/>
+              </w:rPr>
+              <w:t>object</w:t>
+            </w:r>
+            <w:proofErr w:type="spellEnd"/>
+            <w:r>
+              <w:rPr>
+                <w:rFonts w:asciiTheme="minorHAnsi" w:hAnsiTheme="minorHAnsi"/>
+                <w:lang w:val="fr-FR"/>
+              </w:rPr>
+              <w:t>.</w:t>
             </w:r>
           </w:p>
         </w:tc>
@@ -4431,7 +5069,35 @@
         <w:rPr>
           <w:lang w:val="fr-FR"/>
         </w:rPr>
-        <w:t xml:space="preserve"> Le concept général est de lier un accessor à un object, et de leur associer un droit qui peut être </w:t>
+        <w:t xml:space="preserve"> Le concept général est de lier un </w:t>
+      </w:r>
+      <w:proofErr w:type="spellStart"/>
+      <w:r>
+        <w:rPr>
+          <w:lang w:val="fr-FR"/>
+        </w:rPr>
+        <w:t>accessor</w:t>
+      </w:r>
+      <w:proofErr w:type="spellEnd"/>
+      <w:r>
+        <w:rPr>
+          <w:lang w:val="fr-FR"/>
+        </w:rPr>
+        <w:t xml:space="preserve"> à un </w:t>
+      </w:r>
+      <w:proofErr w:type="spellStart"/>
+      <w:r>
+        <w:rPr>
+          <w:lang w:val="fr-FR"/>
+        </w:rPr>
+        <w:t>object</w:t>
+      </w:r>
+      <w:proofErr w:type="spellEnd"/>
+      <w:r>
+        <w:rPr>
+          <w:lang w:val="fr-FR"/>
+        </w:rPr>
+        <w:t xml:space="preserve">, et de leur associer un droit qui peut être </w:t>
       </w:r>
       <w:r>
         <w:rPr>
@@ -4536,6 +5202,7 @@
                 <w:lang w:val="fr-FR"/>
               </w:rPr>
             </w:pPr>
+            <w:proofErr w:type="spellStart"/>
             <w:r>
               <w:rPr>
                 <w:rFonts w:asciiTheme="minorHAnsi" w:hAnsiTheme="minorHAnsi"/>
@@ -4544,6 +5211,7 @@
               </w:rPr>
               <w:t>Id_accessor</w:t>
             </w:r>
+            <w:proofErr w:type="spellEnd"/>
           </w:p>
         </w:tc>
         <w:tc>
@@ -4563,12 +5231,21 @@
                 <w:lang w:val="fr-FR"/>
               </w:rPr>
             </w:pPr>
-            <w:r>
-              <w:rPr>
-                <w:rFonts w:asciiTheme="minorHAnsi" w:hAnsiTheme="minorHAnsi"/>
-                <w:lang w:val="fr-FR"/>
-              </w:rPr>
-              <w:t>Accessor sur lequel porte la permission.</w:t>
+            <w:proofErr w:type="spellStart"/>
+            <w:r>
+              <w:rPr>
+                <w:rFonts w:asciiTheme="minorHAnsi" w:hAnsiTheme="minorHAnsi"/>
+                <w:lang w:val="fr-FR"/>
+              </w:rPr>
+              <w:t>Accessor</w:t>
+            </w:r>
+            <w:proofErr w:type="spellEnd"/>
+            <w:r>
+              <w:rPr>
+                <w:rFonts w:asciiTheme="minorHAnsi" w:hAnsiTheme="minorHAnsi"/>
+                <w:lang w:val="fr-FR"/>
+              </w:rPr>
+              <w:t xml:space="preserve"> sur lequel porte la permission.</w:t>
             </w:r>
             <w:r>
               <w:rPr>
@@ -4599,6 +5276,7 @@
                 <w:lang w:val="fr-FR"/>
               </w:rPr>
             </w:pPr>
+            <w:proofErr w:type="spellStart"/>
             <w:r>
               <w:rPr>
                 <w:rFonts w:asciiTheme="minorHAnsi" w:hAnsiTheme="minorHAnsi"/>
@@ -4607,6 +5285,7 @@
               </w:rPr>
               <w:t>Id_object</w:t>
             </w:r>
+            <w:proofErr w:type="spellEnd"/>
           </w:p>
         </w:tc>
         <w:tc>
@@ -4635,7 +5314,23 @@
                 <w:rFonts w:asciiTheme="minorHAnsi" w:hAnsiTheme="minorHAnsi"/>
                 <w:lang w:val="fr-FR"/>
               </w:rPr>
-              <w:t xml:space="preserve"> Si l’object n’est pas précisé, la permission portera sur la racine du serveur.</w:t>
+              <w:t xml:space="preserve"> Si l’</w:t>
+            </w:r>
+            <w:proofErr w:type="spellStart"/>
+            <w:r>
+              <w:rPr>
+                <w:rFonts w:asciiTheme="minorHAnsi" w:hAnsiTheme="minorHAnsi"/>
+                <w:lang w:val="fr-FR"/>
+              </w:rPr>
+              <w:t>object</w:t>
+            </w:r>
+            <w:proofErr w:type="spellEnd"/>
+            <w:r>
+              <w:rPr>
+                <w:rFonts w:asciiTheme="minorHAnsi" w:hAnsiTheme="minorHAnsi"/>
+                <w:lang w:val="fr-FR"/>
+              </w:rPr>
+              <w:t xml:space="preserve"> n’est pas précisé, la permission portera sur la racine du serveur.</w:t>
             </w:r>
           </w:p>
         </w:tc>
@@ -4751,6 +5446,7 @@
                 <w:lang w:val="fr-FR"/>
               </w:rPr>
             </w:pPr>
+            <w:proofErr w:type="spellStart"/>
             <w:r>
               <w:rPr>
                 <w:rFonts w:asciiTheme="minorHAnsi" w:hAnsiTheme="minorHAnsi"/>
@@ -4759,6 +5455,7 @@
               </w:rPr>
               <w:t>Granted</w:t>
             </w:r>
+            <w:proofErr w:type="spellEnd"/>
           </w:p>
         </w:tc>
         <w:tc>
@@ -4813,6 +5510,7 @@
               </w:rPr>
               <w:t xml:space="preserve"> (</w:t>
             </w:r>
+            <w:proofErr w:type="spellStart"/>
             <w:r>
               <w:rPr>
                 <w:rFonts w:asciiTheme="minorHAnsi" w:hAnsiTheme="minorHAnsi"/>
@@ -4822,6 +5520,7 @@
               </w:rPr>
               <w:t>true</w:t>
             </w:r>
+            <w:proofErr w:type="spellEnd"/>
             <w:r>
               <w:rPr>
                 <w:rFonts w:asciiTheme="minorHAnsi" w:hAnsiTheme="minorHAnsi"/>
@@ -4927,6 +5626,7 @@
         </w:rPr>
         <w:t xml:space="preserve">La table </w:t>
       </w:r>
+      <w:proofErr w:type="spellStart"/>
       <w:r>
         <w:rPr>
           <w:b/>
@@ -4934,6 +5634,7 @@
         </w:rPr>
         <w:t>files_informations</w:t>
       </w:r>
+      <w:proofErr w:type="spellEnd"/>
       <w:r>
         <w:rPr>
           <w:lang w:val="fr-FR"/>
@@ -5072,6 +5773,7 @@
                 <w:lang w:val="fr-FR"/>
               </w:rPr>
             </w:pPr>
+            <w:proofErr w:type="spellStart"/>
             <w:r>
               <w:rPr>
                 <w:rFonts w:asciiTheme="minorHAnsi" w:hAnsiTheme="minorHAnsi"/>
@@ -5080,6 +5782,7 @@
               </w:rPr>
               <w:t>Path</w:t>
             </w:r>
+            <w:proofErr w:type="spellEnd"/>
           </w:p>
         </w:tc>
         <w:tc>
@@ -5124,6 +5827,7 @@
               </w:rPr>
               <w:t xml:space="preserve"> Si le chemin est relatif, son point de départ est le dossier « </w:t>
             </w:r>
+            <w:proofErr w:type="spellStart"/>
             <w:r>
               <w:rPr>
                 <w:rFonts w:asciiTheme="minorHAnsi" w:hAnsiTheme="minorHAnsi"/>
@@ -5132,6 +5836,7 @@
               </w:rPr>
               <w:t>filesPath</w:t>
             </w:r>
+            <w:proofErr w:type="spellEnd"/>
             <w:r>
               <w:rPr>
                 <w:rFonts w:asciiTheme="minorHAnsi" w:hAnsiTheme="minorHAnsi"/>
@@ -5218,6 +5923,7 @@
               </w:rPr>
               <w:t xml:space="preserve">, </w:t>
             </w:r>
+            <w:proofErr w:type="spellStart"/>
             <w:r>
               <w:rPr>
                 <w:rFonts w:asciiTheme="minorHAnsi" w:hAnsiTheme="minorHAnsi"/>
@@ -5226,6 +5932,7 @@
               </w:rPr>
               <w:t>video</w:t>
             </w:r>
+            <w:proofErr w:type="spellEnd"/>
             <w:r>
               <w:rPr>
                 <w:rFonts w:asciiTheme="minorHAnsi" w:hAnsiTheme="minorHAnsi"/>
@@ -5263,6 +5970,7 @@
               </w:rPr>
               <w:t xml:space="preserve">, ou </w:t>
             </w:r>
+            <w:proofErr w:type="spellStart"/>
             <w:r>
               <w:rPr>
                 <w:rFonts w:asciiTheme="minorHAnsi" w:hAnsiTheme="minorHAnsi"/>
@@ -5271,6 +5979,7 @@
               </w:rPr>
               <w:t>other</w:t>
             </w:r>
+            <w:proofErr w:type="spellEnd"/>
             <w:r>
               <w:rPr>
                 <w:rFonts w:asciiTheme="minorHAnsi" w:hAnsiTheme="minorHAnsi"/>
@@ -5278,6 +5987,7 @@
               </w:rPr>
               <w:t xml:space="preserve">. Si ce champ vaut une autre valeur ou qu’il est vide, cela correspond à </w:t>
             </w:r>
+            <w:proofErr w:type="spellStart"/>
             <w:r>
               <w:rPr>
                 <w:rFonts w:asciiTheme="minorHAnsi" w:hAnsiTheme="minorHAnsi"/>
@@ -5286,6 +5996,7 @@
               </w:rPr>
               <w:t>other</w:t>
             </w:r>
+            <w:proofErr w:type="spellEnd"/>
             <w:r>
               <w:rPr>
                 <w:rFonts w:asciiTheme="minorHAnsi" w:hAnsiTheme="minorHAnsi"/>
@@ -5315,6 +6026,7 @@
                 <w:lang w:val="fr-FR"/>
               </w:rPr>
             </w:pPr>
+            <w:proofErr w:type="spellStart"/>
             <w:r>
               <w:rPr>
                 <w:rFonts w:asciiTheme="minorHAnsi" w:hAnsiTheme="minorHAnsi"/>
@@ -5323,6 +6035,7 @@
               </w:rPr>
               <w:t>Id_directory</w:t>
             </w:r>
+            <w:proofErr w:type="spellEnd"/>
           </w:p>
         </w:tc>
         <w:tc>
@@ -5369,6 +6082,7 @@
                 <w:lang w:val="fr-FR"/>
               </w:rPr>
             </w:pPr>
+            <w:proofErr w:type="spellStart"/>
             <w:r>
               <w:rPr>
                 <w:rFonts w:asciiTheme="minorHAnsi" w:hAnsiTheme="minorHAnsi"/>
@@ -5377,6 +6091,7 @@
               </w:rPr>
               <w:t>Id_account</w:t>
             </w:r>
+            <w:proofErr w:type="spellEnd"/>
           </w:p>
         </w:tc>
         <w:tc>
@@ -5479,6 +6194,7 @@
               <w:lastRenderedPageBreak/>
               <w:t xml:space="preserve">Voici quelques exemples de données qui peuvent être contenues dans ta table </w:t>
             </w:r>
+            <w:proofErr w:type="spellStart"/>
             <w:r>
               <w:rPr>
                 <w:rFonts w:asciiTheme="minorHAnsi" w:hAnsiTheme="minorHAnsi"/>
@@ -5487,6 +6203,7 @@
               </w:rPr>
               <w:t>files_informations</w:t>
             </w:r>
+            <w:proofErr w:type="spellEnd"/>
             <w:r>
               <w:rPr>
                 <w:rFonts w:asciiTheme="minorHAnsi" w:hAnsiTheme="minorHAnsi"/>
@@ -5696,6 +6413,7 @@
                 <w:lang w:val="fr-FR"/>
               </w:rPr>
             </w:pPr>
+            <w:proofErr w:type="spellStart"/>
             <w:r>
               <w:rPr>
                 <w:rFonts w:asciiTheme="minorHAnsi" w:hAnsiTheme="minorHAnsi"/>
@@ -5704,6 +6422,7 @@
               </w:rPr>
               <w:t>Width</w:t>
             </w:r>
+            <w:proofErr w:type="spellEnd"/>
           </w:p>
         </w:tc>
         <w:tc>
@@ -5725,21 +6444,7 @@
                 <w:rFonts w:asciiTheme="minorHAnsi" w:hAnsiTheme="minorHAnsi"/>
                 <w:lang w:val="fr-FR"/>
               </w:rPr>
-              <w:t xml:space="preserve">La </w:t>
-            </w:r>
-            <w:r>
-              <w:rPr>
-                <w:rFonts w:asciiTheme="minorHAnsi" w:hAnsiTheme="minorHAnsi"/>
-                <w:lang w:val="fr-FR"/>
-              </w:rPr>
-              <w:t>largeur</w:t>
-            </w:r>
-            <w:r>
-              <w:rPr>
-                <w:rFonts w:asciiTheme="minorHAnsi" w:hAnsiTheme="minorHAnsi"/>
-                <w:lang w:val="fr-FR"/>
-              </w:rPr>
-              <w:t xml:space="preserve"> de l’image ou de la vidéo.</w:t>
+              <w:t>La largeur de l’image ou de la vidéo.</w:t>
             </w:r>
           </w:p>
         </w:tc>
@@ -5764,6 +6469,7 @@
                 <w:lang w:val="fr-FR"/>
               </w:rPr>
             </w:pPr>
+            <w:proofErr w:type="spellStart"/>
             <w:r>
               <w:rPr>
                 <w:rFonts w:asciiTheme="minorHAnsi" w:hAnsiTheme="minorHAnsi"/>
@@ -5772,6 +6478,7 @@
               </w:rPr>
               <w:t>Height</w:t>
             </w:r>
+            <w:proofErr w:type="spellEnd"/>
           </w:p>
         </w:tc>
         <w:tc>
@@ -5874,6 +6581,7 @@
                 <w:lang w:val="fr-FR"/>
               </w:rPr>
             </w:pPr>
+            <w:proofErr w:type="spellStart"/>
             <w:r>
               <w:rPr>
                 <w:rFonts w:asciiTheme="minorHAnsi" w:hAnsiTheme="minorHAnsi"/>
@@ -5882,6 +6590,7 @@
               </w:rPr>
               <w:t>Duration</w:t>
             </w:r>
+            <w:proofErr w:type="spellEnd"/>
           </w:p>
         </w:tc>
         <w:tc>
@@ -5906,14 +6615,7 @@
                 <w:rFonts w:asciiTheme="minorHAnsi" w:hAnsiTheme="minorHAnsi"/>
                 <w:lang w:val="fr-FR"/>
               </w:rPr>
-              <w:t>La durée de la vidéo ou de l’audio en seconde</w:t>
-            </w:r>
-            <w:r>
-              <w:rPr>
-                <w:rFonts w:asciiTheme="minorHAnsi" w:hAnsiTheme="minorHAnsi"/>
-                <w:lang w:val="fr-FR"/>
-              </w:rPr>
-              <w:t>.</w:t>
+              <w:t>La durée de la vidéo ou de l’audio en seconde.</w:t>
             </w:r>
           </w:p>
         </w:tc>
@@ -5937,6 +6639,7 @@
                 <w:lang w:val="fr-FR"/>
               </w:rPr>
             </w:pPr>
+            <w:proofErr w:type="spellStart"/>
             <w:r>
               <w:rPr>
                 <w:rFonts w:asciiTheme="minorHAnsi" w:hAnsiTheme="minorHAnsi"/>
@@ -5945,6 +6648,7 @@
               </w:rPr>
               <w:t>Title</w:t>
             </w:r>
+            <w:proofErr w:type="spellEnd"/>
           </w:p>
         </w:tc>
         <w:tc>
@@ -6162,6 +6866,7 @@
                 <w:lang w:val="fr-FR"/>
               </w:rPr>
             </w:pPr>
+            <w:proofErr w:type="spellStart"/>
             <w:r>
               <w:rPr>
                 <w:rFonts w:asciiTheme="minorHAnsi" w:hAnsiTheme="minorHAnsi"/>
@@ -6170,6 +6875,7 @@
               </w:rPr>
               <w:t>Id_directory</w:t>
             </w:r>
+            <w:proofErr w:type="spellEnd"/>
           </w:p>
         </w:tc>
         <w:tc>
@@ -6278,8 +6984,26 @@
                 <w:b/>
                 <w:lang w:val="fr-FR"/>
               </w:rPr>
-              <w:t>Id_accessor</w:t>
-            </w:r>
+              <w:t>Id_</w:t>
+            </w:r>
+            <w:r>
+              <w:rPr>
+                <w:rFonts w:asciiTheme="minorHAnsi" w:hAnsiTheme="minorHAnsi"/>
+                <w:b/>
+                <w:lang w:val="fr-FR"/>
+              </w:rPr>
+              <w:t xml:space="preserve"> </w:t>
+            </w:r>
+            <w:proofErr w:type="spellStart"/>
+            <w:r>
+              <w:rPr>
+                <w:rFonts w:asciiTheme="minorHAnsi" w:hAnsiTheme="minorHAnsi"/>
+                <w:b/>
+                <w:lang w:val="fr-FR"/>
+              </w:rPr>
+              <w:t>account</w:t>
+            </w:r>
+            <w:proofErr w:type="spellEnd"/>
           </w:p>
         </w:tc>
         <w:tc>
@@ -6344,7 +7068,21 @@
         <w:rPr>
           <w:lang w:val="fr-FR"/>
         </w:rPr>
-        <w:t>Les collections sont des listes de fichiers. Elles peuvent être comparées à des listes de lecture. La table files_collections lie les fichiers aux collections. Un fichier peut être associé à plusieurs collections.</w:t>
+        <w:t xml:space="preserve">Les collections sont des listes de fichiers. Elles peuvent être comparées à des listes de lecture. La table </w:t>
+      </w:r>
+      <w:proofErr w:type="spellStart"/>
+      <w:r>
+        <w:rPr>
+          <w:lang w:val="fr-FR"/>
+        </w:rPr>
+        <w:t>files_collections</w:t>
+      </w:r>
+      <w:proofErr w:type="spellEnd"/>
+      <w:r>
+        <w:rPr>
+          <w:lang w:val="fr-FR"/>
+        </w:rPr>
+        <w:t xml:space="preserve"> lie les fichiers aux collections. Un fichier peut être associé à plusieurs collections.</w:t>
       </w:r>
     </w:p>
     <w:tbl>
@@ -6478,6 +7216,7 @@
                 <w:lang w:val="fr-FR"/>
               </w:rPr>
             </w:pPr>
+            <w:proofErr w:type="spellStart"/>
             <w:r>
               <w:rPr>
                 <w:rFonts w:asciiTheme="minorHAnsi" w:hAnsiTheme="minorHAnsi"/>
@@ -6486,6 +7225,7 @@
               </w:rPr>
               <w:t>Id_collection</w:t>
             </w:r>
+            <w:proofErr w:type="spellEnd"/>
           </w:p>
         </w:tc>
         <w:tc>
@@ -6521,7 +7261,21 @@
                 <w:rFonts w:asciiTheme="minorHAnsi" w:hAnsiTheme="minorHAnsi"/>
                 <w:lang w:val="fr-FR"/>
               </w:rPr>
-              <w:t xml:space="preserve"> Peut être NULL si elle n’a pas de parent.</w:t>
+              <w:t xml:space="preserve"> Peut être </w:t>
+            </w:r>
+            <w:r>
+              <w:rPr>
+                <w:rFonts w:asciiTheme="minorHAnsi" w:hAnsiTheme="minorHAnsi"/>
+                <w:lang w:val="fr-FR"/>
+              </w:rPr>
+              <w:t>vide</w:t>
+            </w:r>
+            <w:r>
+              <w:rPr>
+                <w:rFonts w:asciiTheme="minorHAnsi" w:hAnsiTheme="minorHAnsi"/>
+                <w:lang w:val="fr-FR"/>
+              </w:rPr>
+              <w:t xml:space="preserve"> si elle n’a pas de parent.</w:t>
             </w:r>
           </w:p>
         </w:tc>
@@ -6552,8 +7306,26 @@
                 <w:b/>
                 <w:lang w:val="fr-FR"/>
               </w:rPr>
-              <w:t>Id_accessor</w:t>
-            </w:r>
+              <w:t>Id_</w:t>
+            </w:r>
+            <w:r>
+              <w:rPr>
+                <w:rFonts w:asciiTheme="minorHAnsi" w:hAnsiTheme="minorHAnsi"/>
+                <w:b/>
+                <w:lang w:val="fr-FR"/>
+              </w:rPr>
+              <w:t xml:space="preserve"> </w:t>
+            </w:r>
+            <w:proofErr w:type="spellStart"/>
+            <w:r>
+              <w:rPr>
+                <w:rFonts w:asciiTheme="minorHAnsi" w:hAnsiTheme="minorHAnsi"/>
+                <w:b/>
+                <w:lang w:val="fr-FR"/>
+              </w:rPr>
+              <w:t>account</w:t>
+            </w:r>
+            <w:proofErr w:type="spellEnd"/>
           </w:p>
         </w:tc>
         <w:tc>
@@ -6578,7 +7350,35 @@
                 <w:rFonts w:asciiTheme="minorHAnsi" w:hAnsiTheme="minorHAnsi"/>
                 <w:lang w:val="fr-FR"/>
               </w:rPr>
-              <w:t>Identifiant du propriétaire du dossier. Le propriétaire est le compte qui a créé le dossier.</w:t>
+              <w:t xml:space="preserve">Identifiant du propriétaire </w:t>
+            </w:r>
+            <w:r>
+              <w:rPr>
+                <w:rFonts w:asciiTheme="minorHAnsi" w:hAnsiTheme="minorHAnsi"/>
+                <w:lang w:val="fr-FR"/>
+              </w:rPr>
+              <w:t>de la collection</w:t>
+            </w:r>
+            <w:r>
+              <w:rPr>
+                <w:rFonts w:asciiTheme="minorHAnsi" w:hAnsiTheme="minorHAnsi"/>
+                <w:lang w:val="fr-FR"/>
+              </w:rPr>
+              <w:t xml:space="preserve">. Le propriétaire est le compte qui a créé </w:t>
+            </w:r>
+            <w:r>
+              <w:rPr>
+                <w:rFonts w:asciiTheme="minorHAnsi" w:hAnsiTheme="minorHAnsi"/>
+                <w:lang w:val="fr-FR"/>
+              </w:rPr>
+              <w:t>la collection</w:t>
+            </w:r>
+            <w:r>
+              <w:rPr>
+                <w:rFonts w:asciiTheme="minorHAnsi" w:hAnsiTheme="minorHAnsi"/>
+                <w:lang w:val="fr-FR"/>
+              </w:rPr>
+              <w:t>.</w:t>
             </w:r>
           </w:p>
         </w:tc>
@@ -6624,7 +7424,21 @@
         <w:rPr>
           <w:lang w:val="fr-FR"/>
         </w:rPr>
-        <w:t>Un tag est une information qui peut être associée à un object, et qui permet de les retrouver facilement. Par exemple une photo de forêt pourra recevoir les tags "forêt", "nature", "bois", …</w:t>
+        <w:t xml:space="preserve">Un tag est une information qui peut être associée à un </w:t>
+      </w:r>
+      <w:proofErr w:type="spellStart"/>
+      <w:r>
+        <w:rPr>
+          <w:lang w:val="fr-FR"/>
+        </w:rPr>
+        <w:t>object</w:t>
+      </w:r>
+      <w:proofErr w:type="spellEnd"/>
+      <w:r>
+        <w:rPr>
+          <w:lang w:val="fr-FR"/>
+        </w:rPr>
+        <w:t>, et qui permet de les retrouver facilement. Par exemple une photo de forêt pourra recevoir les tags "forêt", "nature", "bois", …</w:t>
       </w:r>
     </w:p>
     <w:p>
@@ -8371,7 +9185,7 @@
 </file>
 
 <file path=customXml/itemProps1.xml><?xml version="1.0" encoding="utf-8"?>
-<ds:datastoreItem xmlns:ds="http://schemas.openxmlformats.org/officeDocument/2006/customXml" ds:itemID="{1DB57459-39AB-4054-9B5D-BF1F52413020}">
+<ds:datastoreItem xmlns:ds="http://schemas.openxmlformats.org/officeDocument/2006/customXml" ds:itemID="{19478F50-AA69-45A7-ABC9-2DF478428D2E}">
   <ds:schemaRefs>
     <ds:schemaRef ds:uri="http://schemas.openxmlformats.org/officeDocument/2006/bibliography"/>
   </ds:schemaRefs>

</xml_diff>

<commit_message>
Add the group inheritance to the permissions.
</commit_message>
<xml_diff>
--- a/documentations/Database/Database.docx
+++ b/documentations/Database/Database.docx
@@ -5408,7 +5408,21 @@
                 <w:rFonts w:asciiTheme="minorHAnsi" w:hAnsiTheme="minorHAnsi"/>
                 <w:lang w:val="fr-FR"/>
               </w:rPr>
-              <w:t xml:space="preserve"> Si le droit n’est pas indiqué, tou</w:t>
+              <w:t xml:space="preserve"> Si le droit </w:t>
+            </w:r>
+            <w:r>
+              <w:rPr>
+                <w:rFonts w:asciiTheme="minorHAnsi" w:hAnsiTheme="minorHAnsi"/>
+                <w:lang w:val="fr-FR"/>
+              </w:rPr>
+              <w:t>est vide</w:t>
+            </w:r>
+            <w:r>
+              <w:rPr>
+                <w:rFonts w:asciiTheme="minorHAnsi" w:hAnsiTheme="minorHAnsi"/>
+                <w:lang w:val="fr-FR"/>
+              </w:rPr>
+              <w:t>, tou</w:t>
             </w:r>
             <w:r>
               <w:rPr>
@@ -9185,7 +9199,7 @@
 </file>
 
 <file path=customXml/itemProps1.xml><?xml version="1.0" encoding="utf-8"?>
-<ds:datastoreItem xmlns:ds="http://schemas.openxmlformats.org/officeDocument/2006/customXml" ds:itemID="{19478F50-AA69-45A7-ABC9-2DF478428D2E}">
+<ds:datastoreItem xmlns:ds="http://schemas.openxmlformats.org/officeDocument/2006/customXml" ds:itemID="{4602BB92-6859-43DD-8000-4B1851E70EEF}">
   <ds:schemaRefs>
     <ds:schemaRef ds:uri="http://schemas.openxmlformats.org/officeDocument/2006/bibliography"/>
   </ds:schemaRefs>

</xml_diff>

<commit_message>
Update the server documentation. Remove a dead lock on Log/file.
</commit_message>
<xml_diff>
--- a/documentations/Database/Database.docx
+++ b/documentations/Database/Database.docx
@@ -1551,7 +1551,7 @@
                 <w:noProof/>
                 <w:webHidden/>
               </w:rPr>
-              <w:t>7</w:t>
+              <w:t>6</w:t>
             </w:r>
             <w:r>
               <w:rPr>
@@ -1639,7 +1639,7 @@
                 <w:noProof/>
                 <w:webHidden/>
               </w:rPr>
-              <w:t>8</w:t>
+              <w:t>7</w:t>
             </w:r>
             <w:r>
               <w:rPr>
@@ -1727,7 +1727,7 @@
                 <w:noProof/>
                 <w:webHidden/>
               </w:rPr>
-              <w:t>8</w:t>
+              <w:t>7</w:t>
             </w:r>
             <w:r>
               <w:rPr>
@@ -1815,7 +1815,7 @@
                 <w:noProof/>
                 <w:webHidden/>
               </w:rPr>
-              <w:t>8</w:t>
+              <w:t>7</w:t>
             </w:r>
             <w:r>
               <w:rPr>
@@ -3385,6 +3385,82 @@
         </w:rPr>
         <w:t>.</w:t>
       </w:r>
+    </w:p>
+    <w:p>
+      <w:pPr>
+        <w:jc w:val="both"/>
+        <w:rPr>
+          <w:lang w:val="fr-FR"/>
+        </w:rPr>
+      </w:pPr>
+      <w:r>
+        <w:rPr>
+          <w:b/>
+          <w:color w:val="FF0000"/>
+          <w:lang w:val="fr-FR"/>
+        </w:rPr>
+        <w:t>Attention</w:t>
+      </w:r>
+      <w:r>
+        <w:rPr>
+          <w:lang w:val="fr-FR"/>
+        </w:rPr>
+        <w:t xml:space="preserve"> : </w:t>
+      </w:r>
+      <w:r>
+        <w:rPr>
+          <w:lang w:val="fr-FR"/>
+        </w:rPr>
+        <w:t>A</w:t>
+      </w:r>
+      <w:r>
+        <w:rPr>
+          <w:lang w:val="fr-FR"/>
+        </w:rPr>
+        <w:t>ucune vérification de hiérarchie cyclique sur les dossiers les collections et les groupes</w:t>
+      </w:r>
+      <w:r>
+        <w:rPr>
+          <w:lang w:val="fr-FR"/>
+        </w:rPr>
+        <w:t xml:space="preserve"> n’est effectués par la base de </w:t>
+      </w:r>
+      <w:r>
+        <w:rPr>
+          <w:lang w:val="fr-FR"/>
+        </w:rPr>
+        <w:t>données</w:t>
+      </w:r>
+      <w:r>
+        <w:rPr>
+          <w:lang w:val="fr-FR"/>
+        </w:rPr>
+        <w:t xml:space="preserve"> </w:t>
+      </w:r>
+      <w:r>
+        <w:rPr>
+          <w:lang w:val="fr-FR"/>
+        </w:rPr>
+        <w:t>ou</w:t>
+      </w:r>
+      <w:r>
+        <w:rPr>
+          <w:lang w:val="fr-FR"/>
+        </w:rPr>
+        <w:t xml:space="preserve"> le serveur</w:t>
+      </w:r>
+      <w:r>
+        <w:rPr>
+          <w:lang w:val="fr-FR"/>
+        </w:rPr>
+        <w:t>. C’est aux utilisateurs de s’assurer qu’aucune hiérarchie cyclique n’est introduite.</w:t>
+      </w:r>
+      <w:r>
+        <w:rPr>
+          <w:lang w:val="fr-FR"/>
+        </w:rPr>
+        <w:t xml:space="preserve"> Par exemple si un dossier a comme parent un de ses fils, des boucles infinies risquent de se produire dans le serveur.</w:t>
+      </w:r>
       <w:r>
         <w:rPr>
           <w:lang w:val="fr-FR"/>
@@ -4556,19 +4632,29 @@
         </w:rPr>
         <w:t xml:space="preserve">t télécharger en un jour / mois, ou limiter le nombre de fois qu’un </w:t>
       </w:r>
-      <w:proofErr w:type="spellStart"/>
-      <w:r>
-        <w:rPr>
-          <w:lang w:val="fr-FR"/>
-        </w:rPr>
-        <w:t>object</w:t>
-      </w:r>
-      <w:proofErr w:type="spellEnd"/>
-      <w:r>
-        <w:rPr>
-          <w:lang w:val="fr-FR"/>
-        </w:rPr>
-        <w:t xml:space="preserve"> peut être téléchargé.</w:t>
+      <w:r>
+        <w:rPr>
+          <w:lang w:val="fr-FR"/>
+        </w:rPr>
+        <w:t>fichier</w:t>
+      </w:r>
+      <w:r>
+        <w:rPr>
+          <w:lang w:val="fr-FR"/>
+        </w:rPr>
+        <w:t xml:space="preserve"> peut être </w:t>
+      </w:r>
+      <w:r>
+        <w:rPr>
+          <w:lang w:val="fr-FR"/>
+        </w:rPr>
+        <w:t>lu</w:t>
+      </w:r>
+      <w:r>
+        <w:rPr>
+          <w:lang w:val="fr-FR"/>
+        </w:rPr>
+        <w:t>.</w:t>
       </w:r>
     </w:p>
     <w:p>
@@ -9199,7 +9285,7 @@
 </file>
 
 <file path=customXml/itemProps1.xml><?xml version="1.0" encoding="utf-8"?>
-<ds:datastoreItem xmlns:ds="http://schemas.openxmlformats.org/officeDocument/2006/customXml" ds:itemID="{4602BB92-6859-43DD-8000-4B1851E70EEF}">
+<ds:datastoreItem xmlns:ds="http://schemas.openxmlformats.org/officeDocument/2006/customXml" ds:itemID="{294E2DEA-FA91-4C17-9AB2-E50126414765}">
   <ds:schemaRefs>
     <ds:schemaRef ds:uri="http://schemas.openxmlformats.org/officeDocument/2006/bibliography"/>
   </ds:schemaRefs>

</xml_diff>

<commit_message>
Moves the unit tests of the server to the plugin Test.
</commit_message>
<xml_diff>
--- a/documentations/Database/Database.docx
+++ b/documentations/Database/Database.docx
@@ -6023,6 +6023,21 @@
               </w:rPr>
               <w:t xml:space="preserve">, </w:t>
             </w:r>
+            <w:r>
+              <w:rPr>
+                <w:rFonts w:asciiTheme="minorHAnsi" w:hAnsiTheme="minorHAnsi"/>
+                <w:b/>
+                <w:lang w:val="fr-FR"/>
+              </w:rPr>
+              <w:t>audio</w:t>
+            </w:r>
+            <w:r>
+              <w:rPr>
+                <w:rFonts w:asciiTheme="minorHAnsi" w:hAnsiTheme="minorHAnsi"/>
+                <w:lang w:val="fr-FR"/>
+              </w:rPr>
+              <w:t xml:space="preserve">, </w:t>
+            </w:r>
             <w:proofErr w:type="spellStart"/>
             <w:r>
               <w:rPr>
@@ -6033,21 +6048,6 @@
               <w:t>video</w:t>
             </w:r>
             <w:proofErr w:type="spellEnd"/>
-            <w:r>
-              <w:rPr>
-                <w:rFonts w:asciiTheme="minorHAnsi" w:hAnsiTheme="minorHAnsi"/>
-                <w:lang w:val="fr-FR"/>
-              </w:rPr>
-              <w:t xml:space="preserve">, </w:t>
-            </w:r>
-            <w:r>
-              <w:rPr>
-                <w:rFonts w:asciiTheme="minorHAnsi" w:hAnsiTheme="minorHAnsi"/>
-                <w:b/>
-                <w:lang w:val="fr-FR"/>
-              </w:rPr>
-              <w:t>audio</w:t>
-            </w:r>
             <w:r>
               <w:rPr>
                 <w:rFonts w:asciiTheme="minorHAnsi" w:hAnsiTheme="minorHAnsi"/>
@@ -9285,7 +9285,7 @@
 </file>
 
 <file path=customXml/itemProps1.xml><?xml version="1.0" encoding="utf-8"?>
-<ds:datastoreItem xmlns:ds="http://schemas.openxmlformats.org/officeDocument/2006/customXml" ds:itemID="{294E2DEA-FA91-4C17-9AB2-E50126414765}">
+<ds:datastoreItem xmlns:ds="http://schemas.openxmlformats.org/officeDocument/2006/customXml" ds:itemID="{AA3E91F7-5F6E-4227-A422-07A8A9D34C38}">
   <ds:schemaRefs>
     <ds:schemaRef ds:uri="http://schemas.openxmlformats.org/officeDocument/2006/bibliography"/>
   </ds:schemaRefs>

</xml_diff>

<commit_message>
Add the constraints (name, id_collection, id_account) in the collections table.
</commit_message>
<xml_diff>
--- a/documentations/Database/Database.docx
+++ b/documentations/Database/Database.docx
@@ -1,6 +1,6 @@
 
 <file path=word/document.xml><?xml version="1.0" encoding="utf-8"?>
-<w:document xmlns:ve="http://schemas.openxmlformats.org/markup-compatibility/2006" xmlns:o="urn:schemas-microsoft-com:office:office" xmlns:r="http://schemas.openxmlformats.org/officeDocument/2006/relationships" xmlns:m="http://schemas.openxmlformats.org/officeDocument/2006/math" xmlns:v="urn:schemas-microsoft-com:vml" xmlns:wp="http://schemas.openxmlformats.org/drawingml/2006/wordprocessingDrawing" xmlns:w10="urn:schemas-microsoft-com:office:word" xmlns:w="http://schemas.openxmlformats.org/wordprocessingml/2006/main" xmlns:wne="http://schemas.microsoft.com/office/word/2006/wordml">
+<w:document xmlns:wpc="http://schemas.microsoft.com/office/word/2010/wordprocessingCanvas" xmlns:mc="http://schemas.openxmlformats.org/markup-compatibility/2006" xmlns:o="urn:schemas-microsoft-com:office:office" xmlns:r="http://schemas.openxmlformats.org/officeDocument/2006/relationships" xmlns:m="http://schemas.openxmlformats.org/officeDocument/2006/math" xmlns:v="urn:schemas-microsoft-com:vml" xmlns:wp14="http://schemas.microsoft.com/office/word/2010/wordprocessingDrawing" xmlns:wp="http://schemas.openxmlformats.org/drawingml/2006/wordprocessingDrawing" xmlns:w10="urn:schemas-microsoft-com:office:word" xmlns:w="http://schemas.openxmlformats.org/wordprocessingml/2006/main" xmlns:w14="http://schemas.microsoft.com/office/word/2010/wordml" xmlns:wpg="http://schemas.microsoft.com/office/word/2010/wordprocessingGroup" xmlns:wpi="http://schemas.microsoft.com/office/word/2010/wordprocessingInk" xmlns:wne="http://schemas.microsoft.com/office/word/2006/wordml" xmlns:wps="http://schemas.microsoft.com/office/word/2010/wordprocessingShape" mc:Ignorable="w14 wp14">
   <w:body>
     <w:p>
       <w:pPr>
@@ -34,6 +34,7 @@
           <w:docPartUnique/>
         </w:docPartObj>
       </w:sdtPr>
+      <w:sdtEndPr/>
       <w:sdtContent>
         <w:p>
           <w:pPr>
@@ -1943,7 +1944,7 @@
                     <pic:cNvPicPr/>
                   </pic:nvPicPr>
                   <pic:blipFill>
-                    <a:blip r:embed="rId6" cstate="print"/>
+                    <a:blip r:embed="rId7" cstate="print"/>
                     <a:stretch>
                       <a:fillRect/>
                     </a:stretch>
@@ -3568,7 +3569,7 @@
           <w:top w:w="85" w:type="dxa"/>
           <w:bottom w:w="85" w:type="dxa"/>
         </w:tblCellMar>
-        <w:tblLook w:val="04A0"/>
+        <w:tblLook w:val="04A0" w:firstRow="1" w:lastRow="0" w:firstColumn="1" w:lastColumn="0" w:noHBand="0" w:noVBand="1"/>
       </w:tblPr>
       <w:tblGrid>
         <w:gridCol w:w="1668"/>
@@ -3576,12 +3577,12 @@
       </w:tblGrid>
       <w:tr>
         <w:trPr>
-          <w:cnfStyle w:val="100000000000"/>
+          <w:cnfStyle w:val="100000000000" w:firstRow="1" w:lastRow="0" w:firstColumn="0" w:lastColumn="0" w:oddVBand="0" w:evenVBand="0" w:oddHBand="0" w:evenHBand="0" w:firstRowFirstColumn="0" w:firstRowLastColumn="0" w:lastRowFirstColumn="0" w:lastRowLastColumn="0"/>
           <w:trHeight w:val="288"/>
         </w:trPr>
         <w:tc>
           <w:tcPr>
-            <w:cnfStyle w:val="001000000100"/>
+            <w:cnfStyle w:val="001000000100" w:firstRow="0" w:lastRow="0" w:firstColumn="1" w:lastColumn="0" w:oddVBand="0" w:evenVBand="0" w:oddHBand="0" w:evenHBand="0" w:firstRowFirstColumn="1" w:firstRowLastColumn="0" w:lastRowFirstColumn="0" w:lastRowLastColumn="0"/>
             <w:tcW w:w="10598" w:type="dxa"/>
             <w:gridSpan w:val="2"/>
             <w:tcBorders>
@@ -3613,12 +3614,12 @@
       </w:tr>
       <w:tr>
         <w:trPr>
-          <w:cnfStyle w:val="000000100000"/>
+          <w:cnfStyle w:val="000000100000" w:firstRow="0" w:lastRow="0" w:firstColumn="0" w:lastColumn="0" w:oddVBand="0" w:evenVBand="0" w:oddHBand="1" w:evenHBand="0" w:firstRowFirstColumn="0" w:firstRowLastColumn="0" w:lastRowFirstColumn="0" w:lastRowLastColumn="0"/>
           <w:trHeight w:val="288"/>
         </w:trPr>
         <w:tc>
           <w:tcPr>
-            <w:cnfStyle w:val="001000000000"/>
+            <w:cnfStyle w:val="001000000000" w:firstRow="0" w:lastRow="0" w:firstColumn="1" w:lastColumn="0" w:oddVBand="0" w:evenVBand="0" w:oddHBand="0" w:evenHBand="0" w:firstRowFirstColumn="0" w:firstRowLastColumn="0" w:lastRowFirstColumn="0" w:lastRowLastColumn="0"/>
             <w:tcW w:w="1668" w:type="dxa"/>
             <w:tcBorders>
               <w:top w:val="single" w:sz="18" w:space="0" w:color="4F81BD" w:themeColor="accent1"/>
@@ -3655,7 +3656,7 @@
           <w:p>
             <w:pPr>
               <w:jc w:val="both"/>
-              <w:cnfStyle w:val="000000100000"/>
+              <w:cnfStyle w:val="000000100000" w:firstRow="0" w:lastRow="0" w:firstColumn="0" w:lastColumn="0" w:oddVBand="0" w:evenVBand="0" w:oddHBand="1" w:evenHBand="0" w:firstRowFirstColumn="0" w:firstRowLastColumn="0" w:lastRowFirstColumn="0" w:lastRowLastColumn="0"/>
               <w:rPr>
                 <w:rFonts w:asciiTheme="minorHAnsi" w:hAnsiTheme="minorHAnsi"/>
                 <w:lang w:val="fr-FR"/>
@@ -3691,7 +3692,7 @@
         </w:trPr>
         <w:tc>
           <w:tcPr>
-            <w:cnfStyle w:val="001000000000"/>
+            <w:cnfStyle w:val="001000000000" w:firstRow="0" w:lastRow="0" w:firstColumn="1" w:lastColumn="0" w:oddVBand="0" w:evenVBand="0" w:oddHBand="0" w:evenHBand="0" w:firstRowFirstColumn="0" w:firstRowLastColumn="0" w:lastRowFirstColumn="0" w:lastRowLastColumn="0"/>
             <w:tcW w:w="1668" w:type="dxa"/>
             <w:vAlign w:val="center"/>
           </w:tcPr>
@@ -3725,7 +3726,7 @@
           <w:p>
             <w:pPr>
               <w:jc w:val="both"/>
-              <w:cnfStyle w:val="000000000000"/>
+              <w:cnfStyle w:val="000000000000" w:firstRow="0" w:lastRow="0" w:firstColumn="0" w:lastColumn="0" w:oddVBand="0" w:evenVBand="0" w:oddHBand="0" w:evenHBand="0" w:firstRowFirstColumn="0" w:firstRowLastColumn="0" w:lastRowFirstColumn="0" w:lastRowLastColumn="0"/>
               <w:rPr>
                 <w:rFonts w:asciiTheme="minorHAnsi" w:hAnsiTheme="minorHAnsi"/>
                 <w:lang w:val="fr-FR"/>
@@ -3750,12 +3751,12 @@
       </w:tr>
       <w:tr>
         <w:trPr>
-          <w:cnfStyle w:val="000000100000"/>
+          <w:cnfStyle w:val="000000100000" w:firstRow="0" w:lastRow="0" w:firstColumn="0" w:lastColumn="0" w:oddVBand="0" w:evenVBand="0" w:oddHBand="1" w:evenHBand="0" w:firstRowFirstColumn="0" w:firstRowLastColumn="0" w:lastRowFirstColumn="0" w:lastRowLastColumn="0"/>
           <w:trHeight w:val="288"/>
         </w:trPr>
         <w:tc>
           <w:tcPr>
-            <w:cnfStyle w:val="001000000000"/>
+            <w:cnfStyle w:val="001000000000" w:firstRow="0" w:lastRow="0" w:firstColumn="1" w:lastColumn="0" w:oddVBand="0" w:evenVBand="0" w:oddHBand="0" w:evenHBand="0" w:firstRowFirstColumn="0" w:firstRowLastColumn="0" w:lastRowFirstColumn="0" w:lastRowLastColumn="0"/>
             <w:tcW w:w="1668" w:type="dxa"/>
             <w:vAlign w:val="center"/>
           </w:tcPr>
@@ -3789,7 +3790,7 @@
           <w:p>
             <w:pPr>
               <w:jc w:val="both"/>
-              <w:cnfStyle w:val="000000100000"/>
+              <w:cnfStyle w:val="000000100000" w:firstRow="0" w:lastRow="0" w:firstColumn="0" w:lastColumn="0" w:oddVBand="0" w:evenVBand="0" w:oddHBand="1" w:evenHBand="0" w:firstRowFirstColumn="0" w:firstRowLastColumn="0" w:lastRowFirstColumn="0" w:lastRowLastColumn="0"/>
               <w:rPr>
                 <w:rFonts w:asciiTheme="minorHAnsi" w:hAnsiTheme="minorHAnsi"/>
                 <w:lang w:val="fr-FR"/>
@@ -3902,7 +3903,21 @@
         <w:rPr>
           <w:lang w:val="fr-FR"/>
         </w:rPr>
-        <w:t xml:space="preserve"> quand à elle les informations d’un compte (adresse, téléphone, langue…).</w:t>
+        <w:t xml:space="preserve"> </w:t>
+      </w:r>
+      <w:proofErr w:type="spellStart"/>
+      <w:r>
+        <w:rPr>
+          <w:lang w:val="fr-FR"/>
+        </w:rPr>
+        <w:t>quand</w:t>
+      </w:r>
+      <w:proofErr w:type="spellEnd"/>
+      <w:r>
+        <w:rPr>
+          <w:lang w:val="fr-FR"/>
+        </w:rPr>
+        <w:t xml:space="preserve"> à elle les informations d’un compte (adresse, téléphone, langue…).</w:t>
       </w:r>
     </w:p>
     <w:tbl>
@@ -3914,7 +3929,7 @@
           <w:top w:w="85" w:type="dxa"/>
           <w:bottom w:w="85" w:type="dxa"/>
         </w:tblCellMar>
-        <w:tblLook w:val="04A0"/>
+        <w:tblLook w:val="04A0" w:firstRow="1" w:lastRow="0" w:firstColumn="1" w:lastColumn="0" w:noHBand="0" w:noVBand="1"/>
       </w:tblPr>
       <w:tblGrid>
         <w:gridCol w:w="1668"/>
@@ -3922,12 +3937,12 @@
       </w:tblGrid>
       <w:tr>
         <w:trPr>
-          <w:cnfStyle w:val="100000000000"/>
+          <w:cnfStyle w:val="100000000000" w:firstRow="1" w:lastRow="0" w:firstColumn="0" w:lastColumn="0" w:oddVBand="0" w:evenVBand="0" w:oddHBand="0" w:evenHBand="0" w:firstRowFirstColumn="0" w:firstRowLastColumn="0" w:lastRowFirstColumn="0" w:lastRowLastColumn="0"/>
           <w:trHeight w:val="288"/>
         </w:trPr>
         <w:tc>
           <w:tcPr>
-            <w:cnfStyle w:val="001000000100"/>
+            <w:cnfStyle w:val="001000000100" w:firstRow="0" w:lastRow="0" w:firstColumn="1" w:lastColumn="0" w:oddVBand="0" w:evenVBand="0" w:oddHBand="0" w:evenHBand="0" w:firstRowFirstColumn="1" w:firstRowLastColumn="0" w:lastRowFirstColumn="0" w:lastRowLastColumn="0"/>
             <w:tcW w:w="10598" w:type="dxa"/>
             <w:gridSpan w:val="2"/>
             <w:tcBorders>
@@ -3959,12 +3974,12 @@
       </w:tr>
       <w:tr>
         <w:trPr>
-          <w:cnfStyle w:val="000000100000"/>
+          <w:cnfStyle w:val="000000100000" w:firstRow="0" w:lastRow="0" w:firstColumn="0" w:lastColumn="0" w:oddVBand="0" w:evenVBand="0" w:oddHBand="1" w:evenHBand="0" w:firstRowFirstColumn="0" w:firstRowLastColumn="0" w:lastRowFirstColumn="0" w:lastRowLastColumn="0"/>
           <w:trHeight w:val="288"/>
         </w:trPr>
         <w:tc>
           <w:tcPr>
-            <w:cnfStyle w:val="001000000000"/>
+            <w:cnfStyle w:val="001000000000" w:firstRow="0" w:lastRow="0" w:firstColumn="1" w:lastColumn="0" w:oddVBand="0" w:evenVBand="0" w:oddHBand="0" w:evenHBand="0" w:firstRowFirstColumn="0" w:firstRowLastColumn="0" w:lastRowFirstColumn="0" w:lastRowLastColumn="0"/>
             <w:tcW w:w="1668" w:type="dxa"/>
             <w:tcBorders>
               <w:top w:val="single" w:sz="18" w:space="0" w:color="4F81BD" w:themeColor="accent1"/>
@@ -4001,7 +4016,7 @@
           <w:p>
             <w:pPr>
               <w:jc w:val="both"/>
-              <w:cnfStyle w:val="000000100000"/>
+              <w:cnfStyle w:val="000000100000" w:firstRow="0" w:lastRow="0" w:firstColumn="0" w:lastColumn="0" w:oddVBand="0" w:evenVBand="0" w:oddHBand="1" w:evenHBand="0" w:firstRowFirstColumn="0" w:firstRowLastColumn="0" w:lastRowFirstColumn="0" w:lastRowLastColumn="0"/>
               <w:rPr>
                 <w:rFonts w:asciiTheme="minorHAnsi" w:hAnsiTheme="minorHAnsi"/>
                 <w:lang w:val="fr-FR"/>
@@ -4023,7 +4038,7 @@
         </w:trPr>
         <w:tc>
           <w:tcPr>
-            <w:cnfStyle w:val="001000000000"/>
+            <w:cnfStyle w:val="001000000000" w:firstRow="0" w:lastRow="0" w:firstColumn="1" w:lastColumn="0" w:oddVBand="0" w:evenVBand="0" w:oddHBand="0" w:evenHBand="0" w:firstRowFirstColumn="0" w:firstRowLastColumn="0" w:lastRowFirstColumn="0" w:lastRowLastColumn="0"/>
             <w:tcW w:w="1668" w:type="dxa"/>
             <w:vAlign w:val="center"/>
           </w:tcPr>
@@ -4059,7 +4074,7 @@
           <w:p>
             <w:pPr>
               <w:jc w:val="both"/>
-              <w:cnfStyle w:val="000000000000"/>
+              <w:cnfStyle w:val="000000000000" w:firstRow="0" w:lastRow="0" w:firstColumn="0" w:lastColumn="0" w:oddVBand="0" w:evenVBand="0" w:oddHBand="0" w:evenHBand="0" w:firstRowFirstColumn="0" w:firstRowLastColumn="0" w:lastRowFirstColumn="0" w:lastRowLastColumn="0"/>
               <w:rPr>
                 <w:rFonts w:asciiTheme="minorHAnsi" w:hAnsiTheme="minorHAnsi"/>
                 <w:lang w:val="fr-FR"/>
@@ -4141,12 +4156,12 @@
       </w:tr>
       <w:tr>
         <w:trPr>
-          <w:cnfStyle w:val="000000100000"/>
+          <w:cnfStyle w:val="000000100000" w:firstRow="0" w:lastRow="0" w:firstColumn="0" w:lastColumn="0" w:oddVBand="0" w:evenVBand="0" w:oddHBand="1" w:evenHBand="0" w:firstRowFirstColumn="0" w:firstRowLastColumn="0" w:lastRowFirstColumn="0" w:lastRowLastColumn="0"/>
           <w:trHeight w:val="288"/>
         </w:trPr>
         <w:tc>
           <w:tcPr>
-            <w:cnfStyle w:val="001000000000"/>
+            <w:cnfStyle w:val="001000000000" w:firstRow="0" w:lastRow="0" w:firstColumn="1" w:lastColumn="0" w:oddVBand="0" w:evenVBand="0" w:oddHBand="0" w:evenHBand="0" w:firstRowFirstColumn="0" w:firstRowLastColumn="0" w:lastRowFirstColumn="0" w:lastRowLastColumn="0"/>
             <w:tcW w:w="1668" w:type="dxa"/>
             <w:vAlign w:val="center"/>
           </w:tcPr>
@@ -4182,7 +4197,7 @@
           <w:p>
             <w:pPr>
               <w:jc w:val="both"/>
-              <w:cnfStyle w:val="000000100000"/>
+              <w:cnfStyle w:val="000000100000" w:firstRow="0" w:lastRow="0" w:firstColumn="0" w:lastColumn="0" w:oddVBand="0" w:evenVBand="0" w:oddHBand="1" w:evenHBand="0" w:firstRowFirstColumn="0" w:firstRowLastColumn="0" w:lastRowFirstColumn="0" w:lastRowLastColumn="0"/>
               <w:rPr>
                 <w:rFonts w:asciiTheme="minorHAnsi" w:hAnsiTheme="minorHAnsi"/>
                 <w:lang w:val="fr-FR"/>
@@ -4204,7 +4219,7 @@
         </w:trPr>
         <w:tc>
           <w:tcPr>
-            <w:cnfStyle w:val="001000000000"/>
+            <w:cnfStyle w:val="001000000000" w:firstRow="0" w:lastRow="0" w:firstColumn="1" w:lastColumn="0" w:oddVBand="0" w:evenVBand="0" w:oddHBand="0" w:evenHBand="0" w:firstRowFirstColumn="0" w:firstRowLastColumn="0" w:lastRowFirstColumn="0" w:lastRowLastColumn="0"/>
             <w:tcW w:w="1668" w:type="dxa"/>
             <w:vAlign w:val="center"/>
           </w:tcPr>
@@ -4238,7 +4253,7 @@
           <w:p>
             <w:pPr>
               <w:jc w:val="both"/>
-              <w:cnfStyle w:val="000000000000"/>
+              <w:cnfStyle w:val="000000000000" w:firstRow="0" w:lastRow="0" w:firstColumn="0" w:lastColumn="0" w:oddVBand="0" w:evenVBand="0" w:oddHBand="0" w:evenHBand="0" w:firstRowFirstColumn="0" w:firstRowLastColumn="0" w:lastRowFirstColumn="0" w:lastRowLastColumn="0"/>
               <w:rPr>
                 <w:rFonts w:asciiTheme="minorHAnsi" w:hAnsiTheme="minorHAnsi"/>
                 <w:lang w:val="fr-FR"/>
@@ -4315,7 +4330,7 @@
           <w:top w:w="85" w:type="dxa"/>
           <w:bottom w:w="85" w:type="dxa"/>
         </w:tblCellMar>
-        <w:tblLook w:val="04A0"/>
+        <w:tblLook w:val="04A0" w:firstRow="1" w:lastRow="0" w:firstColumn="1" w:lastColumn="0" w:noHBand="0" w:noVBand="1"/>
       </w:tblPr>
       <w:tblGrid>
         <w:gridCol w:w="1668"/>
@@ -4323,12 +4338,12 @@
       </w:tblGrid>
       <w:tr>
         <w:trPr>
-          <w:cnfStyle w:val="100000000000"/>
+          <w:cnfStyle w:val="100000000000" w:firstRow="1" w:lastRow="0" w:firstColumn="0" w:lastColumn="0" w:oddVBand="0" w:evenVBand="0" w:oddHBand="0" w:evenHBand="0" w:firstRowFirstColumn="0" w:firstRowLastColumn="0" w:lastRowFirstColumn="0" w:lastRowLastColumn="0"/>
           <w:trHeight w:val="288"/>
         </w:trPr>
         <w:tc>
           <w:tcPr>
-            <w:cnfStyle w:val="001000000100"/>
+            <w:cnfStyle w:val="001000000100" w:firstRow="0" w:lastRow="0" w:firstColumn="1" w:lastColumn="0" w:oddVBand="0" w:evenVBand="0" w:oddHBand="0" w:evenHBand="0" w:firstRowFirstColumn="1" w:firstRowLastColumn="0" w:lastRowFirstColumn="0" w:lastRowLastColumn="0"/>
             <w:tcW w:w="10598" w:type="dxa"/>
             <w:gridSpan w:val="2"/>
             <w:tcBorders>
@@ -4360,12 +4375,12 @@
       </w:tr>
       <w:tr>
         <w:trPr>
-          <w:cnfStyle w:val="000000100000"/>
+          <w:cnfStyle w:val="000000100000" w:firstRow="0" w:lastRow="0" w:firstColumn="0" w:lastColumn="0" w:oddVBand="0" w:evenVBand="0" w:oddHBand="1" w:evenHBand="0" w:firstRowFirstColumn="0" w:firstRowLastColumn="0" w:lastRowFirstColumn="0" w:lastRowLastColumn="0"/>
           <w:trHeight w:val="288"/>
         </w:trPr>
         <w:tc>
           <w:tcPr>
-            <w:cnfStyle w:val="001000000000"/>
+            <w:cnfStyle w:val="001000000000" w:firstRow="0" w:lastRow="0" w:firstColumn="1" w:lastColumn="0" w:oddVBand="0" w:evenVBand="0" w:oddHBand="0" w:evenHBand="0" w:firstRowFirstColumn="0" w:firstRowLastColumn="0" w:lastRowFirstColumn="0" w:lastRowLastColumn="0"/>
             <w:tcW w:w="1668" w:type="dxa"/>
             <w:tcBorders>
               <w:top w:val="single" w:sz="18" w:space="0" w:color="4F81BD" w:themeColor="accent1"/>
@@ -4402,7 +4417,7 @@
           <w:p>
             <w:pPr>
               <w:jc w:val="both"/>
-              <w:cnfStyle w:val="000000100000"/>
+              <w:cnfStyle w:val="000000100000" w:firstRow="0" w:lastRow="0" w:firstColumn="0" w:lastColumn="0" w:oddVBand="0" w:evenVBand="0" w:oddHBand="1" w:evenHBand="0" w:firstRowFirstColumn="0" w:firstRowLastColumn="0" w:lastRowFirstColumn="0" w:lastRowLastColumn="0"/>
               <w:rPr>
                 <w:rFonts w:asciiTheme="minorHAnsi" w:hAnsiTheme="minorHAnsi"/>
                 <w:lang w:val="fr-FR"/>
@@ -4438,7 +4453,7 @@
         </w:trPr>
         <w:tc>
           <w:tcPr>
-            <w:cnfStyle w:val="001000000000"/>
+            <w:cnfStyle w:val="001000000000" w:firstRow="0" w:lastRow="0" w:firstColumn="1" w:lastColumn="0" w:oddVBand="0" w:evenVBand="0" w:oddHBand="0" w:evenHBand="0" w:firstRowFirstColumn="0" w:firstRowLastColumn="0" w:lastRowFirstColumn="0" w:lastRowLastColumn="0"/>
             <w:tcW w:w="1668" w:type="dxa"/>
             <w:vAlign w:val="center"/>
           </w:tcPr>
@@ -4474,7 +4489,7 @@
           <w:p>
             <w:pPr>
               <w:jc w:val="both"/>
-              <w:cnfStyle w:val="000000000000"/>
+              <w:cnfStyle w:val="000000000000" w:firstRow="0" w:lastRow="0" w:firstColumn="0" w:lastColumn="0" w:oddVBand="0" w:evenVBand="0" w:oddHBand="0" w:evenHBand="0" w:firstRowFirstColumn="0" w:firstRowLastColumn="0" w:lastRowFirstColumn="0" w:lastRowLastColumn="0"/>
               <w:rPr>
                 <w:rFonts w:asciiTheme="minorHAnsi" w:hAnsiTheme="minorHAnsi"/>
                 <w:lang w:val="fr-FR"/>
@@ -4506,8 +4521,17 @@
                 <w:rFonts w:asciiTheme="minorHAnsi" w:hAnsiTheme="minorHAnsi"/>
                 <w:lang w:val="fr-FR"/>
               </w:rPr>
-              <w:t xml:space="preserve"> Peut être</w:t>
-            </w:r>
+              <w:t xml:space="preserve"> </w:t>
+            </w:r>
+            <w:proofErr w:type="spellStart"/>
+            <w:r>
+              <w:rPr>
+                <w:rFonts w:asciiTheme="minorHAnsi" w:hAnsiTheme="minorHAnsi"/>
+                <w:lang w:val="fr-FR"/>
+              </w:rPr>
+              <w:t>Peut être</w:t>
+            </w:r>
+            <w:proofErr w:type="spellEnd"/>
             <w:r>
               <w:rPr>
                 <w:rFonts w:asciiTheme="minorHAnsi" w:hAnsiTheme="minorHAnsi"/>
@@ -4753,7 +4777,21 @@
         <w:rPr>
           <w:lang w:val="fr-FR"/>
         </w:rPr>
-        <w:t xml:space="preserve"> la date à laquelle un événement c’est produit. La table </w:t>
+        <w:t xml:space="preserve"> la date à laquelle un événement </w:t>
+      </w:r>
+      <w:proofErr w:type="spellStart"/>
+      <w:r>
+        <w:rPr>
+          <w:lang w:val="fr-FR"/>
+        </w:rPr>
+        <w:t>c’est</w:t>
+      </w:r>
+      <w:proofErr w:type="spellEnd"/>
+      <w:r>
+        <w:rPr>
+          <w:lang w:val="fr-FR"/>
+        </w:rPr>
+        <w:t xml:space="preserve"> produit. La table </w:t>
       </w:r>
       <w:proofErr w:type="spellStart"/>
       <w:r>
@@ -4792,7 +4830,7 @@
           <w:top w:w="85" w:type="dxa"/>
           <w:bottom w:w="85" w:type="dxa"/>
         </w:tblCellMar>
-        <w:tblLook w:val="04A0"/>
+        <w:tblLook w:val="04A0" w:firstRow="1" w:lastRow="0" w:firstColumn="1" w:lastColumn="0" w:noHBand="0" w:noVBand="1"/>
       </w:tblPr>
       <w:tblGrid>
         <w:gridCol w:w="1668"/>
@@ -4800,12 +4838,12 @@
       </w:tblGrid>
       <w:tr>
         <w:trPr>
-          <w:cnfStyle w:val="100000000000"/>
+          <w:cnfStyle w:val="100000000000" w:firstRow="1" w:lastRow="0" w:firstColumn="0" w:lastColumn="0" w:oddVBand="0" w:evenVBand="0" w:oddHBand="0" w:evenHBand="0" w:firstRowFirstColumn="0" w:firstRowLastColumn="0" w:lastRowFirstColumn="0" w:lastRowLastColumn="0"/>
           <w:trHeight w:val="288"/>
         </w:trPr>
         <w:tc>
           <w:tcPr>
-            <w:cnfStyle w:val="001000000100"/>
+            <w:cnfStyle w:val="001000000100" w:firstRow="0" w:lastRow="0" w:firstColumn="1" w:lastColumn="0" w:oddVBand="0" w:evenVBand="0" w:oddHBand="0" w:evenHBand="0" w:firstRowFirstColumn="1" w:firstRowLastColumn="0" w:lastRowFirstColumn="0" w:lastRowLastColumn="0"/>
             <w:tcW w:w="10598" w:type="dxa"/>
             <w:gridSpan w:val="2"/>
             <w:tcBorders>
@@ -4837,12 +4875,12 @@
       </w:tr>
       <w:tr>
         <w:trPr>
-          <w:cnfStyle w:val="000000100000"/>
+          <w:cnfStyle w:val="000000100000" w:firstRow="0" w:lastRow="0" w:firstColumn="0" w:lastColumn="0" w:oddVBand="0" w:evenVBand="0" w:oddHBand="1" w:evenHBand="0" w:firstRowFirstColumn="0" w:firstRowLastColumn="0" w:lastRowFirstColumn="0" w:lastRowLastColumn="0"/>
           <w:trHeight w:val="288"/>
         </w:trPr>
         <w:tc>
           <w:tcPr>
-            <w:cnfStyle w:val="001000000000"/>
+            <w:cnfStyle w:val="001000000000" w:firstRow="0" w:lastRow="0" w:firstColumn="1" w:lastColumn="0" w:oddVBand="0" w:evenVBand="0" w:oddHBand="0" w:evenHBand="0" w:firstRowFirstColumn="0" w:firstRowLastColumn="0" w:lastRowFirstColumn="0" w:lastRowLastColumn="0"/>
             <w:tcW w:w="1668" w:type="dxa"/>
             <w:tcBorders>
               <w:top w:val="single" w:sz="18" w:space="0" w:color="4F81BD" w:themeColor="accent1"/>
@@ -4879,7 +4917,7 @@
           <w:p>
             <w:pPr>
               <w:jc w:val="both"/>
-              <w:cnfStyle w:val="000000100000"/>
+              <w:cnfStyle w:val="000000100000" w:firstRow="0" w:lastRow="0" w:firstColumn="0" w:lastColumn="0" w:oddVBand="0" w:evenVBand="0" w:oddHBand="1" w:evenHBand="0" w:firstRowFirstColumn="0" w:firstRowLastColumn="0" w:lastRowFirstColumn="0" w:lastRowLastColumn="0"/>
               <w:rPr>
                 <w:rFonts w:asciiTheme="minorHAnsi" w:hAnsiTheme="minorHAnsi"/>
                 <w:lang w:val="fr-FR"/>
@@ -4908,7 +4946,7 @@
         </w:trPr>
         <w:tc>
           <w:tcPr>
-            <w:cnfStyle w:val="001000000000"/>
+            <w:cnfStyle w:val="001000000000" w:firstRow="0" w:lastRow="0" w:firstColumn="1" w:lastColumn="0" w:oddVBand="0" w:evenVBand="0" w:oddHBand="0" w:evenHBand="0" w:firstRowFirstColumn="0" w:firstRowLastColumn="0" w:lastRowFirstColumn="0" w:lastRowLastColumn="0"/>
             <w:tcW w:w="1668" w:type="dxa"/>
             <w:vAlign w:val="center"/>
           </w:tcPr>
@@ -4941,7 +4979,7 @@
           <w:p>
             <w:pPr>
               <w:jc w:val="both"/>
-              <w:cnfStyle w:val="000000000000"/>
+              <w:cnfStyle w:val="000000000000" w:firstRow="0" w:lastRow="0" w:firstColumn="0" w:lastColumn="0" w:oddVBand="0" w:evenVBand="0" w:oddHBand="0" w:evenHBand="0" w:firstRowFirstColumn="0" w:firstRowLastColumn="0" w:lastRowFirstColumn="0" w:lastRowLastColumn="0"/>
               <w:rPr>
                 <w:rFonts w:asciiTheme="minorHAnsi" w:hAnsiTheme="minorHAnsi"/>
                 <w:lang w:val="fr-FR"/>
@@ -4968,7 +5006,23 @@
                 <w:rFonts w:asciiTheme="minorHAnsi" w:hAnsiTheme="minorHAnsi"/>
                 <w:lang w:val="fr-FR"/>
               </w:rPr>
-              <w:t xml:space="preserve"> associé à l’événement. Peut être </w:t>
+              <w:t xml:space="preserve"> associé à l’événement. </w:t>
+            </w:r>
+            <w:proofErr w:type="spellStart"/>
+            <w:r>
+              <w:rPr>
+                <w:rFonts w:asciiTheme="minorHAnsi" w:hAnsiTheme="minorHAnsi"/>
+                <w:lang w:val="fr-FR"/>
+              </w:rPr>
+              <w:t>Peut être</w:t>
+            </w:r>
+            <w:proofErr w:type="spellEnd"/>
+            <w:r>
+              <w:rPr>
+                <w:rFonts w:asciiTheme="minorHAnsi" w:hAnsiTheme="minorHAnsi"/>
+                <w:lang w:val="fr-FR"/>
+              </w:rPr>
+              <w:t xml:space="preserve"> </w:t>
             </w:r>
             <w:r>
               <w:rPr>
@@ -5005,12 +5059,12 @@
       </w:tr>
       <w:tr>
         <w:trPr>
-          <w:cnfStyle w:val="000000100000"/>
+          <w:cnfStyle w:val="000000100000" w:firstRow="0" w:lastRow="0" w:firstColumn="0" w:lastColumn="0" w:oddVBand="0" w:evenVBand="0" w:oddHBand="1" w:evenHBand="0" w:firstRowFirstColumn="0" w:firstRowLastColumn="0" w:lastRowFirstColumn="0" w:lastRowLastColumn="0"/>
           <w:trHeight w:val="288"/>
         </w:trPr>
         <w:tc>
           <w:tcPr>
-            <w:cnfStyle w:val="001000000000"/>
+            <w:cnfStyle w:val="001000000000" w:firstRow="0" w:lastRow="0" w:firstColumn="1" w:lastColumn="0" w:oddVBand="0" w:evenVBand="0" w:oddHBand="0" w:evenHBand="0" w:firstRowFirstColumn="0" w:firstRowLastColumn="0" w:lastRowFirstColumn="0" w:lastRowLastColumn="0"/>
             <w:tcW w:w="1668" w:type="dxa"/>
             <w:vAlign w:val="center"/>
           </w:tcPr>
@@ -5046,7 +5100,7 @@
           <w:p>
             <w:pPr>
               <w:jc w:val="both"/>
-              <w:cnfStyle w:val="000000100000"/>
+              <w:cnfStyle w:val="000000100000" w:firstRow="0" w:lastRow="0" w:firstColumn="0" w:lastColumn="0" w:oddVBand="0" w:evenVBand="0" w:oddHBand="1" w:evenHBand="0" w:firstRowFirstColumn="0" w:firstRowLastColumn="0" w:lastRowFirstColumn="0" w:lastRowLastColumn="0"/>
               <w:rPr>
                 <w:rFonts w:asciiTheme="minorHAnsi" w:hAnsiTheme="minorHAnsi"/>
                 <w:lang w:val="fr-FR"/>
@@ -5057,7 +5111,7 @@
                 <w:rFonts w:asciiTheme="minorHAnsi" w:hAnsiTheme="minorHAnsi"/>
                 <w:lang w:val="fr-FR"/>
               </w:rPr>
-              <w:t>Identifiant de l’</w:t>
+              <w:t xml:space="preserve">Identifiant de </w:t>
             </w:r>
             <w:proofErr w:type="spellStart"/>
             <w:r>
@@ -5065,7 +5119,7 @@
                 <w:rFonts w:asciiTheme="minorHAnsi" w:hAnsiTheme="minorHAnsi"/>
                 <w:lang w:val="fr-FR"/>
               </w:rPr>
-              <w:t>object</w:t>
+              <w:t>l’object</w:t>
             </w:r>
             <w:proofErr w:type="spellEnd"/>
             <w:r>
@@ -5073,7 +5127,23 @@
                 <w:rFonts w:asciiTheme="minorHAnsi" w:hAnsiTheme="minorHAnsi"/>
                 <w:lang w:val="fr-FR"/>
               </w:rPr>
-              <w:t xml:space="preserve"> associé à l’événement. Peut être </w:t>
+              <w:t xml:space="preserve"> associé à l’événement. </w:t>
+            </w:r>
+            <w:proofErr w:type="spellStart"/>
+            <w:r>
+              <w:rPr>
+                <w:rFonts w:asciiTheme="minorHAnsi" w:hAnsiTheme="minorHAnsi"/>
+                <w:lang w:val="fr-FR"/>
+              </w:rPr>
+              <w:t>Peut être</w:t>
+            </w:r>
+            <w:proofErr w:type="spellEnd"/>
+            <w:r>
+              <w:rPr>
+                <w:rFonts w:asciiTheme="minorHAnsi" w:hAnsiTheme="minorHAnsi"/>
+                <w:lang w:val="fr-FR"/>
+              </w:rPr>
+              <w:t xml:space="preserve"> </w:t>
             </w:r>
             <w:r>
               <w:rPr>
@@ -5087,7 +5157,7 @@
                 <w:rFonts w:asciiTheme="minorHAnsi" w:hAnsiTheme="minorHAnsi"/>
                 <w:lang w:val="fr-FR"/>
               </w:rPr>
-              <w:t xml:space="preserve"> si l’événement n’a pas d’</w:t>
+              <w:t xml:space="preserve"> si l’événement n’a pas </w:t>
             </w:r>
             <w:proofErr w:type="spellStart"/>
             <w:r>
@@ -5095,7 +5165,7 @@
                 <w:rFonts w:asciiTheme="minorHAnsi" w:hAnsiTheme="minorHAnsi"/>
                 <w:lang w:val="fr-FR"/>
               </w:rPr>
-              <w:t>object</w:t>
+              <w:t>d’object</w:t>
             </w:r>
             <w:proofErr w:type="spellEnd"/>
             <w:r>
@@ -5225,7 +5295,7 @@
           <w:top w:w="85" w:type="dxa"/>
           <w:bottom w:w="85" w:type="dxa"/>
         </w:tblCellMar>
-        <w:tblLook w:val="04A0"/>
+        <w:tblLook w:val="04A0" w:firstRow="1" w:lastRow="0" w:firstColumn="1" w:lastColumn="0" w:noHBand="0" w:noVBand="1"/>
       </w:tblPr>
       <w:tblGrid>
         <w:gridCol w:w="1668"/>
@@ -5233,12 +5303,12 @@
       </w:tblGrid>
       <w:tr>
         <w:trPr>
-          <w:cnfStyle w:val="100000000000"/>
+          <w:cnfStyle w:val="100000000000" w:firstRow="1" w:lastRow="0" w:firstColumn="0" w:lastColumn="0" w:oddVBand="0" w:evenVBand="0" w:oddHBand="0" w:evenHBand="0" w:firstRowFirstColumn="0" w:firstRowLastColumn="0" w:lastRowFirstColumn="0" w:lastRowLastColumn="0"/>
           <w:trHeight w:val="288"/>
         </w:trPr>
         <w:tc>
           <w:tcPr>
-            <w:cnfStyle w:val="001000000100"/>
+            <w:cnfStyle w:val="001000000100" w:firstRow="0" w:lastRow="0" w:firstColumn="1" w:lastColumn="0" w:oddVBand="0" w:evenVBand="0" w:oddHBand="0" w:evenHBand="0" w:firstRowFirstColumn="1" w:firstRowLastColumn="0" w:lastRowFirstColumn="0" w:lastRowLastColumn="0"/>
             <w:tcW w:w="10598" w:type="dxa"/>
             <w:gridSpan w:val="2"/>
             <w:tcBorders>
@@ -5270,12 +5340,12 @@
       </w:tr>
       <w:tr>
         <w:trPr>
-          <w:cnfStyle w:val="000000100000"/>
+          <w:cnfStyle w:val="000000100000" w:firstRow="0" w:lastRow="0" w:firstColumn="0" w:lastColumn="0" w:oddVBand="0" w:evenVBand="0" w:oddHBand="1" w:evenHBand="0" w:firstRowFirstColumn="0" w:firstRowLastColumn="0" w:lastRowFirstColumn="0" w:lastRowLastColumn="0"/>
           <w:trHeight w:val="288"/>
         </w:trPr>
         <w:tc>
           <w:tcPr>
-            <w:cnfStyle w:val="001000000000"/>
+            <w:cnfStyle w:val="001000000000" w:firstRow="0" w:lastRow="0" w:firstColumn="1" w:lastColumn="0" w:oddVBand="0" w:evenVBand="0" w:oddHBand="0" w:evenHBand="0" w:firstRowFirstColumn="0" w:firstRowLastColumn="0" w:lastRowFirstColumn="0" w:lastRowLastColumn="0"/>
             <w:tcW w:w="1668" w:type="dxa"/>
             <w:vAlign w:val="center"/>
           </w:tcPr>
@@ -5311,7 +5381,7 @@
           <w:p>
             <w:pPr>
               <w:jc w:val="both"/>
-              <w:cnfStyle w:val="000000100000"/>
+              <w:cnfStyle w:val="000000100000" w:firstRow="0" w:lastRow="0" w:firstColumn="0" w:lastColumn="0" w:oddVBand="0" w:evenVBand="0" w:oddHBand="1" w:evenHBand="0" w:firstRowFirstColumn="0" w:firstRowLastColumn="0" w:lastRowFirstColumn="0" w:lastRowLastColumn="0"/>
               <w:rPr>
                 <w:rFonts w:asciiTheme="minorHAnsi" w:hAnsiTheme="minorHAnsi"/>
                 <w:lang w:val="fr-FR"/>
@@ -5338,7 +5408,23 @@
                 <w:rFonts w:asciiTheme="minorHAnsi" w:hAnsiTheme="minorHAnsi"/>
                 <w:lang w:val="fr-FR"/>
               </w:rPr>
-              <w:t xml:space="preserve"> Si ce champ n’est pas rempli, la permission désignera tous le monde.</w:t>
+              <w:t xml:space="preserve"> Si ce champ n’est pas rempli, la permission désignera </w:t>
+            </w:r>
+            <w:proofErr w:type="spellStart"/>
+            <w:r>
+              <w:rPr>
+                <w:rFonts w:asciiTheme="minorHAnsi" w:hAnsiTheme="minorHAnsi"/>
+                <w:lang w:val="fr-FR"/>
+              </w:rPr>
+              <w:t>tous</w:t>
+            </w:r>
+            <w:proofErr w:type="spellEnd"/>
+            <w:r>
+              <w:rPr>
+                <w:rFonts w:asciiTheme="minorHAnsi" w:hAnsiTheme="minorHAnsi"/>
+                <w:lang w:val="fr-FR"/>
+              </w:rPr>
+              <w:t xml:space="preserve"> le monde.</w:t>
             </w:r>
           </w:p>
         </w:tc>
@@ -5349,7 +5435,7 @@
         </w:trPr>
         <w:tc>
           <w:tcPr>
-            <w:cnfStyle w:val="001000000000"/>
+            <w:cnfStyle w:val="001000000000" w:firstRow="0" w:lastRow="0" w:firstColumn="1" w:lastColumn="0" w:oddVBand="0" w:evenVBand="0" w:oddHBand="0" w:evenHBand="0" w:firstRowFirstColumn="0" w:firstRowLastColumn="0" w:lastRowFirstColumn="0" w:lastRowLastColumn="0"/>
             <w:tcW w:w="1668" w:type="dxa"/>
             <w:vAlign w:val="center"/>
           </w:tcPr>
@@ -5382,7 +5468,7 @@
           <w:p>
             <w:pPr>
               <w:jc w:val="both"/>
-              <w:cnfStyle w:val="000000000000"/>
+              <w:cnfStyle w:val="000000000000" w:firstRow="0" w:lastRow="0" w:firstColumn="0" w:lastColumn="0" w:oddVBand="0" w:evenVBand="0" w:oddHBand="0" w:evenHBand="0" w:firstRowFirstColumn="0" w:firstRowLastColumn="0" w:lastRowFirstColumn="0" w:lastRowLastColumn="0"/>
               <w:rPr>
                 <w:rFonts w:asciiTheme="minorHAnsi" w:hAnsiTheme="minorHAnsi"/>
                 <w:lang w:val="fr-FR"/>
@@ -5400,7 +5486,7 @@
                 <w:rFonts w:asciiTheme="minorHAnsi" w:hAnsiTheme="minorHAnsi"/>
                 <w:lang w:val="fr-FR"/>
               </w:rPr>
-              <w:t xml:space="preserve"> Si l’</w:t>
+              <w:t xml:space="preserve"> Si </w:t>
             </w:r>
             <w:proofErr w:type="spellStart"/>
             <w:r>
@@ -5408,7 +5494,7 @@
                 <w:rFonts w:asciiTheme="minorHAnsi" w:hAnsiTheme="minorHAnsi"/>
                 <w:lang w:val="fr-FR"/>
               </w:rPr>
-              <w:t>object</w:t>
+              <w:t>l’object</w:t>
             </w:r>
             <w:proofErr w:type="spellEnd"/>
             <w:r>
@@ -5423,12 +5509,12 @@
       </w:tr>
       <w:tr>
         <w:trPr>
-          <w:cnfStyle w:val="000000100000"/>
+          <w:cnfStyle w:val="000000100000" w:firstRow="0" w:lastRow="0" w:firstColumn="0" w:lastColumn="0" w:oddVBand="0" w:evenVBand="0" w:oddHBand="1" w:evenHBand="0" w:firstRowFirstColumn="0" w:firstRowLastColumn="0" w:lastRowFirstColumn="0" w:lastRowLastColumn="0"/>
           <w:trHeight w:val="288"/>
         </w:trPr>
         <w:tc>
           <w:tcPr>
-            <w:cnfStyle w:val="001000000000"/>
+            <w:cnfStyle w:val="001000000000" w:firstRow="0" w:lastRow="0" w:firstColumn="1" w:lastColumn="0" w:oddVBand="0" w:evenVBand="0" w:oddHBand="0" w:evenHBand="0" w:firstRowFirstColumn="0" w:firstRowLastColumn="0" w:lastRowFirstColumn="0" w:lastRowLastColumn="0"/>
             <w:tcW w:w="1668" w:type="dxa"/>
             <w:vAlign w:val="center"/>
           </w:tcPr>
@@ -5462,7 +5548,7 @@
           <w:p>
             <w:pPr>
               <w:jc w:val="both"/>
-              <w:cnfStyle w:val="000000100000"/>
+              <w:cnfStyle w:val="000000100000" w:firstRow="0" w:lastRow="0" w:firstColumn="0" w:lastColumn="0" w:oddVBand="0" w:evenVBand="0" w:oddHBand="1" w:evenHBand="0" w:firstRowFirstColumn="0" w:firstRowLastColumn="0" w:lastRowFirstColumn="0" w:lastRowLastColumn="0"/>
               <w:rPr>
                 <w:rFonts w:asciiTheme="minorHAnsi" w:hAnsiTheme="minorHAnsi"/>
                 <w:lang w:val="fr-FR"/>
@@ -5533,7 +5619,7 @@
         </w:trPr>
         <w:tc>
           <w:tcPr>
-            <w:cnfStyle w:val="001000000000"/>
+            <w:cnfStyle w:val="001000000000" w:firstRow="0" w:lastRow="0" w:firstColumn="1" w:lastColumn="0" w:oddVBand="0" w:evenVBand="0" w:oddHBand="0" w:evenHBand="0" w:firstRowFirstColumn="0" w:firstRowLastColumn="0" w:lastRowFirstColumn="0" w:lastRowLastColumn="0"/>
             <w:tcW w:w="1668" w:type="dxa"/>
             <w:vAlign w:val="center"/>
           </w:tcPr>
@@ -5569,7 +5655,7 @@
           <w:p>
             <w:pPr>
               <w:jc w:val="both"/>
-              <w:cnfStyle w:val="000000000000"/>
+              <w:cnfStyle w:val="000000000000" w:firstRow="0" w:lastRow="0" w:firstColumn="0" w:lastColumn="0" w:oddVBand="0" w:evenVBand="0" w:oddHBand="0" w:evenHBand="0" w:firstRowFirstColumn="0" w:firstRowLastColumn="0" w:lastRowFirstColumn="0" w:lastRowLastColumn="0"/>
               <w:rPr>
                 <w:rFonts w:asciiTheme="minorHAnsi" w:hAnsiTheme="minorHAnsi"/>
                 <w:lang w:val="fr-FR"/>
@@ -5751,7 +5837,7 @@
           <w:top w:w="85" w:type="dxa"/>
           <w:bottom w:w="85" w:type="dxa"/>
         </w:tblCellMar>
-        <w:tblLook w:val="04A0"/>
+        <w:tblLook w:val="04A0" w:firstRow="1" w:lastRow="0" w:firstColumn="1" w:lastColumn="0" w:noHBand="0" w:noVBand="1"/>
       </w:tblPr>
       <w:tblGrid>
         <w:gridCol w:w="1668"/>
@@ -5759,12 +5845,12 @@
       </w:tblGrid>
       <w:tr>
         <w:trPr>
-          <w:cnfStyle w:val="100000000000"/>
+          <w:cnfStyle w:val="100000000000" w:firstRow="1" w:lastRow="0" w:firstColumn="0" w:lastColumn="0" w:oddVBand="0" w:evenVBand="0" w:oddHBand="0" w:evenHBand="0" w:firstRowFirstColumn="0" w:firstRowLastColumn="0" w:lastRowFirstColumn="0" w:lastRowLastColumn="0"/>
           <w:trHeight w:val="288"/>
         </w:trPr>
         <w:tc>
           <w:tcPr>
-            <w:cnfStyle w:val="001000000100"/>
+            <w:cnfStyle w:val="001000000100" w:firstRow="0" w:lastRow="0" w:firstColumn="1" w:lastColumn="0" w:oddVBand="0" w:evenVBand="0" w:oddHBand="0" w:evenHBand="0" w:firstRowFirstColumn="1" w:firstRowLastColumn="0" w:lastRowFirstColumn="0" w:lastRowLastColumn="0"/>
             <w:tcW w:w="10598" w:type="dxa"/>
             <w:gridSpan w:val="2"/>
             <w:tcBorders>
@@ -5796,12 +5882,12 @@
       </w:tr>
       <w:tr>
         <w:trPr>
-          <w:cnfStyle w:val="000000100000"/>
+          <w:cnfStyle w:val="000000100000" w:firstRow="0" w:lastRow="0" w:firstColumn="0" w:lastColumn="0" w:oddVBand="0" w:evenVBand="0" w:oddHBand="1" w:evenHBand="0" w:firstRowFirstColumn="0" w:firstRowLastColumn="0" w:lastRowFirstColumn="0" w:lastRowLastColumn="0"/>
           <w:trHeight w:val="288"/>
         </w:trPr>
         <w:tc>
           <w:tcPr>
-            <w:cnfStyle w:val="001000000000"/>
+            <w:cnfStyle w:val="001000000000" w:firstRow="0" w:lastRow="0" w:firstColumn="1" w:lastColumn="0" w:oddVBand="0" w:evenVBand="0" w:oddHBand="0" w:evenHBand="0" w:firstRowFirstColumn="0" w:firstRowLastColumn="0" w:lastRowFirstColumn="0" w:lastRowLastColumn="0"/>
             <w:tcW w:w="1668" w:type="dxa"/>
             <w:tcBorders>
               <w:top w:val="single" w:sz="18" w:space="0" w:color="4F81BD" w:themeColor="accent1"/>
@@ -5838,7 +5924,7 @@
           <w:p>
             <w:pPr>
               <w:jc w:val="both"/>
-              <w:cnfStyle w:val="000000100000"/>
+              <w:cnfStyle w:val="000000100000" w:firstRow="0" w:lastRow="0" w:firstColumn="0" w:lastColumn="0" w:oddVBand="0" w:evenVBand="0" w:oddHBand="1" w:evenHBand="0" w:firstRowFirstColumn="0" w:firstRowLastColumn="0" w:lastRowFirstColumn="0" w:lastRowLastColumn="0"/>
               <w:rPr>
                 <w:rFonts w:asciiTheme="minorHAnsi" w:hAnsiTheme="minorHAnsi"/>
                 <w:lang w:val="fr-FR"/>
@@ -5860,7 +5946,7 @@
         </w:trPr>
         <w:tc>
           <w:tcPr>
-            <w:cnfStyle w:val="001000000000"/>
+            <w:cnfStyle w:val="001000000000" w:firstRow="0" w:lastRow="0" w:firstColumn="1" w:lastColumn="0" w:oddVBand="0" w:evenVBand="0" w:oddHBand="0" w:evenHBand="0" w:firstRowFirstColumn="0" w:firstRowLastColumn="0" w:lastRowFirstColumn="0" w:lastRowLastColumn="0"/>
             <w:tcW w:w="1668" w:type="dxa"/>
             <w:vAlign w:val="center"/>
           </w:tcPr>
@@ -5893,7 +5979,7 @@
           <w:p>
             <w:pPr>
               <w:jc w:val="both"/>
-              <w:cnfStyle w:val="000000000000"/>
+              <w:cnfStyle w:val="000000000000" w:firstRow="0" w:lastRow="0" w:firstColumn="0" w:lastColumn="0" w:oddVBand="0" w:evenVBand="0" w:oddHBand="0" w:evenHBand="0" w:firstRowFirstColumn="0" w:firstRowLastColumn="0" w:lastRowFirstColumn="0" w:lastRowLastColumn="0"/>
               <w:rPr>
                 <w:rFonts w:asciiTheme="minorHAnsi" w:hAnsiTheme="minorHAnsi"/>
                 <w:lang w:val="fr-FR"/>
@@ -5918,7 +6004,21 @@
                 <w:rFonts w:asciiTheme="minorHAnsi" w:hAnsiTheme="minorHAnsi"/>
                 <w:lang w:val="fr-FR"/>
               </w:rPr>
-              <w:t xml:space="preserve"> Peut être relatif ou absolu.</w:t>
+              <w:t xml:space="preserve"> </w:t>
+            </w:r>
+            <w:r>
+              <w:rPr>
+                <w:rFonts w:asciiTheme="minorHAnsi" w:hAnsiTheme="minorHAnsi"/>
+                <w:lang w:val="fr-FR"/>
+              </w:rPr>
+              <w:t>Peut-être</w:t>
+            </w:r>
+            <w:r>
+              <w:rPr>
+                <w:rFonts w:asciiTheme="minorHAnsi" w:hAnsiTheme="minorHAnsi"/>
+                <w:lang w:val="fr-FR"/>
+              </w:rPr>
+              <w:t xml:space="preserve"> relatif ou absolu.</w:t>
             </w:r>
             <w:r>
               <w:rPr>
@@ -5949,12 +6049,12 @@
       </w:tr>
       <w:tr>
         <w:trPr>
-          <w:cnfStyle w:val="000000100000"/>
+          <w:cnfStyle w:val="000000100000" w:firstRow="0" w:lastRow="0" w:firstColumn="0" w:lastColumn="0" w:oddVBand="0" w:evenVBand="0" w:oddHBand="1" w:evenHBand="0" w:firstRowFirstColumn="0" w:firstRowLastColumn="0" w:lastRowFirstColumn="0" w:lastRowLastColumn="0"/>
           <w:trHeight w:val="288"/>
         </w:trPr>
         <w:tc>
           <w:tcPr>
-            <w:cnfStyle w:val="001000000000"/>
+            <w:cnfStyle w:val="001000000000" w:firstRow="0" w:lastRow="0" w:firstColumn="1" w:lastColumn="0" w:oddVBand="0" w:evenVBand="0" w:oddHBand="0" w:evenHBand="0" w:firstRowFirstColumn="0" w:firstRowLastColumn="0" w:lastRowFirstColumn="0" w:lastRowLastColumn="0"/>
             <w:tcW w:w="1668" w:type="dxa"/>
             <w:vAlign w:val="center"/>
           </w:tcPr>
@@ -5988,7 +6088,7 @@
           <w:p>
             <w:pPr>
               <w:jc w:val="both"/>
-              <w:cnfStyle w:val="000000100000"/>
+              <w:cnfStyle w:val="000000100000" w:firstRow="0" w:lastRow="0" w:firstColumn="0" w:lastColumn="0" w:oddVBand="0" w:evenVBand="0" w:oddHBand="1" w:evenHBand="0" w:firstRowFirstColumn="0" w:firstRowLastColumn="0" w:lastRowFirstColumn="0" w:lastRowLastColumn="0"/>
               <w:rPr>
                 <w:rFonts w:asciiTheme="minorHAnsi" w:hAnsiTheme="minorHAnsi"/>
                 <w:lang w:val="fr-FR"/>
@@ -6006,7 +6106,23 @@
                 <w:rFonts w:asciiTheme="minorHAnsi" w:hAnsiTheme="minorHAnsi"/>
                 <w:lang w:val="fr-FR"/>
               </w:rPr>
-              <w:t xml:space="preserve">. Les valeurs possibles sont </w:t>
+              <w:t xml:space="preserve">. Les valeurs possibles </w:t>
+            </w:r>
+            <w:proofErr w:type="spellStart"/>
+            <w:r>
+              <w:rPr>
+                <w:rFonts w:asciiTheme="minorHAnsi" w:hAnsiTheme="minorHAnsi"/>
+                <w:lang w:val="fr-FR"/>
+              </w:rPr>
+              <w:t>sont</w:t>
+            </w:r>
+            <w:proofErr w:type="spellEnd"/>
+            <w:r>
+              <w:rPr>
+                <w:rFonts w:asciiTheme="minorHAnsi" w:hAnsiTheme="minorHAnsi"/>
+                <w:lang w:val="fr-FR"/>
+              </w:rPr>
+              <w:t xml:space="preserve"> </w:t>
             </w:r>
             <w:r>
               <w:rPr>
@@ -6113,7 +6229,7 @@
         </w:trPr>
         <w:tc>
           <w:tcPr>
-            <w:cnfStyle w:val="001000000000"/>
+            <w:cnfStyle w:val="001000000000" w:firstRow="0" w:lastRow="0" w:firstColumn="1" w:lastColumn="0" w:oddVBand="0" w:evenVBand="0" w:oddHBand="0" w:evenHBand="0" w:firstRowFirstColumn="0" w:firstRowLastColumn="0" w:lastRowFirstColumn="0" w:lastRowLastColumn="0"/>
             <w:tcW w:w="1668" w:type="dxa"/>
             <w:vAlign w:val="center"/>
           </w:tcPr>
@@ -6146,7 +6262,7 @@
           <w:p>
             <w:pPr>
               <w:jc w:val="both"/>
-              <w:cnfStyle w:val="000000000000"/>
+              <w:cnfStyle w:val="000000000000" w:firstRow="0" w:lastRow="0" w:firstColumn="0" w:lastColumn="0" w:oddVBand="0" w:evenVBand="0" w:oddHBand="0" w:evenHBand="0" w:firstRowFirstColumn="0" w:firstRowLastColumn="0" w:lastRowFirstColumn="0" w:lastRowLastColumn="0"/>
               <w:rPr>
                 <w:rFonts w:asciiTheme="minorHAnsi" w:hAnsiTheme="minorHAnsi"/>
                 <w:lang w:val="fr-FR"/>
@@ -6164,12 +6280,12 @@
       </w:tr>
       <w:tr>
         <w:trPr>
-          <w:cnfStyle w:val="000000100000"/>
+          <w:cnfStyle w:val="000000100000" w:firstRow="0" w:lastRow="0" w:firstColumn="0" w:lastColumn="0" w:oddVBand="0" w:evenVBand="0" w:oddHBand="1" w:evenHBand="0" w:firstRowFirstColumn="0" w:firstRowLastColumn="0" w:lastRowFirstColumn="0" w:lastRowLastColumn="0"/>
           <w:trHeight w:val="288"/>
         </w:trPr>
         <w:tc>
           <w:tcPr>
-            <w:cnfStyle w:val="001000000000"/>
+            <w:cnfStyle w:val="001000000000" w:firstRow="0" w:lastRow="0" w:firstColumn="1" w:lastColumn="0" w:oddVBand="0" w:evenVBand="0" w:oddHBand="0" w:evenHBand="0" w:firstRowFirstColumn="0" w:firstRowLastColumn="0" w:lastRowFirstColumn="0" w:lastRowLastColumn="0"/>
             <w:tcW w:w="1668" w:type="dxa"/>
             <w:vAlign w:val="center"/>
           </w:tcPr>
@@ -6205,7 +6321,7 @@
           <w:p>
             <w:pPr>
               <w:jc w:val="both"/>
-              <w:cnfStyle w:val="000000100000"/>
+              <w:cnfStyle w:val="000000100000" w:firstRow="0" w:lastRow="0" w:firstColumn="0" w:lastColumn="0" w:oddVBand="0" w:evenVBand="0" w:oddHBand="1" w:evenHBand="0" w:firstRowFirstColumn="0" w:firstRowLastColumn="0" w:lastRowFirstColumn="0" w:lastRowLastColumn="0"/>
               <w:rPr>
                 <w:rFonts w:asciiTheme="minorHAnsi" w:hAnsiTheme="minorHAnsi"/>
                 <w:lang w:val="fr-FR"/>
@@ -6258,7 +6374,7 @@
           <w:top w:w="85" w:type="dxa"/>
           <w:bottom w:w="85" w:type="dxa"/>
         </w:tblCellMar>
-        <w:tblLook w:val="04A0"/>
+        <w:tblLook w:val="04A0" w:firstRow="1" w:lastRow="0" w:firstColumn="1" w:lastColumn="0" w:noHBand="0" w:noVBand="1"/>
       </w:tblPr>
       <w:tblGrid>
         <w:gridCol w:w="1668"/>
@@ -6266,12 +6382,12 @@
       </w:tblGrid>
       <w:tr>
         <w:trPr>
-          <w:cnfStyle w:val="100000000000"/>
+          <w:cnfStyle w:val="100000000000" w:firstRow="1" w:lastRow="0" w:firstColumn="0" w:lastColumn="0" w:oddVBand="0" w:evenVBand="0" w:oddHBand="0" w:evenHBand="0" w:firstRowFirstColumn="0" w:firstRowLastColumn="0" w:lastRowFirstColumn="0" w:lastRowLastColumn="0"/>
           <w:trHeight w:val="288"/>
         </w:trPr>
         <w:tc>
           <w:tcPr>
-            <w:cnfStyle w:val="001000000100"/>
+            <w:cnfStyle w:val="001000000100" w:firstRow="0" w:lastRow="0" w:firstColumn="1" w:lastColumn="0" w:oddVBand="0" w:evenVBand="0" w:oddHBand="0" w:evenHBand="0" w:firstRowFirstColumn="1" w:firstRowLastColumn="0" w:lastRowFirstColumn="0" w:lastRowLastColumn="0"/>
             <w:tcW w:w="10598" w:type="dxa"/>
             <w:gridSpan w:val="2"/>
             <w:tcBorders>
@@ -6326,12 +6442,12 @@
       </w:tr>
       <w:tr>
         <w:trPr>
-          <w:cnfStyle w:val="000000100000"/>
+          <w:cnfStyle w:val="000000100000" w:firstRow="0" w:lastRow="0" w:firstColumn="0" w:lastColumn="0" w:oddVBand="0" w:evenVBand="0" w:oddHBand="1" w:evenHBand="0" w:firstRowFirstColumn="0" w:firstRowLastColumn="0" w:lastRowFirstColumn="0" w:lastRowLastColumn="0"/>
           <w:trHeight w:val="288"/>
         </w:trPr>
         <w:tc>
           <w:tcPr>
-            <w:cnfStyle w:val="001000000000"/>
+            <w:cnfStyle w:val="001000000000" w:firstRow="0" w:lastRow="0" w:firstColumn="1" w:lastColumn="0" w:oddVBand="0" w:evenVBand="0" w:oddHBand="0" w:evenHBand="0" w:firstRowFirstColumn="0" w:firstRowLastColumn="0" w:lastRowFirstColumn="0" w:lastRowLastColumn="0"/>
             <w:tcW w:w="1668" w:type="dxa"/>
             <w:tcBorders>
               <w:top w:val="single" w:sz="18" w:space="0" w:color="4F81BD" w:themeColor="accent1"/>
@@ -6368,7 +6484,7 @@
           <w:p>
             <w:pPr>
               <w:jc w:val="both"/>
-              <w:cnfStyle w:val="000000100000"/>
+              <w:cnfStyle w:val="000000100000" w:firstRow="0" w:lastRow="0" w:firstColumn="0" w:lastColumn="0" w:oddVBand="0" w:evenVBand="0" w:oddHBand="1" w:evenHBand="0" w:firstRowFirstColumn="0" w:firstRowLastColumn="0" w:lastRowFirstColumn="0" w:lastRowLastColumn="0"/>
               <w:rPr>
                 <w:rFonts w:asciiTheme="minorHAnsi" w:hAnsiTheme="minorHAnsi"/>
                 <w:lang w:val="fr-FR"/>
@@ -6390,7 +6506,7 @@
         </w:trPr>
         <w:tc>
           <w:tcPr>
-            <w:cnfStyle w:val="001000000000"/>
+            <w:cnfStyle w:val="001000000000" w:firstRow="0" w:lastRow="0" w:firstColumn="1" w:lastColumn="0" w:oddVBand="0" w:evenVBand="0" w:oddHBand="0" w:evenHBand="0" w:firstRowFirstColumn="0" w:firstRowLastColumn="0" w:lastRowFirstColumn="0" w:lastRowLastColumn="0"/>
             <w:tcW w:w="1668" w:type="dxa"/>
             <w:vAlign w:val="center"/>
           </w:tcPr>
@@ -6421,7 +6537,7 @@
           <w:p>
             <w:pPr>
               <w:jc w:val="both"/>
-              <w:cnfStyle w:val="000000000000"/>
+              <w:cnfStyle w:val="000000000000" w:firstRow="0" w:lastRow="0" w:firstColumn="0" w:lastColumn="0" w:oddVBand="0" w:evenVBand="0" w:oddHBand="0" w:evenHBand="0" w:firstRowFirstColumn="0" w:firstRowLastColumn="0" w:lastRowFirstColumn="0" w:lastRowLastColumn="0"/>
               <w:rPr>
                 <w:rFonts w:asciiTheme="minorHAnsi" w:hAnsiTheme="minorHAnsi"/>
                 <w:lang w:val="fr-FR"/>
@@ -6439,12 +6555,12 @@
       </w:tr>
       <w:tr>
         <w:trPr>
-          <w:cnfStyle w:val="000000100000"/>
+          <w:cnfStyle w:val="000000100000" w:firstRow="0" w:lastRow="0" w:firstColumn="0" w:lastColumn="0" w:oddVBand="0" w:evenVBand="0" w:oddHBand="1" w:evenHBand="0" w:firstRowFirstColumn="0" w:firstRowLastColumn="0" w:lastRowFirstColumn="0" w:lastRowLastColumn="0"/>
           <w:trHeight w:val="288"/>
         </w:trPr>
         <w:tc>
           <w:tcPr>
-            <w:cnfStyle w:val="001000000000"/>
+            <w:cnfStyle w:val="001000000000" w:firstRow="0" w:lastRow="0" w:firstColumn="1" w:lastColumn="0" w:oddVBand="0" w:evenVBand="0" w:oddHBand="0" w:evenHBand="0" w:firstRowFirstColumn="0" w:firstRowLastColumn="0" w:lastRowFirstColumn="0" w:lastRowLastColumn="0"/>
             <w:tcW w:w="1668" w:type="dxa"/>
             <w:vAlign w:val="center"/>
           </w:tcPr>
@@ -6478,7 +6594,7 @@
           <w:p>
             <w:pPr>
               <w:jc w:val="both"/>
-              <w:cnfStyle w:val="000000100000"/>
+              <w:cnfStyle w:val="000000100000" w:firstRow="0" w:lastRow="0" w:firstColumn="0" w:lastColumn="0" w:oddVBand="0" w:evenVBand="0" w:oddHBand="1" w:evenHBand="0" w:firstRowFirstColumn="0" w:firstRowLastColumn="0" w:lastRowFirstColumn="0" w:lastRowLastColumn="0"/>
               <w:rPr>
                 <w:rFonts w:asciiTheme="minorHAnsi" w:hAnsiTheme="minorHAnsi"/>
                 <w:lang w:val="fr-FR"/>
@@ -6500,7 +6616,7 @@
         </w:trPr>
         <w:tc>
           <w:tcPr>
-            <w:cnfStyle w:val="001000000000"/>
+            <w:cnfStyle w:val="001000000000" w:firstRow="0" w:lastRow="0" w:firstColumn="1" w:lastColumn="0" w:oddVBand="0" w:evenVBand="0" w:oddHBand="0" w:evenHBand="0" w:firstRowFirstColumn="0" w:firstRowLastColumn="0" w:lastRowFirstColumn="0" w:lastRowLastColumn="0"/>
             <w:tcW w:w="1668" w:type="dxa"/>
             <w:vAlign w:val="center"/>
           </w:tcPr>
@@ -6533,7 +6649,7 @@
           <w:p>
             <w:pPr>
               <w:jc w:val="both"/>
-              <w:cnfStyle w:val="000000000000"/>
+              <w:cnfStyle w:val="000000000000" w:firstRow="0" w:lastRow="0" w:firstColumn="0" w:lastColumn="0" w:oddVBand="0" w:evenVBand="0" w:oddHBand="0" w:evenHBand="0" w:firstRowFirstColumn="0" w:firstRowLastColumn="0" w:lastRowFirstColumn="0" w:lastRowLastColumn="0"/>
               <w:rPr>
                 <w:rFonts w:asciiTheme="minorHAnsi" w:hAnsiTheme="minorHAnsi"/>
                 <w:lang w:val="fr-FR"/>
@@ -6551,12 +6667,12 @@
       </w:tr>
       <w:tr>
         <w:trPr>
-          <w:cnfStyle w:val="000000100000"/>
+          <w:cnfStyle w:val="000000100000" w:firstRow="0" w:lastRow="0" w:firstColumn="0" w:lastColumn="0" w:oddVBand="0" w:evenVBand="0" w:oddHBand="1" w:evenHBand="0" w:firstRowFirstColumn="0" w:firstRowLastColumn="0" w:lastRowFirstColumn="0" w:lastRowLastColumn="0"/>
           <w:trHeight w:val="288"/>
         </w:trPr>
         <w:tc>
           <w:tcPr>
-            <w:cnfStyle w:val="001000000000"/>
+            <w:cnfStyle w:val="001000000000" w:firstRow="0" w:lastRow="0" w:firstColumn="1" w:lastColumn="0" w:oddVBand="0" w:evenVBand="0" w:oddHBand="0" w:evenHBand="0" w:firstRowFirstColumn="0" w:firstRowLastColumn="0" w:lastRowFirstColumn="0" w:lastRowLastColumn="0"/>
             <w:tcW w:w="1668" w:type="dxa"/>
             <w:vAlign w:val="center"/>
           </w:tcPr>
@@ -6592,7 +6708,7 @@
           <w:p>
             <w:pPr>
               <w:jc w:val="both"/>
-              <w:cnfStyle w:val="000000100000"/>
+              <w:cnfStyle w:val="000000100000" w:firstRow="0" w:lastRow="0" w:firstColumn="0" w:lastColumn="0" w:oddVBand="0" w:evenVBand="0" w:oddHBand="1" w:evenHBand="0" w:firstRowFirstColumn="0" w:firstRowLastColumn="0" w:lastRowFirstColumn="0" w:lastRowLastColumn="0"/>
               <w:rPr>
                 <w:rFonts w:asciiTheme="minorHAnsi" w:hAnsiTheme="minorHAnsi"/>
                 <w:lang w:val="fr-FR"/>
@@ -6614,7 +6730,7 @@
         </w:trPr>
         <w:tc>
           <w:tcPr>
-            <w:cnfStyle w:val="001000000000"/>
+            <w:cnfStyle w:val="001000000000" w:firstRow="0" w:lastRow="0" w:firstColumn="1" w:lastColumn="0" w:oddVBand="0" w:evenVBand="0" w:oddHBand="0" w:evenHBand="0" w:firstRowFirstColumn="0" w:firstRowLastColumn="0" w:lastRowFirstColumn="0" w:lastRowLastColumn="0"/>
             <w:tcW w:w="1668" w:type="dxa"/>
             <w:vAlign w:val="center"/>
           </w:tcPr>
@@ -6645,7 +6761,7 @@
           <w:p>
             <w:pPr>
               <w:jc w:val="both"/>
-              <w:cnfStyle w:val="000000000000"/>
+              <w:cnfStyle w:val="000000000000" w:firstRow="0" w:lastRow="0" w:firstColumn="0" w:lastColumn="0" w:oddVBand="0" w:evenVBand="0" w:oddHBand="0" w:evenHBand="0" w:firstRowFirstColumn="0" w:firstRowLastColumn="0" w:lastRowFirstColumn="0" w:lastRowLastColumn="0"/>
               <w:rPr>
                 <w:rFonts w:asciiTheme="minorHAnsi" w:hAnsiTheme="minorHAnsi"/>
                 <w:lang w:val="fr-FR"/>
@@ -6663,12 +6779,12 @@
       </w:tr>
       <w:tr>
         <w:trPr>
-          <w:cnfStyle w:val="000000100000"/>
+          <w:cnfStyle w:val="000000100000" w:firstRow="0" w:lastRow="0" w:firstColumn="0" w:lastColumn="0" w:oddVBand="0" w:evenVBand="0" w:oddHBand="1" w:evenHBand="0" w:firstRowFirstColumn="0" w:firstRowLastColumn="0" w:lastRowFirstColumn="0" w:lastRowLastColumn="0"/>
           <w:trHeight w:val="288"/>
         </w:trPr>
         <w:tc>
           <w:tcPr>
-            <w:cnfStyle w:val="001000000000"/>
+            <w:cnfStyle w:val="001000000000" w:firstRow="0" w:lastRow="0" w:firstColumn="1" w:lastColumn="0" w:oddVBand="0" w:evenVBand="0" w:oddHBand="0" w:evenHBand="0" w:firstRowFirstColumn="0" w:firstRowLastColumn="0" w:lastRowFirstColumn="0" w:lastRowLastColumn="0"/>
             <w:tcW w:w="1668" w:type="dxa"/>
             <w:vAlign w:val="center"/>
           </w:tcPr>
@@ -6681,6 +6797,62 @@
                 <w:lang w:val="fr-FR"/>
               </w:rPr>
             </w:pPr>
+            <w:r>
+              <w:rPr>
+                <w:rFonts w:asciiTheme="minorHAnsi" w:hAnsiTheme="minorHAnsi"/>
+                <w:b/>
+                <w:lang w:val="fr-FR"/>
+              </w:rPr>
+              <w:t>Duration</w:t>
+            </w:r>
+          </w:p>
+        </w:tc>
+        <w:tc>
+          <w:tcPr>
+            <w:tcW w:w="8930" w:type="dxa"/>
+            <w:tcBorders>
+              <w:bottom w:val="none" w:sz="0" w:space="0" w:color="auto"/>
+            </w:tcBorders>
+            <w:vAlign w:val="center"/>
+          </w:tcPr>
+          <w:p>
+            <w:pPr>
+              <w:jc w:val="both"/>
+              <w:cnfStyle w:val="000000100000" w:firstRow="0" w:lastRow="0" w:firstColumn="0" w:lastColumn="0" w:oddVBand="0" w:evenVBand="0" w:oddHBand="1" w:evenHBand="0" w:firstRowFirstColumn="0" w:firstRowLastColumn="0" w:lastRowFirstColumn="0" w:lastRowLastColumn="0"/>
+              <w:rPr>
+                <w:rFonts w:asciiTheme="minorHAnsi" w:hAnsiTheme="minorHAnsi"/>
+                <w:lang w:val="fr-FR"/>
+              </w:rPr>
+            </w:pPr>
+            <w:r>
+              <w:rPr>
+                <w:rFonts w:asciiTheme="minorHAnsi" w:hAnsiTheme="minorHAnsi"/>
+                <w:lang w:val="fr-FR"/>
+              </w:rPr>
+              <w:t>La durée de la vidéo ou de l’audio en seconde.</w:t>
+            </w:r>
+          </w:p>
+        </w:tc>
+      </w:tr>
+      <w:tr>
+        <w:trPr>
+          <w:trHeight w:val="288"/>
+        </w:trPr>
+        <w:tc>
+          <w:tcPr>
+            <w:cnfStyle w:val="001000000000" w:firstRow="0" w:lastRow="0" w:firstColumn="1" w:lastColumn="0" w:oddVBand="0" w:evenVBand="0" w:oddHBand="0" w:evenHBand="0" w:firstRowFirstColumn="0" w:firstRowLastColumn="0" w:lastRowFirstColumn="0" w:lastRowLastColumn="0"/>
+            <w:tcW w:w="1668" w:type="dxa"/>
+            <w:vAlign w:val="center"/>
+          </w:tcPr>
+          <w:p>
+            <w:pPr>
+              <w:jc w:val="right"/>
+              <w:rPr>
+                <w:rFonts w:asciiTheme="minorHAnsi" w:hAnsiTheme="minorHAnsi"/>
+                <w:b/>
+                <w:lang w:val="fr-FR"/>
+              </w:rPr>
+            </w:pPr>
             <w:proofErr w:type="spellStart"/>
             <w:r>
               <w:rPr>
@@ -6688,7 +6860,376 @@
                 <w:b/>
                 <w:lang w:val="fr-FR"/>
               </w:rPr>
-              <w:t>Duration</w:t>
+              <w:t>Title</w:t>
+            </w:r>
+            <w:proofErr w:type="spellEnd"/>
+          </w:p>
+        </w:tc>
+        <w:tc>
+          <w:tcPr>
+            <w:tcW w:w="8930" w:type="dxa"/>
+            <w:tcBorders>
+              <w:bottom w:val="single" w:sz="8" w:space="0" w:color="4F81BD" w:themeColor="accent1"/>
+            </w:tcBorders>
+            <w:vAlign w:val="center"/>
+          </w:tcPr>
+          <w:p>
+            <w:pPr>
+              <w:jc w:val="both"/>
+              <w:cnfStyle w:val="000000000000" w:firstRow="0" w:lastRow="0" w:firstColumn="0" w:lastColumn="0" w:oddVBand="0" w:evenVBand="0" w:oddHBand="0" w:evenHBand="0" w:firstRowFirstColumn="0" w:firstRowLastColumn="0" w:lastRowFirstColumn="0" w:lastRowLastColumn="0"/>
+              <w:rPr>
+                <w:rFonts w:asciiTheme="minorHAnsi" w:hAnsiTheme="minorHAnsi"/>
+                <w:lang w:val="fr-FR"/>
+              </w:rPr>
+            </w:pPr>
+            <w:r>
+              <w:rPr>
+                <w:rFonts w:asciiTheme="minorHAnsi" w:hAnsiTheme="minorHAnsi"/>
+                <w:lang w:val="fr-FR"/>
+              </w:rPr>
+              <w:t>Le titre de la musique ou du film.</w:t>
+            </w:r>
+          </w:p>
+        </w:tc>
+      </w:tr>
+    </w:tbl>
+    <w:p>
+      <w:pPr>
+        <w:rPr>
+          <w:lang w:val="fr-FR"/>
+        </w:rPr>
+      </w:pPr>
+    </w:p>
+    <w:p>
+      <w:pPr>
+        <w:rPr>
+          <w:lang w:val="fr-FR"/>
+        </w:rPr>
+      </w:pPr>
+    </w:p>
+    <w:p>
+      <w:pPr>
+        <w:pStyle w:val="Titre2"/>
+        <w:rPr>
+          <w:lang w:val="fr-FR"/>
+        </w:rPr>
+      </w:pPr>
+      <w:r>
+        <w:rPr>
+          <w:lang w:val="fr-FR"/>
+        </w:rPr>
+        <w:t>Directories</w:t>
+      </w:r>
+      <w:bookmarkEnd w:id="21"/>
+    </w:p>
+    <w:p>
+      <w:pPr>
+        <w:jc w:val="both"/>
+        <w:rPr>
+          <w:lang w:val="fr-FR"/>
+        </w:rPr>
+      </w:pPr>
+      <w:r>
+        <w:rPr>
+          <w:lang w:val="fr-FR"/>
+        </w:rPr>
+        <w:t>Représente un dossier. Les dossiers ne correspondent pas à des dossiers réellement présents sur le disque dur du serveur.</w:t>
+      </w:r>
+      <w:r>
+        <w:rPr>
+          <w:lang w:val="fr-FR"/>
+        </w:rPr>
+        <w:t xml:space="preserve"> Ils peuvent stocker des fichiers, ou d’autres dossiers.</w:t>
+      </w:r>
+    </w:p>
+    <w:tbl>
+      <w:tblPr>
+        <w:tblStyle w:val="Listemoyenne2-Accent1"/>
+        <w:tblW w:w="10598" w:type="dxa"/>
+        <w:tblLayout w:type="fixed"/>
+        <w:tblCellMar>
+          <w:top w:w="85" w:type="dxa"/>
+          <w:bottom w:w="85" w:type="dxa"/>
+        </w:tblCellMar>
+        <w:tblLook w:val="04A0" w:firstRow="1" w:lastRow="0" w:firstColumn="1" w:lastColumn="0" w:noHBand="0" w:noVBand="1"/>
+      </w:tblPr>
+      <w:tblGrid>
+        <w:gridCol w:w="1668"/>
+        <w:gridCol w:w="8930"/>
+      </w:tblGrid>
+      <w:tr>
+        <w:trPr>
+          <w:cnfStyle w:val="100000000000" w:firstRow="1" w:lastRow="0" w:firstColumn="0" w:lastColumn="0" w:oddVBand="0" w:evenVBand="0" w:oddHBand="0" w:evenHBand="0" w:firstRowFirstColumn="0" w:firstRowLastColumn="0" w:lastRowFirstColumn="0" w:lastRowLastColumn="0"/>
+          <w:trHeight w:val="288"/>
+        </w:trPr>
+        <w:tc>
+          <w:tcPr>
+            <w:cnfStyle w:val="001000000100" w:firstRow="0" w:lastRow="0" w:firstColumn="1" w:lastColumn="0" w:oddVBand="0" w:evenVBand="0" w:oddHBand="0" w:evenHBand="0" w:firstRowFirstColumn="1" w:firstRowLastColumn="0" w:lastRowFirstColumn="0" w:lastRowLastColumn="0"/>
+            <w:tcW w:w="10598" w:type="dxa"/>
+            <w:gridSpan w:val="2"/>
+            <w:tcBorders>
+              <w:bottom w:val="single" w:sz="18" w:space="0" w:color="4F81BD" w:themeColor="accent1"/>
+            </w:tcBorders>
+            <w:vAlign w:val="center"/>
+          </w:tcPr>
+          <w:p>
+            <w:pPr>
+              <w:jc w:val="center"/>
+              <w:rPr>
+                <w:rFonts w:asciiTheme="minorHAnsi" w:hAnsiTheme="minorHAnsi"/>
+                <w:b/>
+                <w:sz w:val="22"/>
+                <w:szCs w:val="22"/>
+                <w:lang w:val="fr-FR"/>
+              </w:rPr>
+            </w:pPr>
+            <w:r>
+              <w:rPr>
+                <w:rFonts w:asciiTheme="minorHAnsi" w:hAnsiTheme="minorHAnsi"/>
+                <w:b/>
+                <w:lang w:val="fr-FR"/>
+              </w:rPr>
+              <w:t>Champs</w:t>
+            </w:r>
+          </w:p>
+        </w:tc>
+      </w:tr>
+      <w:tr>
+        <w:trPr>
+          <w:cnfStyle w:val="000000100000" w:firstRow="0" w:lastRow="0" w:firstColumn="0" w:lastColumn="0" w:oddVBand="0" w:evenVBand="0" w:oddHBand="1" w:evenHBand="0" w:firstRowFirstColumn="0" w:firstRowLastColumn="0" w:lastRowFirstColumn="0" w:lastRowLastColumn="0"/>
+          <w:trHeight w:val="288"/>
+        </w:trPr>
+        <w:tc>
+          <w:tcPr>
+            <w:cnfStyle w:val="001000000000" w:firstRow="0" w:lastRow="0" w:firstColumn="1" w:lastColumn="0" w:oddVBand="0" w:evenVBand="0" w:oddHBand="0" w:evenHBand="0" w:firstRowFirstColumn="0" w:firstRowLastColumn="0" w:lastRowFirstColumn="0" w:lastRowLastColumn="0"/>
+            <w:tcW w:w="1668" w:type="dxa"/>
+            <w:tcBorders>
+              <w:top w:val="single" w:sz="18" w:space="0" w:color="4F81BD" w:themeColor="accent1"/>
+            </w:tcBorders>
+            <w:vAlign w:val="center"/>
+          </w:tcPr>
+          <w:p>
+            <w:pPr>
+              <w:jc w:val="right"/>
+              <w:rPr>
+                <w:rFonts w:asciiTheme="minorHAnsi" w:hAnsiTheme="minorHAnsi"/>
+                <w:b/>
+                <w:lang w:val="fr-FR"/>
+              </w:rPr>
+            </w:pPr>
+            <w:r>
+              <w:rPr>
+                <w:rFonts w:asciiTheme="minorHAnsi" w:hAnsiTheme="minorHAnsi"/>
+                <w:b/>
+                <w:lang w:val="fr-FR"/>
+              </w:rPr>
+              <w:t>Name</w:t>
+            </w:r>
+          </w:p>
+        </w:tc>
+        <w:tc>
+          <w:tcPr>
+            <w:tcW w:w="8930" w:type="dxa"/>
+            <w:tcBorders>
+              <w:top w:val="single" w:sz="18" w:space="0" w:color="4F81BD" w:themeColor="accent1"/>
+            </w:tcBorders>
+            <w:vAlign w:val="center"/>
+          </w:tcPr>
+          <w:p>
+            <w:pPr>
+              <w:jc w:val="both"/>
+              <w:cnfStyle w:val="000000100000" w:firstRow="0" w:lastRow="0" w:firstColumn="0" w:lastColumn="0" w:oddVBand="0" w:evenVBand="0" w:oddHBand="1" w:evenHBand="0" w:firstRowFirstColumn="0" w:firstRowLastColumn="0" w:lastRowFirstColumn="0" w:lastRowLastColumn="0"/>
+              <w:rPr>
+                <w:rFonts w:asciiTheme="minorHAnsi" w:hAnsiTheme="minorHAnsi"/>
+                <w:lang w:val="fr-FR"/>
+              </w:rPr>
+            </w:pPr>
+            <w:r>
+              <w:rPr>
+                <w:rFonts w:asciiTheme="minorHAnsi" w:hAnsiTheme="minorHAnsi"/>
+                <w:lang w:val="fr-FR"/>
+              </w:rPr>
+              <w:t>Le n</w:t>
+            </w:r>
+            <w:r>
+              <w:rPr>
+                <w:rFonts w:asciiTheme="minorHAnsi" w:hAnsiTheme="minorHAnsi"/>
+                <w:lang w:val="fr-FR"/>
+              </w:rPr>
+              <w:t>om du dossier.</w:t>
+            </w:r>
+            <w:r>
+              <w:rPr>
+                <w:rFonts w:asciiTheme="minorHAnsi" w:hAnsiTheme="minorHAnsi"/>
+                <w:lang w:val="fr-FR"/>
+              </w:rPr>
+              <w:t xml:space="preserve"> Doit être unique dans les fils du parent.</w:t>
+            </w:r>
+          </w:p>
+        </w:tc>
+      </w:tr>
+      <w:tr>
+        <w:trPr>
+          <w:trHeight w:val="288"/>
+        </w:trPr>
+        <w:tc>
+          <w:tcPr>
+            <w:cnfStyle w:val="001000000000" w:firstRow="0" w:lastRow="0" w:firstColumn="1" w:lastColumn="0" w:oddVBand="0" w:evenVBand="0" w:oddHBand="0" w:evenHBand="0" w:firstRowFirstColumn="0" w:firstRowLastColumn="0" w:lastRowFirstColumn="0" w:lastRowLastColumn="0"/>
+            <w:tcW w:w="1668" w:type="dxa"/>
+            <w:vAlign w:val="center"/>
+          </w:tcPr>
+          <w:p>
+            <w:pPr>
+              <w:jc w:val="right"/>
+              <w:rPr>
+                <w:rFonts w:asciiTheme="minorHAnsi" w:hAnsiTheme="minorHAnsi"/>
+                <w:b/>
+                <w:lang w:val="fr-FR"/>
+              </w:rPr>
+            </w:pPr>
+            <w:proofErr w:type="spellStart"/>
+            <w:r>
+              <w:rPr>
+                <w:rFonts w:asciiTheme="minorHAnsi" w:hAnsiTheme="minorHAnsi"/>
+                <w:b/>
+                <w:lang w:val="fr-FR"/>
+              </w:rPr>
+              <w:t>Id_directory</w:t>
+            </w:r>
+            <w:proofErr w:type="spellEnd"/>
+          </w:p>
+        </w:tc>
+        <w:tc>
+          <w:tcPr>
+            <w:tcW w:w="8930" w:type="dxa"/>
+            <w:vAlign w:val="center"/>
+          </w:tcPr>
+          <w:p>
+            <w:pPr>
+              <w:jc w:val="both"/>
+              <w:cnfStyle w:val="000000000000" w:firstRow="0" w:lastRow="0" w:firstColumn="0" w:lastColumn="0" w:oddVBand="0" w:evenVBand="0" w:oddHBand="0" w:evenHBand="0" w:firstRowFirstColumn="0" w:firstRowLastColumn="0" w:lastRowFirstColumn="0" w:lastRowLastColumn="0"/>
+              <w:rPr>
+                <w:rFonts w:asciiTheme="minorHAnsi" w:hAnsiTheme="minorHAnsi"/>
+                <w:lang w:val="fr-FR"/>
+              </w:rPr>
+            </w:pPr>
+            <w:r>
+              <w:rPr>
+                <w:rFonts w:asciiTheme="minorHAnsi" w:hAnsiTheme="minorHAnsi"/>
+                <w:lang w:val="fr-FR"/>
+              </w:rPr>
+              <w:t>Identifiant du dossier parent</w:t>
+            </w:r>
+            <w:r>
+              <w:rPr>
+                <w:rFonts w:asciiTheme="minorHAnsi" w:hAnsiTheme="minorHAnsi"/>
+                <w:lang w:val="fr-FR"/>
+              </w:rPr>
+              <w:t>. Permet d’imbriquer les dossiers</w:t>
+            </w:r>
+            <w:r>
+              <w:rPr>
+                <w:rFonts w:asciiTheme="minorHAnsi" w:hAnsiTheme="minorHAnsi"/>
+                <w:lang w:val="fr-FR"/>
+              </w:rPr>
+              <w:t>.</w:t>
+            </w:r>
+            <w:r>
+              <w:rPr>
+                <w:rFonts w:asciiTheme="minorHAnsi" w:hAnsiTheme="minorHAnsi"/>
+                <w:lang w:val="fr-FR"/>
+              </w:rPr>
+              <w:t xml:space="preserve"> </w:t>
+            </w:r>
+            <w:r>
+              <w:rPr>
+                <w:rFonts w:asciiTheme="minorHAnsi" w:hAnsiTheme="minorHAnsi"/>
+                <w:lang w:val="fr-FR"/>
+              </w:rPr>
+              <w:t>Peut-être</w:t>
+            </w:r>
+            <w:r>
+              <w:rPr>
+                <w:rFonts w:asciiTheme="minorHAnsi" w:hAnsiTheme="minorHAnsi"/>
+                <w:lang w:val="fr-FR"/>
+              </w:rPr>
+              <w:t xml:space="preserve"> vide</w:t>
+            </w:r>
+            <w:r>
+              <w:rPr>
+                <w:rFonts w:asciiTheme="minorHAnsi" w:hAnsiTheme="minorHAnsi"/>
+                <w:lang w:val="fr-FR"/>
+              </w:rPr>
+              <w:t xml:space="preserve"> s’il n’a pas de parent</w:t>
+            </w:r>
+            <w:r>
+              <w:rPr>
+                <w:rFonts w:asciiTheme="minorHAnsi" w:hAnsiTheme="minorHAnsi"/>
+                <w:lang w:val="fr-FR"/>
+              </w:rPr>
+              <w:t>. Dans ce cas, le dossier est à la racine de l’arborescence</w:t>
+            </w:r>
+            <w:r>
+              <w:rPr>
+                <w:rFonts w:asciiTheme="minorHAnsi" w:hAnsiTheme="minorHAnsi"/>
+                <w:lang w:val="fr-FR"/>
+              </w:rPr>
+              <w:t xml:space="preserve"> du serveur</w:t>
+            </w:r>
+            <w:r>
+              <w:rPr>
+                <w:rFonts w:asciiTheme="minorHAnsi" w:hAnsiTheme="minorHAnsi"/>
+                <w:lang w:val="fr-FR"/>
+              </w:rPr>
+              <w:t>.</w:t>
+            </w:r>
+          </w:p>
+        </w:tc>
+      </w:tr>
+      <w:tr>
+        <w:trPr>
+          <w:cnfStyle w:val="000000100000" w:firstRow="0" w:lastRow="0" w:firstColumn="0" w:lastColumn="0" w:oddVBand="0" w:evenVBand="0" w:oddHBand="1" w:evenHBand="0" w:firstRowFirstColumn="0" w:firstRowLastColumn="0" w:lastRowFirstColumn="0" w:lastRowLastColumn="0"/>
+          <w:trHeight w:val="288"/>
+        </w:trPr>
+        <w:tc>
+          <w:tcPr>
+            <w:cnfStyle w:val="001000000000" w:firstRow="0" w:lastRow="0" w:firstColumn="1" w:lastColumn="0" w:oddVBand="0" w:evenVBand="0" w:oddHBand="0" w:evenHBand="0" w:firstRowFirstColumn="0" w:firstRowLastColumn="0" w:lastRowFirstColumn="0" w:lastRowLastColumn="0"/>
+            <w:tcW w:w="1668" w:type="dxa"/>
+            <w:vAlign w:val="center"/>
+          </w:tcPr>
+          <w:p>
+            <w:pPr>
+              <w:jc w:val="right"/>
+              <w:rPr>
+                <w:rFonts w:asciiTheme="minorHAnsi" w:hAnsiTheme="minorHAnsi"/>
+                <w:b/>
+                <w:lang w:val="fr-FR"/>
+              </w:rPr>
+            </w:pPr>
+            <w:r>
+              <w:rPr>
+                <w:rFonts w:asciiTheme="minorHAnsi" w:hAnsiTheme="minorHAnsi"/>
+                <w:b/>
+                <w:lang w:val="fr-FR"/>
+              </w:rPr>
+              <w:t>Id_</w:t>
+            </w:r>
+            <w:r>
+              <w:rPr>
+                <w:rFonts w:asciiTheme="minorHAnsi" w:hAnsiTheme="minorHAnsi"/>
+                <w:b/>
+                <w:lang w:val="fr-FR"/>
+              </w:rPr>
+              <w:t xml:space="preserve"> </w:t>
+            </w:r>
+            <w:proofErr w:type="spellStart"/>
+            <w:r>
+              <w:rPr>
+                <w:rFonts w:asciiTheme="minorHAnsi" w:hAnsiTheme="minorHAnsi"/>
+                <w:b/>
+                <w:lang w:val="fr-FR"/>
+              </w:rPr>
+              <w:t>account</w:t>
             </w:r>
             <w:proofErr w:type="spellEnd"/>
           </w:p>
@@ -6704,7 +7245,7 @@
           <w:p>
             <w:pPr>
               <w:jc w:val="both"/>
-              <w:cnfStyle w:val="000000100000"/>
+              <w:cnfStyle w:val="000000100000" w:firstRow="0" w:lastRow="0" w:firstColumn="0" w:lastColumn="0" w:oddVBand="0" w:evenVBand="0" w:oddHBand="1" w:evenHBand="0" w:firstRowFirstColumn="0" w:firstRowLastColumn="0" w:lastRowFirstColumn="0" w:lastRowLastColumn="0"/>
               <w:rPr>
                 <w:rFonts w:asciiTheme="minorHAnsi" w:hAnsiTheme="minorHAnsi"/>
                 <w:lang w:val="fr-FR"/>
@@ -6715,65 +7256,7 @@
                 <w:rFonts w:asciiTheme="minorHAnsi" w:hAnsiTheme="minorHAnsi"/>
                 <w:lang w:val="fr-FR"/>
               </w:rPr>
-              <w:t>La durée de la vidéo ou de l’audio en seconde.</w:t>
-            </w:r>
-          </w:p>
-        </w:tc>
-      </w:tr>
-      <w:tr>
-        <w:trPr>
-          <w:trHeight w:val="288"/>
-        </w:trPr>
-        <w:tc>
-          <w:tcPr>
-            <w:cnfStyle w:val="001000000000"/>
-            <w:tcW w:w="1668" w:type="dxa"/>
-            <w:vAlign w:val="center"/>
-          </w:tcPr>
-          <w:p>
-            <w:pPr>
-              <w:jc w:val="right"/>
-              <w:rPr>
-                <w:rFonts w:asciiTheme="minorHAnsi" w:hAnsiTheme="minorHAnsi"/>
-                <w:b/>
-                <w:lang w:val="fr-FR"/>
-              </w:rPr>
-            </w:pPr>
-            <w:proofErr w:type="spellStart"/>
-            <w:r>
-              <w:rPr>
-                <w:rFonts w:asciiTheme="minorHAnsi" w:hAnsiTheme="minorHAnsi"/>
-                <w:b/>
-                <w:lang w:val="fr-FR"/>
-              </w:rPr>
-              <w:t>Title</w:t>
-            </w:r>
-            <w:proofErr w:type="spellEnd"/>
-          </w:p>
-        </w:tc>
-        <w:tc>
-          <w:tcPr>
-            <w:tcW w:w="8930" w:type="dxa"/>
-            <w:tcBorders>
-              <w:bottom w:val="single" w:sz="8" w:space="0" w:color="4F81BD" w:themeColor="accent1"/>
-            </w:tcBorders>
-            <w:vAlign w:val="center"/>
-          </w:tcPr>
-          <w:p>
-            <w:pPr>
-              <w:jc w:val="both"/>
-              <w:cnfStyle w:val="000000000000"/>
-              <w:rPr>
-                <w:rFonts w:asciiTheme="minorHAnsi" w:hAnsiTheme="minorHAnsi"/>
-                <w:lang w:val="fr-FR"/>
-              </w:rPr>
-            </w:pPr>
-            <w:r>
-              <w:rPr>
-                <w:rFonts w:asciiTheme="minorHAnsi" w:hAnsiTheme="minorHAnsi"/>
-                <w:lang w:val="fr-FR"/>
-              </w:rPr>
-              <w:t>Le titre de la musique ou du film.</w:t>
+              <w:t>Identifiant du propriétaire du dossier. Le propriétaire est le compte qui a créé le dossier.</w:t>
             </w:r>
           </w:p>
         </w:tc>
@@ -6788,28 +7271,22 @@
     </w:p>
     <w:p>
       <w:pPr>
-        <w:rPr>
-          <w:lang w:val="fr-FR"/>
-        </w:rPr>
-      </w:pPr>
+        <w:pStyle w:val="Titre2"/>
+        <w:rPr>
+          <w:lang w:val="fr-FR"/>
+        </w:rPr>
+      </w:pPr>
+      <w:bookmarkStart w:id="22" w:name="_Toc264044631"/>
+      <w:r>
+        <w:rPr>
+          <w:lang w:val="fr-FR"/>
+        </w:rPr>
+        <w:t>Collections</w:t>
+      </w:r>
+      <w:bookmarkEnd w:id="22"/>
     </w:p>
     <w:p>
       <w:pPr>
-        <w:pStyle w:val="Titre2"/>
-        <w:rPr>
-          <w:lang w:val="fr-FR"/>
-        </w:rPr>
-      </w:pPr>
-      <w:r>
-        <w:rPr>
-          <w:lang w:val="fr-FR"/>
-        </w:rPr>
-        <w:t>Directories</w:t>
-      </w:r>
-      <w:bookmarkEnd w:id="21"/>
-    </w:p>
-    <w:p>
-      <w:pPr>
         <w:jc w:val="both"/>
         <w:rPr>
           <w:lang w:val="fr-FR"/>
@@ -6819,13 +7296,29 @@
         <w:rPr>
           <w:lang w:val="fr-FR"/>
         </w:rPr>
-        <w:t>Représente un dossier. Les dossiers ne correspondent pas à des dossiers réellement présents sur le disque dur du serveur.</w:t>
-      </w:r>
-      <w:r>
-        <w:rPr>
-          <w:lang w:val="fr-FR"/>
-        </w:rPr>
-        <w:t xml:space="preserve"> Ils peuvent stocker des fichiers, ou d’autres dossiers.</w:t>
+        <w:t xml:space="preserve">Les collections sont des listes de fichiers. Elles peuvent être comparées à des listes de lecture. La table </w:t>
+      </w:r>
+      <w:proofErr w:type="spellStart"/>
+      <w:r>
+        <w:rPr>
+          <w:lang w:val="fr-FR"/>
+        </w:rPr>
+        <w:t>files_collections</w:t>
+      </w:r>
+      <w:proofErr w:type="spellEnd"/>
+      <w:r>
+        <w:rPr>
+          <w:lang w:val="fr-FR"/>
+        </w:rPr>
+        <w:t xml:space="preserve"> lie les fichiers aux c</w:t>
+      </w:r>
+      <w:bookmarkStart w:id="23" w:name="_GoBack"/>
+      <w:bookmarkEnd w:id="23"/>
+      <w:r>
+        <w:rPr>
+          <w:lang w:val="fr-FR"/>
+        </w:rPr>
+        <w:t>ollections. Un fichier peut être associé à plusieurs collections.</w:t>
       </w:r>
     </w:p>
     <w:tbl>
@@ -6837,7 +7330,7 @@
           <w:top w:w="85" w:type="dxa"/>
           <w:bottom w:w="85" w:type="dxa"/>
         </w:tblCellMar>
-        <w:tblLook w:val="04A0"/>
+        <w:tblLook w:val="04A0" w:firstRow="1" w:lastRow="0" w:firstColumn="1" w:lastColumn="0" w:noHBand="0" w:noVBand="1"/>
       </w:tblPr>
       <w:tblGrid>
         <w:gridCol w:w="1668"/>
@@ -6845,12 +7338,12 @@
       </w:tblGrid>
       <w:tr>
         <w:trPr>
-          <w:cnfStyle w:val="100000000000"/>
+          <w:cnfStyle w:val="100000000000" w:firstRow="1" w:lastRow="0" w:firstColumn="0" w:lastColumn="0" w:oddVBand="0" w:evenVBand="0" w:oddHBand="0" w:evenHBand="0" w:firstRowFirstColumn="0" w:firstRowLastColumn="0" w:lastRowFirstColumn="0" w:lastRowLastColumn="0"/>
           <w:trHeight w:val="288"/>
         </w:trPr>
         <w:tc>
           <w:tcPr>
-            <w:cnfStyle w:val="001000000100"/>
+            <w:cnfStyle w:val="001000000100" w:firstRow="0" w:lastRow="0" w:firstColumn="1" w:lastColumn="0" w:oddVBand="0" w:evenVBand="0" w:oddHBand="0" w:evenHBand="0" w:firstRowFirstColumn="1" w:firstRowLastColumn="0" w:lastRowFirstColumn="0" w:lastRowLastColumn="0"/>
             <w:tcW w:w="10598" w:type="dxa"/>
             <w:gridSpan w:val="2"/>
             <w:tcBorders>
@@ -6882,12 +7375,12 @@
       </w:tr>
       <w:tr>
         <w:trPr>
-          <w:cnfStyle w:val="000000100000"/>
+          <w:cnfStyle w:val="000000100000" w:firstRow="0" w:lastRow="0" w:firstColumn="0" w:lastColumn="0" w:oddVBand="0" w:evenVBand="0" w:oddHBand="1" w:evenHBand="0" w:firstRowFirstColumn="0" w:firstRowLastColumn="0" w:lastRowFirstColumn="0" w:lastRowLastColumn="0"/>
           <w:trHeight w:val="288"/>
         </w:trPr>
         <w:tc>
           <w:tcPr>
-            <w:cnfStyle w:val="001000000000"/>
+            <w:cnfStyle w:val="001000000000" w:firstRow="0" w:lastRow="0" w:firstColumn="1" w:lastColumn="0" w:oddVBand="0" w:evenVBand="0" w:oddHBand="0" w:evenHBand="0" w:firstRowFirstColumn="0" w:firstRowLastColumn="0" w:lastRowFirstColumn="0" w:lastRowLastColumn="0"/>
             <w:tcW w:w="1668" w:type="dxa"/>
             <w:tcBorders>
               <w:top w:val="single" w:sz="18" w:space="0" w:color="4F81BD" w:themeColor="accent1"/>
@@ -6924,7 +7417,7 @@
           <w:p>
             <w:pPr>
               <w:jc w:val="both"/>
-              <w:cnfStyle w:val="000000100000"/>
+              <w:cnfStyle w:val="000000100000" w:firstRow="0" w:lastRow="0" w:firstColumn="0" w:lastColumn="0" w:oddVBand="0" w:evenVBand="0" w:oddHBand="1" w:evenHBand="0" w:firstRowFirstColumn="0" w:firstRowLastColumn="0" w:lastRowFirstColumn="0" w:lastRowLastColumn="0"/>
               <w:rPr>
                 <w:rFonts w:asciiTheme="minorHAnsi" w:hAnsiTheme="minorHAnsi"/>
                 <w:lang w:val="fr-FR"/>
@@ -6935,14 +7428,30 @@
                 <w:rFonts w:asciiTheme="minorHAnsi" w:hAnsiTheme="minorHAnsi"/>
                 <w:lang w:val="fr-FR"/>
               </w:rPr>
-              <w:t>Le n</w:t>
-            </w:r>
-            <w:r>
-              <w:rPr>
-                <w:rFonts w:asciiTheme="minorHAnsi" w:hAnsiTheme="minorHAnsi"/>
-                <w:lang w:val="fr-FR"/>
-              </w:rPr>
-              <w:t>om du dossier.</w:t>
+              <w:t>Nom de la collection. Doit être unique dans les fils de son parent</w:t>
+            </w:r>
+            <w:r>
+              <w:rPr>
+                <w:rFonts w:asciiTheme="minorHAnsi" w:hAnsiTheme="minorHAnsi"/>
+                <w:lang w:val="fr-FR"/>
+              </w:rPr>
+              <w:t xml:space="preserve"> pour son </w:t>
+            </w:r>
+            <w:proofErr w:type="spellStart"/>
+            <w:r>
+              <w:rPr>
+                <w:rFonts w:asciiTheme="minorHAnsi" w:hAnsiTheme="minorHAnsi"/>
+                <w:lang w:val="fr-FR"/>
+              </w:rPr>
+              <w:t>account</w:t>
+            </w:r>
+            <w:proofErr w:type="spellEnd"/>
+            <w:r>
+              <w:rPr>
+                <w:rFonts w:asciiTheme="minorHAnsi" w:hAnsiTheme="minorHAnsi"/>
+                <w:lang w:val="fr-FR"/>
+              </w:rPr>
+              <w:t>.</w:t>
             </w:r>
           </w:p>
         </w:tc>
@@ -6953,7 +7462,7 @@
         </w:trPr>
         <w:tc>
           <w:tcPr>
-            <w:cnfStyle w:val="001000000000"/>
+            <w:cnfStyle w:val="001000000000" w:firstRow="0" w:lastRow="0" w:firstColumn="1" w:lastColumn="0" w:oddVBand="0" w:evenVBand="0" w:oddHBand="0" w:evenHBand="0" w:firstRowFirstColumn="0" w:firstRowLastColumn="0" w:lastRowFirstColumn="0" w:lastRowLastColumn="0"/>
             <w:tcW w:w="1668" w:type="dxa"/>
             <w:vAlign w:val="center"/>
           </w:tcPr>
@@ -6973,7 +7482,7 @@
                 <w:b/>
                 <w:lang w:val="fr-FR"/>
               </w:rPr>
-              <w:t>Id_directory</w:t>
+              <w:t>Id_collection</w:t>
             </w:r>
             <w:proofErr w:type="spellEnd"/>
           </w:p>
@@ -6986,7 +7495,7 @@
           <w:p>
             <w:pPr>
               <w:jc w:val="both"/>
-              <w:cnfStyle w:val="000000000000"/>
+              <w:cnfStyle w:val="000000000000" w:firstRow="0" w:lastRow="0" w:firstColumn="0" w:lastColumn="0" w:oddVBand="0" w:evenVBand="0" w:oddHBand="0" w:evenHBand="0" w:firstRowFirstColumn="0" w:firstRowLastColumn="0" w:lastRowFirstColumn="0" w:lastRowLastColumn="0"/>
               <w:rPr>
                 <w:rFonts w:asciiTheme="minorHAnsi" w:hAnsiTheme="minorHAnsi"/>
                 <w:lang w:val="fr-FR"/>
@@ -6997,14 +7506,7 @@
                 <w:rFonts w:asciiTheme="minorHAnsi" w:hAnsiTheme="minorHAnsi"/>
                 <w:lang w:val="fr-FR"/>
               </w:rPr>
-              <w:t>Identifiant du dossier parent</w:t>
-            </w:r>
-            <w:r>
-              <w:rPr>
-                <w:rFonts w:asciiTheme="minorHAnsi" w:hAnsiTheme="minorHAnsi"/>
-                <w:lang w:val="fr-FR"/>
-              </w:rPr>
-              <w:t>. Permet d’imbriquer les dossiers</w:t>
+              <w:t>Identifiant de la collection parente. Permet d’imbriquer les collections</w:t>
             </w:r>
             <w:r>
               <w:rPr>
@@ -7018,54 +7520,47 @@
                 <w:rFonts w:asciiTheme="minorHAnsi" w:hAnsiTheme="minorHAnsi"/>
                 <w:lang w:val="fr-FR"/>
               </w:rPr>
-              <w:t xml:space="preserve"> Peut être</w:t>
-            </w:r>
-            <w:r>
-              <w:rPr>
-                <w:rFonts w:asciiTheme="minorHAnsi" w:hAnsiTheme="minorHAnsi"/>
-                <w:lang w:val="fr-FR"/>
-              </w:rPr>
-              <w:t xml:space="preserve"> vide</w:t>
-            </w:r>
-            <w:r>
-              <w:rPr>
-                <w:rFonts w:asciiTheme="minorHAnsi" w:hAnsiTheme="minorHAnsi"/>
-                <w:lang w:val="fr-FR"/>
-              </w:rPr>
-              <w:t xml:space="preserve"> s’il n’a pas de parent</w:t>
-            </w:r>
-            <w:r>
-              <w:rPr>
-                <w:rFonts w:asciiTheme="minorHAnsi" w:hAnsiTheme="minorHAnsi"/>
-                <w:lang w:val="fr-FR"/>
-              </w:rPr>
-              <w:t>. Dans ce cas, le dossier est à la racine de l’arborescence</w:t>
-            </w:r>
-            <w:r>
-              <w:rPr>
-                <w:rFonts w:asciiTheme="minorHAnsi" w:hAnsiTheme="minorHAnsi"/>
-                <w:lang w:val="fr-FR"/>
-              </w:rPr>
-              <w:t xml:space="preserve"> du serveur</w:t>
-            </w:r>
-            <w:r>
-              <w:rPr>
-                <w:rFonts w:asciiTheme="minorHAnsi" w:hAnsiTheme="minorHAnsi"/>
-                <w:lang w:val="fr-FR"/>
-              </w:rPr>
-              <w:t>.</w:t>
+              <w:t xml:space="preserve"> </w:t>
+            </w:r>
+            <w:r>
+              <w:rPr>
+                <w:rFonts w:asciiTheme="minorHAnsi" w:hAnsiTheme="minorHAnsi"/>
+                <w:lang w:val="fr-FR"/>
+              </w:rPr>
+              <w:t>Peut-être</w:t>
+            </w:r>
+            <w:r>
+              <w:rPr>
+                <w:rFonts w:asciiTheme="minorHAnsi" w:hAnsiTheme="minorHAnsi"/>
+                <w:lang w:val="fr-FR"/>
+              </w:rPr>
+              <w:t xml:space="preserve"> </w:t>
+            </w:r>
+            <w:r>
+              <w:rPr>
+                <w:rFonts w:asciiTheme="minorHAnsi" w:hAnsiTheme="minorHAnsi"/>
+                <w:lang w:val="fr-FR"/>
+              </w:rPr>
+              <w:t>vide</w:t>
+            </w:r>
+            <w:r>
+              <w:rPr>
+                <w:rFonts w:asciiTheme="minorHAnsi" w:hAnsiTheme="minorHAnsi"/>
+                <w:lang w:val="fr-FR"/>
+              </w:rPr>
+              <w:t xml:space="preserve"> si elle n’a pas de parent.</w:t>
             </w:r>
           </w:p>
         </w:tc>
       </w:tr>
       <w:tr>
         <w:trPr>
-          <w:cnfStyle w:val="000000100000"/>
+          <w:cnfStyle w:val="000000100000" w:firstRow="0" w:lastRow="0" w:firstColumn="0" w:lastColumn="0" w:oddVBand="0" w:evenVBand="0" w:oddHBand="1" w:evenHBand="0" w:firstRowFirstColumn="0" w:firstRowLastColumn="0" w:lastRowFirstColumn="0" w:lastRowLastColumn="0"/>
           <w:trHeight w:val="288"/>
         </w:trPr>
         <w:tc>
           <w:tcPr>
-            <w:cnfStyle w:val="001000000000"/>
+            <w:cnfStyle w:val="001000000000" w:firstRow="0" w:lastRow="0" w:firstColumn="1" w:lastColumn="0" w:oddVBand="0" w:evenVBand="0" w:oddHBand="0" w:evenHBand="0" w:firstRowFirstColumn="0" w:firstRowLastColumn="0" w:lastRowFirstColumn="0" w:lastRowLastColumn="0"/>
             <w:tcW w:w="1668" w:type="dxa"/>
             <w:vAlign w:val="center"/>
           </w:tcPr>
@@ -7117,7 +7612,7 @@
           <w:p>
             <w:pPr>
               <w:jc w:val="both"/>
-              <w:cnfStyle w:val="000000100000"/>
+              <w:cnfStyle w:val="000000100000" w:firstRow="0" w:lastRow="0" w:firstColumn="0" w:lastColumn="0" w:oddVBand="0" w:evenVBand="0" w:oddHBand="1" w:evenHBand="0" w:firstRowFirstColumn="0" w:firstRowLastColumn="0" w:lastRowFirstColumn="0" w:lastRowLastColumn="0"/>
               <w:rPr>
                 <w:rFonts w:asciiTheme="minorHAnsi" w:hAnsiTheme="minorHAnsi"/>
                 <w:lang w:val="fr-FR"/>
@@ -7128,7 +7623,35 @@
                 <w:rFonts w:asciiTheme="minorHAnsi" w:hAnsiTheme="minorHAnsi"/>
                 <w:lang w:val="fr-FR"/>
               </w:rPr>
-              <w:t>Identifiant du propriétaire du dossier. Le propriétaire est le compte qui a créé le dossier.</w:t>
+              <w:t xml:space="preserve">Identifiant du propriétaire </w:t>
+            </w:r>
+            <w:r>
+              <w:rPr>
+                <w:rFonts w:asciiTheme="minorHAnsi" w:hAnsiTheme="minorHAnsi"/>
+                <w:lang w:val="fr-FR"/>
+              </w:rPr>
+              <w:t>de la collection</w:t>
+            </w:r>
+            <w:r>
+              <w:rPr>
+                <w:rFonts w:asciiTheme="minorHAnsi" w:hAnsiTheme="minorHAnsi"/>
+                <w:lang w:val="fr-FR"/>
+              </w:rPr>
+              <w:t xml:space="preserve">. Le propriétaire est le compte qui a créé </w:t>
+            </w:r>
+            <w:r>
+              <w:rPr>
+                <w:rFonts w:asciiTheme="minorHAnsi" w:hAnsiTheme="minorHAnsi"/>
+                <w:lang w:val="fr-FR"/>
+              </w:rPr>
+              <w:t>la collection</w:t>
+            </w:r>
+            <w:r>
+              <w:rPr>
+                <w:rFonts w:asciiTheme="minorHAnsi" w:hAnsiTheme="minorHAnsi"/>
+                <w:lang w:val="fr-FR"/>
+              </w:rPr>
+              <w:t>.</w:t>
             </w:r>
           </w:p>
         </w:tc>
@@ -7148,370 +7671,20 @@
           <w:lang w:val="fr-FR"/>
         </w:rPr>
       </w:pPr>
-      <w:bookmarkStart w:id="22" w:name="_Toc264044631"/>
-      <w:r>
-        <w:rPr>
-          <w:lang w:val="fr-FR"/>
-        </w:rPr>
-        <w:t>Collections</w:t>
-      </w:r>
-      <w:bookmarkEnd w:id="22"/>
-    </w:p>
-    <w:p>
-      <w:pPr>
-        <w:jc w:val="both"/>
-        <w:rPr>
-          <w:lang w:val="fr-FR"/>
-        </w:rPr>
-      </w:pPr>
-      <w:r>
-        <w:rPr>
-          <w:lang w:val="fr-FR"/>
-        </w:rPr>
-        <w:t xml:space="preserve">Les collections sont des listes de fichiers. Elles peuvent être comparées à des listes de lecture. La table </w:t>
-      </w:r>
-      <w:proofErr w:type="spellStart"/>
-      <w:r>
-        <w:rPr>
-          <w:lang w:val="fr-FR"/>
-        </w:rPr>
-        <w:t>files_collections</w:t>
-      </w:r>
-      <w:proofErr w:type="spellEnd"/>
-      <w:r>
-        <w:rPr>
-          <w:lang w:val="fr-FR"/>
-        </w:rPr>
-        <w:t xml:space="preserve"> lie les fichiers aux collections. Un fichier peut être associé à plusieurs collections.</w:t>
-      </w:r>
-    </w:p>
-    <w:tbl>
-      <w:tblPr>
-        <w:tblStyle w:val="Listemoyenne2-Accent1"/>
-        <w:tblW w:w="10598" w:type="dxa"/>
-        <w:tblLayout w:type="fixed"/>
-        <w:tblCellMar>
-          <w:top w:w="85" w:type="dxa"/>
-          <w:bottom w:w="85" w:type="dxa"/>
-        </w:tblCellMar>
-        <w:tblLook w:val="04A0"/>
-      </w:tblPr>
-      <w:tblGrid>
-        <w:gridCol w:w="1668"/>
-        <w:gridCol w:w="8930"/>
-      </w:tblGrid>
-      <w:tr>
-        <w:trPr>
-          <w:cnfStyle w:val="100000000000"/>
-          <w:trHeight w:val="288"/>
-        </w:trPr>
-        <w:tc>
-          <w:tcPr>
-            <w:cnfStyle w:val="001000000100"/>
-            <w:tcW w:w="10598" w:type="dxa"/>
-            <w:gridSpan w:val="2"/>
-            <w:tcBorders>
-              <w:bottom w:val="single" w:sz="18" w:space="0" w:color="4F81BD" w:themeColor="accent1"/>
-            </w:tcBorders>
-            <w:vAlign w:val="center"/>
-          </w:tcPr>
-          <w:p>
-            <w:pPr>
-              <w:jc w:val="center"/>
-              <w:rPr>
-                <w:rFonts w:asciiTheme="minorHAnsi" w:hAnsiTheme="minorHAnsi"/>
-                <w:b/>
-                <w:sz w:val="22"/>
-                <w:szCs w:val="22"/>
-                <w:lang w:val="fr-FR"/>
-              </w:rPr>
-            </w:pPr>
-            <w:r>
-              <w:rPr>
-                <w:rFonts w:asciiTheme="minorHAnsi" w:hAnsiTheme="minorHAnsi"/>
-                <w:b/>
-                <w:lang w:val="fr-FR"/>
-              </w:rPr>
-              <w:t>Champs</w:t>
-            </w:r>
-          </w:p>
-        </w:tc>
-      </w:tr>
-      <w:tr>
-        <w:trPr>
-          <w:cnfStyle w:val="000000100000"/>
-          <w:trHeight w:val="288"/>
-        </w:trPr>
-        <w:tc>
-          <w:tcPr>
-            <w:cnfStyle w:val="001000000000"/>
-            <w:tcW w:w="1668" w:type="dxa"/>
-            <w:tcBorders>
-              <w:top w:val="single" w:sz="18" w:space="0" w:color="4F81BD" w:themeColor="accent1"/>
-            </w:tcBorders>
-            <w:vAlign w:val="center"/>
-          </w:tcPr>
-          <w:p>
-            <w:pPr>
-              <w:jc w:val="right"/>
-              <w:rPr>
-                <w:rFonts w:asciiTheme="minorHAnsi" w:hAnsiTheme="minorHAnsi"/>
-                <w:b/>
-                <w:lang w:val="fr-FR"/>
-              </w:rPr>
-            </w:pPr>
-            <w:r>
-              <w:rPr>
-                <w:rFonts w:asciiTheme="minorHAnsi" w:hAnsiTheme="minorHAnsi"/>
-                <w:b/>
-                <w:lang w:val="fr-FR"/>
-              </w:rPr>
-              <w:t>Name</w:t>
-            </w:r>
-          </w:p>
-        </w:tc>
-        <w:tc>
-          <w:tcPr>
-            <w:tcW w:w="8930" w:type="dxa"/>
-            <w:tcBorders>
-              <w:top w:val="single" w:sz="18" w:space="0" w:color="4F81BD" w:themeColor="accent1"/>
-            </w:tcBorders>
-            <w:vAlign w:val="center"/>
-          </w:tcPr>
-          <w:p>
-            <w:pPr>
-              <w:jc w:val="both"/>
-              <w:cnfStyle w:val="000000100000"/>
-              <w:rPr>
-                <w:rFonts w:asciiTheme="minorHAnsi" w:hAnsiTheme="minorHAnsi"/>
-                <w:lang w:val="fr-FR"/>
-              </w:rPr>
-            </w:pPr>
-            <w:r>
-              <w:rPr>
-                <w:rFonts w:asciiTheme="minorHAnsi" w:hAnsiTheme="minorHAnsi"/>
-                <w:lang w:val="fr-FR"/>
-              </w:rPr>
-              <w:t>Nom de la collection. Doit être unique dans les fils de son parent.</w:t>
-            </w:r>
-          </w:p>
-        </w:tc>
-      </w:tr>
-      <w:tr>
-        <w:trPr>
-          <w:trHeight w:val="288"/>
-        </w:trPr>
-        <w:tc>
-          <w:tcPr>
-            <w:cnfStyle w:val="001000000000"/>
-            <w:tcW w:w="1668" w:type="dxa"/>
-            <w:vAlign w:val="center"/>
-          </w:tcPr>
-          <w:p>
-            <w:pPr>
-              <w:jc w:val="right"/>
-              <w:rPr>
-                <w:rFonts w:asciiTheme="minorHAnsi" w:hAnsiTheme="minorHAnsi"/>
-                <w:b/>
-                <w:lang w:val="fr-FR"/>
-              </w:rPr>
-            </w:pPr>
-            <w:proofErr w:type="spellStart"/>
-            <w:r>
-              <w:rPr>
-                <w:rFonts w:asciiTheme="minorHAnsi" w:hAnsiTheme="minorHAnsi"/>
-                <w:b/>
-                <w:lang w:val="fr-FR"/>
-              </w:rPr>
-              <w:t>Id_collection</w:t>
-            </w:r>
-            <w:proofErr w:type="spellEnd"/>
-          </w:p>
-        </w:tc>
-        <w:tc>
-          <w:tcPr>
-            <w:tcW w:w="8930" w:type="dxa"/>
-            <w:vAlign w:val="center"/>
-          </w:tcPr>
-          <w:p>
-            <w:pPr>
-              <w:jc w:val="both"/>
-              <w:cnfStyle w:val="000000000000"/>
-              <w:rPr>
-                <w:rFonts w:asciiTheme="minorHAnsi" w:hAnsiTheme="minorHAnsi"/>
-                <w:lang w:val="fr-FR"/>
-              </w:rPr>
-            </w:pPr>
-            <w:r>
-              <w:rPr>
-                <w:rFonts w:asciiTheme="minorHAnsi" w:hAnsiTheme="minorHAnsi"/>
-                <w:lang w:val="fr-FR"/>
-              </w:rPr>
-              <w:t>Identifiant de la collection parente. Permet d’imbriquer les collections</w:t>
-            </w:r>
-            <w:r>
-              <w:rPr>
-                <w:rFonts w:asciiTheme="minorHAnsi" w:hAnsiTheme="minorHAnsi"/>
-                <w:lang w:val="fr-FR"/>
-              </w:rPr>
-              <w:t>.</w:t>
-            </w:r>
-            <w:r>
-              <w:rPr>
-                <w:rFonts w:asciiTheme="minorHAnsi" w:hAnsiTheme="minorHAnsi"/>
-                <w:lang w:val="fr-FR"/>
-              </w:rPr>
-              <w:t xml:space="preserve"> Peut être </w:t>
-            </w:r>
-            <w:r>
-              <w:rPr>
-                <w:rFonts w:asciiTheme="minorHAnsi" w:hAnsiTheme="minorHAnsi"/>
-                <w:lang w:val="fr-FR"/>
-              </w:rPr>
-              <w:t>vide</w:t>
-            </w:r>
-            <w:r>
-              <w:rPr>
-                <w:rFonts w:asciiTheme="minorHAnsi" w:hAnsiTheme="minorHAnsi"/>
-                <w:lang w:val="fr-FR"/>
-              </w:rPr>
-              <w:t xml:space="preserve"> si elle n’a pas de parent.</w:t>
-            </w:r>
-          </w:p>
-        </w:tc>
-      </w:tr>
-      <w:tr>
-        <w:trPr>
-          <w:cnfStyle w:val="000000100000"/>
-          <w:trHeight w:val="288"/>
-        </w:trPr>
-        <w:tc>
-          <w:tcPr>
-            <w:cnfStyle w:val="001000000000"/>
-            <w:tcW w:w="1668" w:type="dxa"/>
-            <w:vAlign w:val="center"/>
-          </w:tcPr>
-          <w:p>
-            <w:pPr>
-              <w:jc w:val="right"/>
-              <w:rPr>
-                <w:rFonts w:asciiTheme="minorHAnsi" w:hAnsiTheme="minorHAnsi"/>
-                <w:b/>
-                <w:lang w:val="fr-FR"/>
-              </w:rPr>
-            </w:pPr>
-            <w:r>
-              <w:rPr>
-                <w:rFonts w:asciiTheme="minorHAnsi" w:hAnsiTheme="minorHAnsi"/>
-                <w:b/>
-                <w:lang w:val="fr-FR"/>
-              </w:rPr>
-              <w:t>Id_</w:t>
-            </w:r>
-            <w:r>
-              <w:rPr>
-                <w:rFonts w:asciiTheme="minorHAnsi" w:hAnsiTheme="minorHAnsi"/>
-                <w:b/>
-                <w:lang w:val="fr-FR"/>
-              </w:rPr>
-              <w:t xml:space="preserve"> </w:t>
-            </w:r>
-            <w:proofErr w:type="spellStart"/>
-            <w:r>
-              <w:rPr>
-                <w:rFonts w:asciiTheme="minorHAnsi" w:hAnsiTheme="minorHAnsi"/>
-                <w:b/>
-                <w:lang w:val="fr-FR"/>
-              </w:rPr>
-              <w:t>account</w:t>
-            </w:r>
-            <w:proofErr w:type="spellEnd"/>
-          </w:p>
-        </w:tc>
-        <w:tc>
-          <w:tcPr>
-            <w:tcW w:w="8930" w:type="dxa"/>
-            <w:tcBorders>
-              <w:bottom w:val="none" w:sz="0" w:space="0" w:color="auto"/>
-            </w:tcBorders>
-            <w:vAlign w:val="center"/>
-          </w:tcPr>
-          <w:p>
-            <w:pPr>
-              <w:jc w:val="both"/>
-              <w:cnfStyle w:val="000000100000"/>
-              <w:rPr>
-                <w:rFonts w:asciiTheme="minorHAnsi" w:hAnsiTheme="minorHAnsi"/>
-                <w:lang w:val="fr-FR"/>
-              </w:rPr>
-            </w:pPr>
-            <w:r>
-              <w:rPr>
-                <w:rFonts w:asciiTheme="minorHAnsi" w:hAnsiTheme="minorHAnsi"/>
-                <w:lang w:val="fr-FR"/>
-              </w:rPr>
-              <w:t xml:space="preserve">Identifiant du propriétaire </w:t>
-            </w:r>
-            <w:r>
-              <w:rPr>
-                <w:rFonts w:asciiTheme="minorHAnsi" w:hAnsiTheme="minorHAnsi"/>
-                <w:lang w:val="fr-FR"/>
-              </w:rPr>
-              <w:t>de la collection</w:t>
-            </w:r>
-            <w:r>
-              <w:rPr>
-                <w:rFonts w:asciiTheme="minorHAnsi" w:hAnsiTheme="minorHAnsi"/>
-                <w:lang w:val="fr-FR"/>
-              </w:rPr>
-              <w:t xml:space="preserve">. Le propriétaire est le compte qui a créé </w:t>
-            </w:r>
-            <w:r>
-              <w:rPr>
-                <w:rFonts w:asciiTheme="minorHAnsi" w:hAnsiTheme="minorHAnsi"/>
-                <w:lang w:val="fr-FR"/>
-              </w:rPr>
-              <w:t>la collection</w:t>
-            </w:r>
-            <w:r>
-              <w:rPr>
-                <w:rFonts w:asciiTheme="minorHAnsi" w:hAnsiTheme="minorHAnsi"/>
-                <w:lang w:val="fr-FR"/>
-              </w:rPr>
-              <w:t>.</w:t>
-            </w:r>
-          </w:p>
-        </w:tc>
-      </w:tr>
-    </w:tbl>
-    <w:p>
-      <w:pPr>
-        <w:rPr>
-          <w:lang w:val="fr-FR"/>
-        </w:rPr>
-      </w:pPr>
-    </w:p>
-    <w:p>
-      <w:pPr>
-        <w:pStyle w:val="Titre2"/>
-        <w:rPr>
-          <w:lang w:val="fr-FR"/>
-        </w:rPr>
-      </w:pPr>
       <w:r>
         <w:rPr>
           <w:lang w:val="fr-FR"/>
         </w:rPr>
         <w:t xml:space="preserve"> </w:t>
       </w:r>
-      <w:bookmarkStart w:id="23" w:name="_Toc264044632"/>
+      <w:bookmarkStart w:id="24" w:name="_Toc264044632"/>
       <w:r>
         <w:rPr>
           <w:lang w:val="fr-FR"/>
         </w:rPr>
         <w:t>Tags</w:t>
       </w:r>
-      <w:bookmarkEnd w:id="23"/>
+      <w:bookmarkEnd w:id="24"/>
     </w:p>
     <w:p>
       <w:pPr>
@@ -7559,7 +7732,7 @@
 </file>
 
 <file path=word/numbering.xml><?xml version="1.0" encoding="utf-8"?>
-<w:numbering xmlns:ve="http://schemas.openxmlformats.org/markup-compatibility/2006" xmlns:o="urn:schemas-microsoft-com:office:office" xmlns:r="http://schemas.openxmlformats.org/officeDocument/2006/relationships" xmlns:m="http://schemas.openxmlformats.org/officeDocument/2006/math" xmlns:v="urn:schemas-microsoft-com:vml" xmlns:wp="http://schemas.openxmlformats.org/drawingml/2006/wordprocessingDrawing" xmlns:w10="urn:schemas-microsoft-com:office:word" xmlns:w="http://schemas.openxmlformats.org/wordprocessingml/2006/main" xmlns:wne="http://schemas.microsoft.com/office/word/2006/wordml">
+<w:numbering xmlns:wpc="http://schemas.microsoft.com/office/word/2010/wordprocessingCanvas" xmlns:mc="http://schemas.openxmlformats.org/markup-compatibility/2006" xmlns:o="urn:schemas-microsoft-com:office:office" xmlns:r="http://schemas.openxmlformats.org/officeDocument/2006/relationships" xmlns:m="http://schemas.openxmlformats.org/officeDocument/2006/math" xmlns:v="urn:schemas-microsoft-com:vml" xmlns:wp14="http://schemas.microsoft.com/office/word/2010/wordprocessingDrawing" xmlns:wp="http://schemas.openxmlformats.org/drawingml/2006/wordprocessingDrawing" xmlns:w10="urn:schemas-microsoft-com:office:word" xmlns:w="http://schemas.openxmlformats.org/wordprocessingml/2006/main" xmlns:w14="http://schemas.microsoft.com/office/word/2010/wordml" xmlns:wpg="http://schemas.microsoft.com/office/word/2010/wordprocessingGroup" xmlns:wpi="http://schemas.microsoft.com/office/word/2010/wordprocessingInk" xmlns:wne="http://schemas.microsoft.com/office/word/2006/wordml" xmlns:wps="http://schemas.microsoft.com/office/word/2010/wordprocessingShape" mc:Ignorable="w14 wp14">
   <w:abstractNum w:abstractNumId="0">
     <w:nsid w:val="00D05A18"/>
     <w:multiLevelType w:val="hybridMultilevel"/>
@@ -8444,7 +8617,7 @@
 </file>
 
 <file path=word/styles.xml><?xml version="1.0" encoding="utf-8"?>
-<w:styles xmlns:r="http://schemas.openxmlformats.org/officeDocument/2006/relationships" xmlns:w="http://schemas.openxmlformats.org/wordprocessingml/2006/main">
+<w:styles xmlns:mc="http://schemas.openxmlformats.org/markup-compatibility/2006" xmlns:r="http://schemas.openxmlformats.org/officeDocument/2006/relationships" xmlns:w="http://schemas.openxmlformats.org/wordprocessingml/2006/main" xmlns:w14="http://schemas.microsoft.com/office/word/2010/wordml" mc:Ignorable="w14">
   <w:docDefaults>
     <w:rPrDefault>
       <w:rPr>
@@ -8671,7 +8844,6 @@
     <w:uiPriority w:val="99"/>
     <w:semiHidden/>
     <w:unhideWhenUsed/>
-    <w:qFormat/>
     <w:tblPr>
       <w:tblInd w:w="0" w:type="dxa"/>
       <w:tblCellMar>
@@ -8997,6 +9169,196 @@
 </w:styles>
 </file>
 
+<file path=word/stylesWithEffects.xml><?xml version="1.0" encoding="utf-8"?>
+<w:styles xmlns:wpc="http://schemas.microsoft.com/office/word/2010/wordprocessingCanvas" xmlns:mc="http://schemas.openxmlformats.org/markup-compatibility/2006" xmlns:o="urn:schemas-microsoft-com:office:office" xmlns:r="http://schemas.openxmlformats.org/officeDocument/2006/relationships" xmlns:m="http://schemas.openxmlformats.org/officeDocument/2006/math" xmlns:v="urn:schemas-microsoft-com:vml" xmlns:wp14="http://schemas.microsoft.com/office/word/2010/wordprocessingDrawing" xmlns:wp="http://schemas.openxmlformats.org/drawingml/2006/wordprocessingDrawing" xmlns:w10="urn:schemas-microsoft-com:office:word" xmlns:w="http://schemas.openxmlformats.org/wordprocessingml/2006/main" xmlns:w14="http://schemas.microsoft.com/office/word/2010/wordml" xmlns:wpg="http://schemas.microsoft.com/office/word/2010/wordprocessingGroup" xmlns:wpi="http://schemas.microsoft.com/office/word/2010/wordprocessingInk" xmlns:wne="http://schemas.microsoft.com/office/word/2006/wordml" xmlns:wps="http://schemas.microsoft.com/office/word/2010/wordprocessingShape" mc:Ignorable="w14 wp14">
+  <w:docDefaults>
+    <w:rPrDefault>
+      <w:rPr>
+        <w:rFonts w:asciiTheme="minorHAnsi" w:eastAsiaTheme="minorEastAsia" w:hAnsiTheme="minorHAnsi" w:cstheme="minorBidi"/>
+        <w:sz w:val="22"/>
+        <w:szCs w:val="22"/>
+        <w:lang w:val="fr-FR" w:eastAsia="fr-FR" w:bidi="ar-SA"/>
+      </w:rPr>
+    </w:rPrDefault>
+    <w:pPrDefault>
+      <w:pPr>
+        <w:spacing w:after="200" w:line="276" w:lineRule="auto"/>
+      </w:pPr>
+    </w:pPrDefault>
+  </w:docDefaults>
+  <w:latentStyles w:defLockedState="0" w:defUIPriority="99" w:defSemiHidden="1" w:defUnhideWhenUsed="1" w:defQFormat="0" w:count="267">
+    <w:lsdException w:name="Normal" w:semiHidden="0" w:uiPriority="0" w:unhideWhenUsed="0" w:qFormat="1"/>
+    <w:lsdException w:name="heading 1" w:semiHidden="0" w:uiPriority="9" w:unhideWhenUsed="0" w:qFormat="1"/>
+    <w:lsdException w:name="heading 2" w:uiPriority="9" w:qFormat="1"/>
+    <w:lsdException w:name="heading 3" w:uiPriority="9" w:qFormat="1"/>
+    <w:lsdException w:name="heading 4" w:uiPriority="9" w:qFormat="1"/>
+    <w:lsdException w:name="heading 5" w:uiPriority="9" w:qFormat="1"/>
+    <w:lsdException w:name="heading 6" w:uiPriority="9" w:qFormat="1"/>
+    <w:lsdException w:name="heading 7" w:uiPriority="9" w:qFormat="1"/>
+    <w:lsdException w:name="heading 8" w:uiPriority="9" w:qFormat="1"/>
+    <w:lsdException w:name="heading 9" w:uiPriority="9" w:qFormat="1"/>
+    <w:lsdException w:name="toc 1" w:uiPriority="39"/>
+    <w:lsdException w:name="toc 2" w:uiPriority="39"/>
+    <w:lsdException w:name="toc 3" w:uiPriority="39"/>
+    <w:lsdException w:name="toc 4" w:uiPriority="39"/>
+    <w:lsdException w:name="toc 5" w:uiPriority="39"/>
+    <w:lsdException w:name="toc 6" w:uiPriority="39"/>
+    <w:lsdException w:name="toc 7" w:uiPriority="39"/>
+    <w:lsdException w:name="toc 8" w:uiPriority="39"/>
+    <w:lsdException w:name="toc 9" w:uiPriority="39"/>
+    <w:lsdException w:name="caption" w:uiPriority="35" w:qFormat="1"/>
+    <w:lsdException w:name="Title" w:semiHidden="0" w:uiPriority="10" w:unhideWhenUsed="0" w:qFormat="1"/>
+    <w:lsdException w:name="Default Paragraph Font" w:uiPriority="1"/>
+    <w:lsdException w:name="Subtitle" w:semiHidden="0" w:uiPriority="11" w:unhideWhenUsed="0" w:qFormat="1"/>
+    <w:lsdException w:name="Strong" w:semiHidden="0" w:uiPriority="22" w:unhideWhenUsed="0" w:qFormat="1"/>
+    <w:lsdException w:name="Emphasis" w:semiHidden="0" w:uiPriority="20" w:unhideWhenUsed="0" w:qFormat="1"/>
+    <w:lsdException w:name="Table Grid" w:semiHidden="0" w:uiPriority="59" w:unhideWhenUsed="0"/>
+    <w:lsdException w:name="Placeholder Text" w:unhideWhenUsed="0"/>
+    <w:lsdException w:name="No Spacing" w:semiHidden="0" w:uiPriority="1" w:unhideWhenUsed="0" w:qFormat="1"/>
+    <w:lsdException w:name="Light Shading" w:semiHidden="0" w:uiPriority="60" w:unhideWhenUsed="0"/>
+    <w:lsdException w:name="Light List" w:semiHidden="0" w:uiPriority="61" w:unhideWhenUsed="0"/>
+    <w:lsdException w:name="Light Grid" w:semiHidden="0" w:uiPriority="62" w:unhideWhenUsed="0"/>
+    <w:lsdException w:name="Medium Shading 1" w:semiHidden="0" w:uiPriority="63" w:unhideWhenUsed="0"/>
+    <w:lsdException w:name="Medium Shading 2" w:semiHidden="0" w:uiPriority="64" w:unhideWhenUsed="0"/>
+    <w:lsdException w:name="Medium List 1" w:semiHidden="0" w:uiPriority="65" w:unhideWhenUsed="0"/>
+    <w:lsdException w:name="Medium List 2" w:semiHidden="0" w:uiPriority="66" w:unhideWhenUsed="0"/>
+    <w:lsdException w:name="Medium Grid 1" w:semiHidden="0" w:uiPriority="67" w:unhideWhenUsed="0"/>
+    <w:lsdException w:name="Medium Grid 2" w:semiHidden="0" w:uiPriority="68" w:unhideWhenUsed="0"/>
+    <w:lsdException w:name="Medium Grid 3" w:semiHidden="0" w:uiPriority="69" w:unhideWhenUsed="0"/>
+    <w:lsdException w:name="Dark List" w:semiHidden="0" w:uiPriority="70" w:unhideWhenUsed="0"/>
+    <w:lsdException w:name="Colorful Shading" w:semiHidden="0" w:uiPriority="71" w:unhideWhenUsed="0"/>
+    <w:lsdException w:name="Colorful List" w:semiHidden="0" w:uiPriority="72" w:unhideWhenUsed="0"/>
+    <w:lsdException w:name="Colorful Grid" w:semiHidden="0" w:uiPriority="73" w:unhideWhenUsed="0"/>
+    <w:lsdException w:name="Light Shading Accent 1" w:semiHidden="0" w:uiPriority="60" w:unhideWhenUsed="0"/>
+    <w:lsdException w:name="Light List Accent 1" w:semiHidden="0" w:uiPriority="61" w:unhideWhenUsed="0"/>
+    <w:lsdException w:name="Light Grid Accent 1" w:semiHidden="0" w:uiPriority="62" w:unhideWhenUsed="0"/>
+    <w:lsdException w:name="Medium Shading 1 Accent 1" w:semiHidden="0" w:uiPriority="63" w:unhideWhenUsed="0"/>
+    <w:lsdException w:name="Medium Shading 2 Accent 1" w:semiHidden="0" w:uiPriority="64" w:unhideWhenUsed="0"/>
+    <w:lsdException w:name="Medium List 1 Accent 1" w:semiHidden="0" w:uiPriority="65" w:unhideWhenUsed="0"/>
+    <w:lsdException w:name="Revision" w:unhideWhenUsed="0"/>
+    <w:lsdException w:name="List Paragraph" w:semiHidden="0" w:uiPriority="34" w:unhideWhenUsed="0" w:qFormat="1"/>
+    <w:lsdException w:name="Quote" w:semiHidden="0" w:uiPriority="29" w:unhideWhenUsed="0" w:qFormat="1"/>
+    <w:lsdException w:name="Intense Quote" w:semiHidden="0" w:uiPriority="30" w:unhideWhenUsed="0" w:qFormat="1"/>
+    <w:lsdException w:name="Medium List 2 Accent 1" w:semiHidden="0" w:uiPriority="66" w:unhideWhenUsed="0"/>
+    <w:lsdException w:name="Medium Grid 1 Accent 1" w:semiHidden="0" w:uiPriority="67" w:unhideWhenUsed="0"/>
+    <w:lsdException w:name="Medium Grid 2 Accent 1" w:semiHidden="0" w:uiPriority="68" w:unhideWhenUsed="0"/>
+    <w:lsdException w:name="Medium Grid 3 Accent 1" w:semiHidden="0" w:uiPriority="69" w:unhideWhenUsed="0"/>
+    <w:lsdException w:name="Dark List Accent 1" w:semiHidden="0" w:uiPriority="70" w:unhideWhenUsed="0"/>
+    <w:lsdException w:name="Colorful Shading Accent 1" w:semiHidden="0" w:uiPriority="71" w:unhideWhenUsed="0"/>
+    <w:lsdException w:name="Colorful List Accent 1" w:semiHidden="0" w:uiPriority="72" w:unhideWhenUsed="0"/>
+    <w:lsdException w:name="Colorful Grid Accent 1" w:semiHidden="0" w:uiPriority="73" w:unhideWhenUsed="0"/>
+    <w:lsdException w:name="Light Shading Accent 2" w:semiHidden="0" w:uiPriority="60" w:unhideWhenUsed="0"/>
+    <w:lsdException w:name="Light List Accent 2" w:semiHidden="0" w:uiPriority="61" w:unhideWhenUsed="0"/>
+    <w:lsdException w:name="Light Grid Accent 2" w:semiHidden="0" w:uiPriority="62" w:unhideWhenUsed="0"/>
+    <w:lsdException w:name="Medium Shading 1 Accent 2" w:semiHidden="0" w:uiPriority="63" w:unhideWhenUsed="0"/>
+    <w:lsdException w:name="Medium Shading 2 Accent 2" w:semiHidden="0" w:uiPriority="64" w:unhideWhenUsed="0"/>
+    <w:lsdException w:name="Medium List 1 Accent 2" w:semiHidden="0" w:uiPriority="65" w:unhideWhenUsed="0"/>
+    <w:lsdException w:name="Medium List 2 Accent 2" w:semiHidden="0" w:uiPriority="66" w:unhideWhenUsed="0"/>
+    <w:lsdException w:name="Medium Grid 1 Accent 2" w:semiHidden="0" w:uiPriority="67" w:unhideWhenUsed="0"/>
+    <w:lsdException w:name="Medium Grid 2 Accent 2" w:semiHidden="0" w:uiPriority="68" w:unhideWhenUsed="0"/>
+    <w:lsdException w:name="Medium Grid 3 Accent 2" w:semiHidden="0" w:uiPriority="69" w:unhideWhenUsed="0"/>
+    <w:lsdException w:name="Dark List Accent 2" w:semiHidden="0" w:uiPriority="70" w:unhideWhenUsed="0"/>
+    <w:lsdException w:name="Colorful Shading Accent 2" w:semiHidden="0" w:uiPriority="71" w:unhideWhenUsed="0"/>
+    <w:lsdException w:name="Colorful List Accent 2" w:semiHidden="0" w:uiPriority="72" w:unhideWhenUsed="0"/>
+    <w:lsdException w:name="Colorful Grid Accent 2" w:semiHidden="0" w:uiPriority="73" w:unhideWhenUsed="0"/>
+    <w:lsdException w:name="Light Shading Accent 3" w:semiHidden="0" w:uiPriority="60" w:unhideWhenUsed="0"/>
+    <w:lsdException w:name="Light List Accent 3" w:semiHidden="0" w:uiPriority="61" w:unhideWhenUsed="0"/>
+    <w:lsdException w:name="Light Grid Accent 3" w:semiHidden="0" w:uiPriority="62" w:unhideWhenUsed="0"/>
+    <w:lsdException w:name="Medium Shading 1 Accent 3" w:semiHidden="0" w:uiPriority="63" w:unhideWhenUsed="0"/>
+    <w:lsdException w:name="Medium Shading 2 Accent 3" w:semiHidden="0" w:uiPriority="64" w:unhideWhenUsed="0"/>
+    <w:lsdException w:name="Medium List 1 Accent 3" w:semiHidden="0" w:uiPriority="65" w:unhideWhenUsed="0"/>
+    <w:lsdException w:name="Medium List 2 Accent 3" w:semiHidden="0" w:uiPriority="66" w:unhideWhenUsed="0"/>
+    <w:lsdException w:name="Medium Grid 1 Accent 3" w:semiHidden="0" w:uiPriority="67" w:unhideWhenUsed="0"/>
+    <w:lsdException w:name="Medium Grid 2 Accent 3" w:semiHidden="0" w:uiPriority="68" w:unhideWhenUsed="0"/>
+    <w:lsdException w:name="Medium Grid 3 Accent 3" w:semiHidden="0" w:uiPriority="69" w:unhideWhenUsed="0"/>
+    <w:lsdException w:name="Dark List Accent 3" w:semiHidden="0" w:uiPriority="70" w:unhideWhenUsed="0"/>
+    <w:lsdException w:name="Colorful Shading Accent 3" w:semiHidden="0" w:uiPriority="71" w:unhideWhenUsed="0"/>
+    <w:lsdException w:name="Colorful List Accent 3" w:semiHidden="0" w:uiPriority="72" w:unhideWhenUsed="0"/>
+    <w:lsdException w:name="Colorful Grid Accent 3" w:semiHidden="0" w:uiPriority="73" w:unhideWhenUsed="0"/>
+    <w:lsdException w:name="Light Shading Accent 4" w:semiHidden="0" w:uiPriority="60" w:unhideWhenUsed="0"/>
+    <w:lsdException w:name="Light List Accent 4" w:semiHidden="0" w:uiPriority="61" w:unhideWhenUsed="0"/>
+    <w:lsdException w:name="Light Grid Accent 4" w:semiHidden="0" w:uiPriority="62" w:unhideWhenUsed="0"/>
+    <w:lsdException w:name="Medium Shading 1 Accent 4" w:semiHidden="0" w:uiPriority="63" w:unhideWhenUsed="0"/>
+    <w:lsdException w:name="Medium Shading 2 Accent 4" w:semiHidden="0" w:uiPriority="64" w:unhideWhenUsed="0"/>
+    <w:lsdException w:name="Medium List 1 Accent 4" w:semiHidden="0" w:uiPriority="65" w:unhideWhenUsed="0"/>
+    <w:lsdException w:name="Medium List 2 Accent 4" w:semiHidden="0" w:uiPriority="66" w:unhideWhenUsed="0"/>
+    <w:lsdException w:name="Medium Grid 1 Accent 4" w:semiHidden="0" w:uiPriority="67" w:unhideWhenUsed="0"/>
+    <w:lsdException w:name="Medium Grid 2 Accent 4" w:semiHidden="0" w:uiPriority="68" w:unhideWhenUsed="0"/>
+    <w:lsdException w:name="Medium Grid 3 Accent 4" w:semiHidden="0" w:uiPriority="69" w:unhideWhenUsed="0"/>
+    <w:lsdException w:name="Dark List Accent 4" w:semiHidden="0" w:uiPriority="70" w:unhideWhenUsed="0"/>
+    <w:lsdException w:name="Colorful Shading Accent 4" w:semiHidden="0" w:uiPriority="71" w:unhideWhenUsed="0"/>
+    <w:lsdException w:name="Colorful List Accent 4" w:semiHidden="0" w:uiPriority="72" w:unhideWhenUsed="0"/>
+    <w:lsdException w:name="Colorful Grid Accent 4" w:semiHidden="0" w:uiPriority="73" w:unhideWhenUsed="0"/>
+    <w:lsdException w:name="Light Shading Accent 5" w:semiHidden="0" w:uiPriority="60" w:unhideWhenUsed="0"/>
+    <w:lsdException w:name="Light List Accent 5" w:semiHidden="0" w:uiPriority="61" w:unhideWhenUsed="0"/>
+    <w:lsdException w:name="Light Grid Accent 5" w:semiHidden="0" w:uiPriority="62" w:unhideWhenUsed="0"/>
+    <w:lsdException w:name="Medium Shading 1 Accent 5" w:semiHidden="0" w:uiPriority="63" w:unhideWhenUsed="0"/>
+    <w:lsdException w:name="Medium Shading 2 Accent 5" w:semiHidden="0" w:uiPriority="64" w:unhideWhenUsed="0"/>
+    <w:lsdException w:name="Medium List 1 Accent 5" w:semiHidden="0" w:uiPriority="65" w:unhideWhenUsed="0"/>
+    <w:lsdException w:name="Medium List 2 Accent 5" w:semiHidden="0" w:uiPriority="66" w:unhideWhenUsed="0"/>
+    <w:lsdException w:name="Medium Grid 1 Accent 5" w:semiHidden="0" w:uiPriority="67" w:unhideWhenUsed="0"/>
+    <w:lsdException w:name="Medium Grid 2 Accent 5" w:semiHidden="0" w:uiPriority="68" w:unhideWhenUsed="0"/>
+    <w:lsdException w:name="Medium Grid 3 Accent 5" w:semiHidden="0" w:uiPriority="69" w:unhideWhenUsed="0"/>
+    <w:lsdException w:name="Dark List Accent 5" w:semiHidden="0" w:uiPriority="70" w:unhideWhenUsed="0"/>
+    <w:lsdException w:name="Colorful Shading Accent 5" w:semiHidden="0" w:uiPriority="71" w:unhideWhenUsed="0"/>
+    <w:lsdException w:name="Colorful List Accent 5" w:semiHidden="0" w:uiPriority="72" w:unhideWhenUsed="0"/>
+    <w:lsdException w:name="Colorful Grid Accent 5" w:semiHidden="0" w:uiPriority="73" w:unhideWhenUsed="0"/>
+    <w:lsdException w:name="Light Shading Accent 6" w:semiHidden="0" w:uiPriority="60" w:unhideWhenUsed="0"/>
+    <w:lsdException w:name="Light List Accent 6" w:semiHidden="0" w:uiPriority="61" w:unhideWhenUsed="0"/>
+    <w:lsdException w:name="Light Grid Accent 6" w:semiHidden="0" w:uiPriority="62" w:unhideWhenUsed="0"/>
+    <w:lsdException w:name="Medium Shading 1 Accent 6" w:semiHidden="0" w:uiPriority="63" w:unhideWhenUsed="0"/>
+    <w:lsdException w:name="Medium Shading 2 Accent 6" w:semiHidden="0" w:uiPriority="64" w:unhideWhenUsed="0"/>
+    <w:lsdException w:name="Medium List 1 Accent 6" w:semiHidden="0" w:uiPriority="65" w:unhideWhenUsed="0"/>
+    <w:lsdException w:name="Medium List 2 Accent 6" w:semiHidden="0" w:uiPriority="66" w:unhideWhenUsed="0"/>
+    <w:lsdException w:name="Medium Grid 1 Accent 6" w:semiHidden="0" w:uiPriority="67" w:unhideWhenUsed="0"/>
+    <w:lsdException w:name="Medium Grid 2 Accent 6" w:semiHidden="0" w:uiPriority="68" w:unhideWhenUsed="0"/>
+    <w:lsdException w:name="Medium Grid 3 Accent 6" w:semiHidden="0" w:uiPriority="69" w:unhideWhenUsed="0"/>
+    <w:lsdException w:name="Dark List Accent 6" w:semiHidden="0" w:uiPriority="70" w:unhideWhenUsed="0"/>
+    <w:lsdException w:name="Colorful Shading Accent 6" w:semiHidden="0" w:uiPriority="71" w:unhideWhenUsed="0"/>
+    <w:lsdException w:name="Colorful List Accent 6" w:semiHidden="0" w:uiPriority="72" w:unhideWhenUsed="0"/>
+    <w:lsdException w:name="Colorful Grid Accent 6" w:semiHidden="0" w:uiPriority="73" w:unhideWhenUsed="0"/>
+    <w:lsdException w:name="Subtle Emphasis" w:semiHidden="0" w:uiPriority="19" w:unhideWhenUsed="0" w:qFormat="1"/>
+    <w:lsdException w:name="Intense Emphasis" w:semiHidden="0" w:uiPriority="21" w:unhideWhenUsed="0" w:qFormat="1"/>
+    <w:lsdException w:name="Subtle Reference" w:semiHidden="0" w:uiPriority="31" w:unhideWhenUsed="0" w:qFormat="1"/>
+    <w:lsdException w:name="Intense Reference" w:semiHidden="0" w:uiPriority="32" w:unhideWhenUsed="0" w:qFormat="1"/>
+    <w:lsdException w:name="Book Title" w:semiHidden="0" w:uiPriority="33" w:unhideWhenUsed="0" w:qFormat="1"/>
+    <w:lsdException w:name="Bibliography" w:uiPriority="37"/>
+    <w:lsdException w:name="TOC Heading" w:uiPriority="39" w:qFormat="1"/>
+  </w:latentStyles>
+  <w:style w:type="paragraph" w:default="1" w:styleId="Normal">
+    <w:name w:val="Normal"/>
+    <w:qFormat/>
+  </w:style>
+  <w:style w:type="character" w:default="1" w:styleId="Policepardfaut">
+    <w:name w:val="Default Paragraph Font"/>
+    <w:uiPriority w:val="1"/>
+    <w:semiHidden/>
+    <w:unhideWhenUsed/>
+  </w:style>
+  <w:style w:type="table" w:default="1" w:styleId="TableauNormal">
+    <w:name w:val="Normal Table"/>
+    <w:uiPriority w:val="99"/>
+    <w:semiHidden/>
+    <w:unhideWhenUsed/>
+    <w:tblPr>
+      <w:tblInd w:w="0" w:type="dxa"/>
+      <w:tblCellMar>
+        <w:top w:w="0" w:type="dxa"/>
+        <w:left w:w="108" w:type="dxa"/>
+        <w:bottom w:w="0" w:type="dxa"/>
+        <w:right w:w="108" w:type="dxa"/>
+      </w:tblCellMar>
+    </w:tblPr>
+  </w:style>
+  <w:style w:type="numbering" w:default="1" w:styleId="Aucuneliste">
+    <w:name w:val="No List"/>
+    <w:uiPriority w:val="99"/>
+    <w:semiHidden/>
+    <w:unhideWhenUsed/>
+  </w:style>
+</w:styles>
+</file>
+
 <file path=word/theme/theme1.xml><?xml version="1.0" encoding="utf-8"?>
 <a:theme xmlns:a="http://schemas.openxmlformats.org/drawingml/2006/main" name="Thème Office">
   <a:themeElements>
@@ -9285,7 +9647,7 @@
 </file>
 
 <file path=customXml/itemProps1.xml><?xml version="1.0" encoding="utf-8"?>
-<ds:datastoreItem xmlns:ds="http://schemas.openxmlformats.org/officeDocument/2006/customXml" ds:itemID="{AA3E91F7-5F6E-4227-A422-07A8A9D34C38}">
+<ds:datastoreItem xmlns:ds="http://schemas.openxmlformats.org/officeDocument/2006/customXml" ds:itemID="{A9842672-3047-4625-8BA8-A68C511A2A51}">
   <ds:schemaRefs>
     <ds:schemaRef ds:uri="http://schemas.openxmlformats.org/officeDocument/2006/bibliography"/>
   </ds:schemaRefs>

</xml_diff>

<commit_message>
Update the database documentation (sessions).
</commit_message>
<xml_diff>
--- a/documentations/Database/Database.docx
+++ b/documentations/Database/Database.docx
@@ -80,7 +80,7 @@
             </w:rPr>
             <w:fldChar w:fldCharType="separate"/>
           </w:r>
-          <w:hyperlink w:anchor="_Toc264044613" w:history="1">
+          <w:hyperlink w:anchor="_Toc308341480" w:history="1">
             <w:r>
               <w:rPr>
                 <w:rStyle w:val="Lienhypertexte"/>
@@ -124,7 +124,7 @@
                 <w:noProof/>
                 <w:webHidden/>
               </w:rPr>
-              <w:instrText xml:space="preserve"> PAGEREF _Toc264044613 \h </w:instrText>
+              <w:instrText xml:space="preserve"> PAGEREF _Toc308341480 \h </w:instrText>
             </w:r>
             <w:r>
               <w:rPr>
@@ -168,7 +168,7 @@
               <w:lang w:val="fr-FR" w:eastAsia="fr-FR"/>
             </w:rPr>
           </w:pPr>
-          <w:hyperlink w:anchor="_Toc264044614" w:history="1">
+          <w:hyperlink w:anchor="_Toc308341481" w:history="1">
             <w:r>
               <w:rPr>
                 <w:rStyle w:val="Lienhypertexte"/>
@@ -212,7 +212,7 @@
                 <w:noProof/>
                 <w:webHidden/>
               </w:rPr>
-              <w:instrText xml:space="preserve"> PAGEREF _Toc264044614 \h </w:instrText>
+              <w:instrText xml:space="preserve"> PAGEREF _Toc308341481 \h </w:instrText>
             </w:r>
             <w:r>
               <w:rPr>
@@ -256,7 +256,7 @@
               <w:lang w:val="fr-FR" w:eastAsia="fr-FR"/>
             </w:rPr>
           </w:pPr>
-          <w:hyperlink w:anchor="_Toc264044615" w:history="1">
+          <w:hyperlink w:anchor="_Toc308341482" w:history="1">
             <w:r>
               <w:rPr>
                 <w:rStyle w:val="Lienhypertexte"/>
@@ -300,7 +300,7 @@
                 <w:noProof/>
                 <w:webHidden/>
               </w:rPr>
-              <w:instrText xml:space="preserve"> PAGEREF _Toc264044615 \h </w:instrText>
+              <w:instrText xml:space="preserve"> PAGEREF _Toc308341482 \h </w:instrText>
             </w:r>
             <w:r>
               <w:rPr>
@@ -344,7 +344,7 @@
               <w:lang w:val="fr-FR" w:eastAsia="fr-FR"/>
             </w:rPr>
           </w:pPr>
-          <w:hyperlink w:anchor="_Toc264044616" w:history="1">
+          <w:hyperlink w:anchor="_Toc308341483" w:history="1">
             <w:r>
               <w:rPr>
                 <w:rStyle w:val="Lienhypertexte"/>
@@ -388,7 +388,7 @@
                 <w:noProof/>
                 <w:webHidden/>
               </w:rPr>
-              <w:instrText xml:space="preserve"> PAGEREF _Toc264044616 \h </w:instrText>
+              <w:instrText xml:space="preserve"> PAGEREF _Toc308341483 \h </w:instrText>
             </w:r>
             <w:r>
               <w:rPr>
@@ -432,7 +432,7 @@
               <w:lang w:val="fr-FR" w:eastAsia="fr-FR"/>
             </w:rPr>
           </w:pPr>
-          <w:hyperlink w:anchor="_Toc264044617" w:history="1">
+          <w:hyperlink w:anchor="_Toc308341484" w:history="1">
             <w:r>
               <w:rPr>
                 <w:rStyle w:val="Lienhypertexte"/>
@@ -476,7 +476,7 @@
                 <w:noProof/>
                 <w:webHidden/>
               </w:rPr>
-              <w:instrText xml:space="preserve"> PAGEREF _Toc264044617 \h </w:instrText>
+              <w:instrText xml:space="preserve"> PAGEREF _Toc308341484 \h </w:instrText>
             </w:r>
             <w:r>
               <w:rPr>
@@ -520,7 +520,7 @@
               <w:lang w:val="fr-FR" w:eastAsia="fr-FR"/>
             </w:rPr>
           </w:pPr>
-          <w:hyperlink w:anchor="_Toc264044618" w:history="1">
+          <w:hyperlink w:anchor="_Toc308341485" w:history="1">
             <w:r>
               <w:rPr>
                 <w:rStyle w:val="Lienhypertexte"/>
@@ -564,7 +564,7 @@
                 <w:noProof/>
                 <w:webHidden/>
               </w:rPr>
-              <w:instrText xml:space="preserve"> PAGEREF _Toc264044618 \h </w:instrText>
+              <w:instrText xml:space="preserve"> PAGEREF _Toc308341485 \h </w:instrText>
             </w:r>
             <w:r>
               <w:rPr>
@@ -608,7 +608,7 @@
               <w:lang w:val="fr-FR" w:eastAsia="fr-FR"/>
             </w:rPr>
           </w:pPr>
-          <w:hyperlink w:anchor="_Toc264044619" w:history="1">
+          <w:hyperlink w:anchor="_Toc308341486" w:history="1">
             <w:r>
               <w:rPr>
                 <w:rStyle w:val="Lienhypertexte"/>
@@ -652,7 +652,7 @@
                 <w:noProof/>
                 <w:webHidden/>
               </w:rPr>
-              <w:instrText xml:space="preserve"> PAGEREF _Toc264044619 \h </w:instrText>
+              <w:instrText xml:space="preserve"> PAGEREF _Toc308341486 \h </w:instrText>
             </w:r>
             <w:r>
               <w:rPr>
@@ -696,7 +696,7 @@
               <w:lang w:val="fr-FR" w:eastAsia="fr-FR"/>
             </w:rPr>
           </w:pPr>
-          <w:hyperlink w:anchor="_Toc264044620" w:history="1">
+          <w:hyperlink w:anchor="_Toc308341487" w:history="1">
             <w:r>
               <w:rPr>
                 <w:rStyle w:val="Lienhypertexte"/>
@@ -740,7 +740,7 @@
                 <w:noProof/>
                 <w:webHidden/>
               </w:rPr>
-              <w:instrText xml:space="preserve"> PAGEREF _Toc264044620 \h </w:instrText>
+              <w:instrText xml:space="preserve"> PAGEREF _Toc308341487 \h </w:instrText>
             </w:r>
             <w:r>
               <w:rPr>
@@ -784,7 +784,7 @@
               <w:lang w:val="fr-FR" w:eastAsia="fr-FR"/>
             </w:rPr>
           </w:pPr>
-          <w:hyperlink w:anchor="_Toc264044621" w:history="1">
+          <w:hyperlink w:anchor="_Toc308341488" w:history="1">
             <w:r>
               <w:rPr>
                 <w:rStyle w:val="Lienhypertexte"/>
@@ -828,7 +828,7 @@
                 <w:noProof/>
                 <w:webHidden/>
               </w:rPr>
-              <w:instrText xml:space="preserve"> PAGEREF _Toc264044621 \h </w:instrText>
+              <w:instrText xml:space="preserve"> PAGEREF _Toc308341488 \h </w:instrText>
             </w:r>
             <w:r>
               <w:rPr>
@@ -872,7 +872,7 @@
               <w:lang w:val="fr-FR" w:eastAsia="fr-FR"/>
             </w:rPr>
           </w:pPr>
-          <w:hyperlink w:anchor="_Toc264044622" w:history="1">
+          <w:hyperlink w:anchor="_Toc308341489" w:history="1">
             <w:r>
               <w:rPr>
                 <w:rStyle w:val="Lienhypertexte"/>
@@ -916,7 +916,7 @@
                 <w:noProof/>
                 <w:webHidden/>
               </w:rPr>
-              <w:instrText xml:space="preserve"> PAGEREF _Toc264044622 \h </w:instrText>
+              <w:instrText xml:space="preserve"> PAGEREF _Toc308341489 \h </w:instrText>
             </w:r>
             <w:r>
               <w:rPr>
@@ -960,7 +960,7 @@
               <w:lang w:val="fr-FR" w:eastAsia="fr-FR"/>
             </w:rPr>
           </w:pPr>
-          <w:hyperlink w:anchor="_Toc264044623" w:history="1">
+          <w:hyperlink w:anchor="_Toc308341490" w:history="1">
             <w:r>
               <w:rPr>
                 <w:rStyle w:val="Lienhypertexte"/>
@@ -1004,7 +1004,7 @@
                 <w:noProof/>
                 <w:webHidden/>
               </w:rPr>
-              <w:instrText xml:space="preserve"> PAGEREF _Toc264044623 \h </w:instrText>
+              <w:instrText xml:space="preserve"> PAGEREF _Toc308341490 \h </w:instrText>
             </w:r>
             <w:r>
               <w:rPr>
@@ -1048,7 +1048,7 @@
               <w:lang w:val="fr-FR" w:eastAsia="fr-FR"/>
             </w:rPr>
           </w:pPr>
-          <w:hyperlink w:anchor="_Toc264044624" w:history="1">
+          <w:hyperlink w:anchor="_Toc308341491" w:history="1">
             <w:r>
               <w:rPr>
                 <w:rStyle w:val="Lienhypertexte"/>
@@ -1092,7 +1092,7 @@
                 <w:noProof/>
                 <w:webHidden/>
               </w:rPr>
-              <w:instrText xml:space="preserve"> PAGEREF _Toc264044624 \h </w:instrText>
+              <w:instrText xml:space="preserve"> PAGEREF _Toc308341491 \h </w:instrText>
             </w:r>
             <w:r>
               <w:rPr>
@@ -1136,7 +1136,7 @@
               <w:lang w:val="fr-FR" w:eastAsia="fr-FR"/>
             </w:rPr>
           </w:pPr>
-          <w:hyperlink w:anchor="_Toc264044625" w:history="1">
+          <w:hyperlink w:anchor="_Toc308341492" w:history="1">
             <w:r>
               <w:rPr>
                 <w:rStyle w:val="Lienhypertexte"/>
@@ -1180,7 +1180,7 @@
                 <w:noProof/>
                 <w:webHidden/>
               </w:rPr>
-              <w:instrText xml:space="preserve"> PAGEREF _Toc264044625 \h </w:instrText>
+              <w:instrText xml:space="preserve"> PAGEREF _Toc308341492 \h </w:instrText>
             </w:r>
             <w:r>
               <w:rPr>
@@ -1224,7 +1224,7 @@
               <w:lang w:val="fr-FR" w:eastAsia="fr-FR"/>
             </w:rPr>
           </w:pPr>
-          <w:hyperlink w:anchor="_Toc264044626" w:history="1">
+          <w:hyperlink w:anchor="_Toc308341493" w:history="1">
             <w:r>
               <w:rPr>
                 <w:rStyle w:val="Lienhypertexte"/>
@@ -1268,7 +1268,7 @@
                 <w:noProof/>
                 <w:webHidden/>
               </w:rPr>
-              <w:instrText xml:space="preserve"> PAGEREF _Toc264044626 \h </w:instrText>
+              <w:instrText xml:space="preserve"> PAGEREF _Toc308341493 \h </w:instrText>
             </w:r>
             <w:r>
               <w:rPr>
@@ -1312,7 +1312,7 @@
               <w:lang w:val="fr-FR" w:eastAsia="fr-FR"/>
             </w:rPr>
           </w:pPr>
-          <w:hyperlink w:anchor="_Toc264044627" w:history="1">
+          <w:hyperlink w:anchor="_Toc308341494" w:history="1">
             <w:r>
               <w:rPr>
                 <w:rStyle w:val="Lienhypertexte"/>
@@ -1356,7 +1356,7 @@
                 <w:noProof/>
                 <w:webHidden/>
               </w:rPr>
-              <w:instrText xml:space="preserve"> PAGEREF _Toc264044627 \h </w:instrText>
+              <w:instrText xml:space="preserve"> PAGEREF _Toc308341494 \h </w:instrText>
             </w:r>
             <w:r>
               <w:rPr>
@@ -1400,7 +1400,7 @@
               <w:lang w:val="fr-FR" w:eastAsia="fr-FR"/>
             </w:rPr>
           </w:pPr>
-          <w:hyperlink w:anchor="_Toc264044628" w:history="1">
+          <w:hyperlink w:anchor="_Toc308341495" w:history="1">
             <w:r>
               <w:rPr>
                 <w:rStyle w:val="Lienhypertexte"/>
@@ -1444,7 +1444,7 @@
                 <w:noProof/>
                 <w:webHidden/>
               </w:rPr>
-              <w:instrText xml:space="preserve"> PAGEREF _Toc264044628 \h </w:instrText>
+              <w:instrText xml:space="preserve"> PAGEREF _Toc308341495 \h </w:instrText>
             </w:r>
             <w:r>
               <w:rPr>
@@ -1488,7 +1488,7 @@
               <w:lang w:val="fr-FR" w:eastAsia="fr-FR"/>
             </w:rPr>
           </w:pPr>
-          <w:hyperlink w:anchor="_Toc264044629" w:history="1">
+          <w:hyperlink w:anchor="_Toc308341496" w:history="1">
             <w:r>
               <w:rPr>
                 <w:rStyle w:val="Lienhypertexte"/>
@@ -1532,7 +1532,7 @@
                 <w:noProof/>
                 <w:webHidden/>
               </w:rPr>
-              <w:instrText xml:space="preserve"> PAGEREF _Toc264044629 \h </w:instrText>
+              <w:instrText xml:space="preserve"> PAGEREF _Toc308341496 \h </w:instrText>
             </w:r>
             <w:r>
               <w:rPr>
@@ -1576,7 +1576,7 @@
               <w:lang w:val="fr-FR" w:eastAsia="fr-FR"/>
             </w:rPr>
           </w:pPr>
-          <w:hyperlink w:anchor="_Toc264044630" w:history="1">
+          <w:hyperlink w:anchor="_Toc308341497" w:history="1">
             <w:r>
               <w:rPr>
                 <w:rStyle w:val="Lienhypertexte"/>
@@ -1620,7 +1620,7 @@
                 <w:noProof/>
                 <w:webHidden/>
               </w:rPr>
-              <w:instrText xml:space="preserve"> PAGEREF _Toc264044630 \h </w:instrText>
+              <w:instrText xml:space="preserve"> PAGEREF _Toc308341497 \h </w:instrText>
             </w:r>
             <w:r>
               <w:rPr>
@@ -1664,7 +1664,7 @@
               <w:lang w:val="fr-FR" w:eastAsia="fr-FR"/>
             </w:rPr>
           </w:pPr>
-          <w:hyperlink w:anchor="_Toc264044631" w:history="1">
+          <w:hyperlink w:anchor="_Toc308341498" w:history="1">
             <w:r>
               <w:rPr>
                 <w:rStyle w:val="Lienhypertexte"/>
@@ -1708,7 +1708,7 @@
                 <w:noProof/>
                 <w:webHidden/>
               </w:rPr>
-              <w:instrText xml:space="preserve"> PAGEREF _Toc264044631 \h </w:instrText>
+              <w:instrText xml:space="preserve"> PAGEREF _Toc308341498 \h </w:instrText>
             </w:r>
             <w:r>
               <w:rPr>
@@ -1752,7 +1752,7 @@
               <w:lang w:val="fr-FR" w:eastAsia="fr-FR"/>
             </w:rPr>
           </w:pPr>
-          <w:hyperlink w:anchor="_Toc264044632" w:history="1">
+          <w:hyperlink w:anchor="_Toc308341499" w:history="1">
             <w:r>
               <w:rPr>
                 <w:rStyle w:val="Lienhypertexte"/>
@@ -1763,11 +1763,187 @@
             </w:r>
             <w:r>
               <w:rPr>
+                <w:rStyle w:val="Lienhypertexte"/>
+                <w:noProof/>
+                <w:lang w:val="fr-FR"/>
+              </w:rPr>
+              <w:t xml:space="preserve">    </w:t>
+            </w:r>
+            <w:r>
+              <w:rPr>
+                <w:rStyle w:val="Lienhypertexte"/>
+                <w:noProof/>
+                <w:lang w:val="fr-FR"/>
+              </w:rPr>
+              <w:t>Tags</w:t>
+            </w:r>
+            <w:r>
+              <w:rPr>
+                <w:noProof/>
+                <w:webHidden/>
+              </w:rPr>
+              <w:tab/>
+            </w:r>
+            <w:r>
+              <w:rPr>
+                <w:noProof/>
+                <w:webHidden/>
+              </w:rPr>
+              <w:fldChar w:fldCharType="begin"/>
+            </w:r>
+            <w:r>
+              <w:rPr>
+                <w:noProof/>
+                <w:webHidden/>
+              </w:rPr>
+              <w:instrText xml:space="preserve"> PAGEREF _Toc308341499 \h </w:instrText>
+            </w:r>
+            <w:r>
+              <w:rPr>
+                <w:noProof/>
+                <w:webHidden/>
+              </w:rPr>
+            </w:r>
+            <w:r>
+              <w:rPr>
+                <w:noProof/>
+                <w:webHidden/>
+              </w:rPr>
+              <w:fldChar w:fldCharType="separate"/>
+            </w:r>
+            <w:r>
+              <w:rPr>
+                <w:noProof/>
+                <w:webHidden/>
+              </w:rPr>
+              <w:t>7</w:t>
+            </w:r>
+            <w:r>
+              <w:rPr>
+                <w:noProof/>
+                <w:webHidden/>
+              </w:rPr>
+              <w:fldChar w:fldCharType="end"/>
+            </w:r>
+          </w:hyperlink>
+        </w:p>
+        <w:p>
+          <w:pPr>
+            <w:pStyle w:val="TM1"/>
+            <w:tabs>
+              <w:tab w:val="left" w:pos="660"/>
+              <w:tab w:val="right" w:leader="dot" w:pos="10456"/>
+            </w:tabs>
+            <w:rPr>
+              <w:rFonts w:eastAsiaTheme="minorEastAsia"/>
+              <w:noProof/>
+              <w:lang w:val="fr-FR" w:eastAsia="fr-FR"/>
+            </w:rPr>
+          </w:pPr>
+          <w:hyperlink w:anchor="_Toc308341500" w:history="1">
+            <w:r>
+              <w:rPr>
+                <w:rStyle w:val="Lienhypertexte"/>
+                <w:noProof/>
+                <w:lang w:val="fr-FR"/>
+              </w:rPr>
+              <w:t>VIII.</w:t>
+            </w:r>
+            <w:r>
+              <w:rPr>
+                <w:rStyle w:val="Lienhypertexte"/>
+                <w:noProof/>
+                <w:lang w:val="fr-FR"/>
+              </w:rPr>
+              <w:t xml:space="preserve">    </w:t>
+            </w:r>
+            <w:r>
+              <w:rPr>
+                <w:rStyle w:val="Lienhypertexte"/>
+                <w:noProof/>
+                <w:lang w:val="fr-FR"/>
+              </w:rPr>
+              <w:t>Autres tables</w:t>
+            </w:r>
+            <w:r>
+              <w:rPr>
+                <w:noProof/>
+                <w:webHidden/>
+              </w:rPr>
+              <w:tab/>
+            </w:r>
+            <w:r>
+              <w:rPr>
+                <w:noProof/>
+                <w:webHidden/>
+              </w:rPr>
+              <w:fldChar w:fldCharType="begin"/>
+            </w:r>
+            <w:r>
+              <w:rPr>
+                <w:noProof/>
+                <w:webHidden/>
+              </w:rPr>
+              <w:instrText xml:space="preserve"> PAGEREF _Toc308341500 \h </w:instrText>
+            </w:r>
+            <w:r>
+              <w:rPr>
+                <w:noProof/>
+                <w:webHidden/>
+              </w:rPr>
+            </w:r>
+            <w:r>
+              <w:rPr>
+                <w:noProof/>
+                <w:webHidden/>
+              </w:rPr>
+              <w:fldChar w:fldCharType="separate"/>
+            </w:r>
+            <w:r>
+              <w:rPr>
+                <w:noProof/>
+                <w:webHidden/>
+              </w:rPr>
+              <w:t>8</w:t>
+            </w:r>
+            <w:r>
+              <w:rPr>
+                <w:noProof/>
+                <w:webHidden/>
+              </w:rPr>
+              <w:fldChar w:fldCharType="end"/>
+            </w:r>
+          </w:hyperlink>
+        </w:p>
+        <w:p>
+          <w:pPr>
+            <w:pStyle w:val="TM2"/>
+            <w:tabs>
+              <w:tab w:val="left" w:pos="660"/>
+              <w:tab w:val="right" w:leader="dot" w:pos="10456"/>
+            </w:tabs>
+            <w:rPr>
+              <w:rFonts w:eastAsiaTheme="minorEastAsia"/>
+              <w:noProof/>
+              <w:lang w:val="fr-FR" w:eastAsia="fr-FR"/>
+            </w:rPr>
+          </w:pPr>
+          <w:hyperlink w:anchor="_Toc308341501" w:history="1">
+            <w:r>
+              <w:rPr>
+                <w:rStyle w:val="Lienhypertexte"/>
+                <w:noProof/>
+                <w:lang w:val="fr-FR"/>
+              </w:rPr>
+              <w:t>1.</w:t>
+            </w:r>
+            <w:r>
+              <w:rPr>
                 <w:rFonts w:eastAsiaTheme="minorEastAsia"/>
                 <w:noProof/>
                 <w:lang w:val="fr-FR" w:eastAsia="fr-FR"/>
               </w:rPr>
-              <w:t xml:space="preserve">   </w:t>
+              <w:tab/>
             </w:r>
             <w:r>
               <w:rPr>
@@ -1775,7 +1951,7 @@
                 <w:noProof/>
                 <w:lang w:val="fr-FR"/>
               </w:rPr>
-              <w:t>Tags</w:t>
+              <w:t>Sessions</w:t>
             </w:r>
             <w:r>
               <w:rPr>
@@ -1796,7 +1972,7 @@
                 <w:noProof/>
                 <w:webHidden/>
               </w:rPr>
-              <w:instrText xml:space="preserve"> PAGEREF _Toc264044632 \h </w:instrText>
+              <w:instrText xml:space="preserve"> PAGEREF _Toc308341501 \h </w:instrText>
             </w:r>
             <w:r>
               <w:rPr>
@@ -1816,7 +1992,7 @@
                 <w:noProof/>
                 <w:webHidden/>
               </w:rPr>
-              <w:t>7</w:t>
+              <w:t>8</w:t>
             </w:r>
             <w:r>
               <w:rPr>
@@ -1879,7 +2055,7 @@
         </w:rPr>
       </w:pPr>
       <w:bookmarkStart w:id="0" w:name="_Toc258827300"/>
-      <w:bookmarkStart w:id="1" w:name="_Toc264044613"/>
+      <w:bookmarkStart w:id="1" w:name="_Toc308341480"/>
       <w:r>
         <w:rPr>
           <w:lang w:val="fr-FR"/>
@@ -2174,7 +2350,7 @@
           <w:lang w:val="fr-FR"/>
         </w:rPr>
       </w:pPr>
-      <w:bookmarkStart w:id="2" w:name="_Toc264044614"/>
+      <w:bookmarkStart w:id="2" w:name="_Toc308341481"/>
       <w:proofErr w:type="spellStart"/>
       <w:r>
         <w:rPr>
@@ -2624,7 +2800,7 @@
           <w:lang w:val="fr-FR"/>
         </w:rPr>
       </w:pPr>
-      <w:bookmarkStart w:id="3" w:name="_Toc264044615"/>
+      <w:bookmarkStart w:id="3" w:name="_Toc308341482"/>
       <w:proofErr w:type="spellStart"/>
       <w:r>
         <w:rPr>
@@ -2765,7 +2941,7 @@
           <w:lang w:val="fr-FR"/>
         </w:rPr>
       </w:pPr>
-      <w:bookmarkStart w:id="4" w:name="_Toc264044616"/>
+      <w:bookmarkStart w:id="4" w:name="_Toc308341483"/>
       <w:r>
         <w:rPr>
           <w:lang w:val="fr-FR"/>
@@ -2928,7 +3104,7 @@
           <w:lang w:val="fr-FR"/>
         </w:rPr>
       </w:pPr>
-      <w:bookmarkStart w:id="5" w:name="_Toc264044617"/>
+      <w:bookmarkStart w:id="5" w:name="_Toc308341484"/>
       <w:r>
         <w:rPr>
           <w:lang w:val="fr-FR"/>
@@ -2987,7 +3163,7 @@
           <w:lang w:val="fr-FR"/>
         </w:rPr>
       </w:pPr>
-      <w:bookmarkStart w:id="6" w:name="_Toc264044618"/>
+      <w:bookmarkStart w:id="6" w:name="_Toc308341485"/>
       <w:r>
         <w:rPr>
           <w:lang w:val="fr-FR"/>
@@ -3005,7 +3181,7 @@
           <w:lang w:val="fr-FR"/>
         </w:rPr>
       </w:pPr>
-      <w:bookmarkStart w:id="7" w:name="_Toc264044619"/>
+      <w:bookmarkStart w:id="7" w:name="_Toc308341486"/>
       <w:r>
         <w:rPr>
           <w:lang w:val="fr-FR"/>
@@ -3126,7 +3302,7 @@
           <w:lang w:val="fr-FR"/>
         </w:rPr>
       </w:pPr>
-      <w:bookmarkStart w:id="8" w:name="_Toc264044620"/>
+      <w:bookmarkStart w:id="8" w:name="_Toc308341487"/>
       <w:r>
         <w:rPr>
           <w:lang w:val="fr-FR"/>
@@ -3318,7 +3494,7 @@
           <w:lang w:val="fr-FR"/>
         </w:rPr>
       </w:pPr>
-      <w:bookmarkStart w:id="9" w:name="_Toc264044621"/>
+      <w:bookmarkStart w:id="9" w:name="_Toc308341488"/>
       <w:r>
         <w:rPr>
           <w:lang w:val="fr-FR"/>
@@ -3481,7 +3657,7 @@
           <w:lang w:val="fr-FR"/>
         </w:rPr>
       </w:pPr>
-      <w:bookmarkStart w:id="10" w:name="_Toc264044622"/>
+      <w:bookmarkStart w:id="10" w:name="_Toc308341489"/>
       <w:r>
         <w:rPr>
           <w:lang w:val="fr-FR"/>
@@ -3506,7 +3682,7 @@
       <w:bookmarkStart w:id="11" w:name="_Toc258827303"/>
       <w:bookmarkStart w:id="12" w:name="_Ref258831638"/>
       <w:bookmarkStart w:id="13" w:name="_Ref258831662"/>
-      <w:bookmarkStart w:id="14" w:name="_Toc264044623"/>
+      <w:bookmarkStart w:id="14" w:name="_Toc308341490"/>
       <w:proofErr w:type="spellStart"/>
       <w:r>
         <w:rPr>
@@ -3836,7 +4012,7 @@
           <w:lang w:val="fr-FR"/>
         </w:rPr>
       </w:pPr>
-      <w:bookmarkStart w:id="15" w:name="_Toc264044624"/>
+      <w:bookmarkStart w:id="15" w:name="_Toc308341491"/>
       <w:proofErr w:type="spellStart"/>
       <w:r>
         <w:rPr>
@@ -4284,7 +4460,7 @@
           <w:lang w:val="fr-FR"/>
         </w:rPr>
       </w:pPr>
-      <w:bookmarkStart w:id="16" w:name="_Toc264044625"/>
+      <w:bookmarkStart w:id="16" w:name="_Toc308341492"/>
       <w:r>
         <w:rPr>
           <w:lang w:val="fr-FR"/>
@@ -4578,7 +4754,7 @@
           <w:lang w:val="fr-FR"/>
         </w:rPr>
       </w:pPr>
-      <w:bookmarkStart w:id="17" w:name="_Toc264044626"/>
+      <w:bookmarkStart w:id="17" w:name="_Toc308341493"/>
       <w:proofErr w:type="spellStart"/>
       <w:r>
         <w:rPr>
@@ -4711,7 +4887,7 @@
           <w:lang w:val="fr-FR"/>
         </w:rPr>
       </w:pPr>
-      <w:bookmarkStart w:id="18" w:name="_Toc264044627"/>
+      <w:bookmarkStart w:id="18" w:name="_Toc308341494"/>
       <w:r>
         <w:rPr>
           <w:lang w:val="fr-FR"/>
@@ -5193,7 +5369,7 @@
           <w:lang w:val="fr-FR"/>
         </w:rPr>
       </w:pPr>
-      <w:bookmarkStart w:id="19" w:name="_Toc264044628"/>
+      <w:bookmarkStart w:id="19" w:name="_Toc308341495"/>
       <w:r>
         <w:rPr>
           <w:lang w:val="fr-FR"/>
@@ -5785,7 +5961,7 @@
           <w:lang w:val="fr-FR"/>
         </w:rPr>
       </w:pPr>
-      <w:bookmarkStart w:id="20" w:name="_Toc264044629"/>
+      <w:bookmarkStart w:id="20" w:name="_Toc308341496"/>
       <w:r>
         <w:rPr>
           <w:lang w:val="fr-FR"/>
@@ -6349,7 +6525,6 @@
           <w:lang w:val="fr-FR"/>
         </w:rPr>
       </w:pPr>
-      <w:bookmarkStart w:id="21" w:name="_Toc264044630"/>
     </w:p>
     <w:p>
       <w:pPr>
@@ -6914,6 +7089,7 @@
           <w:lang w:val="fr-FR"/>
         </w:rPr>
       </w:pPr>
+      <w:bookmarkStart w:id="21" w:name="_Toc308341497"/>
       <w:r>
         <w:rPr>
           <w:lang w:val="fr-FR"/>
@@ -7276,7 +7452,7 @@
           <w:lang w:val="fr-FR"/>
         </w:rPr>
       </w:pPr>
-      <w:bookmarkStart w:id="22" w:name="_Toc264044631"/>
+      <w:bookmarkStart w:id="22" w:name="_Toc308341498"/>
       <w:r>
         <w:rPr>
           <w:lang w:val="fr-FR"/>
@@ -7310,15 +7486,7 @@
         <w:rPr>
           <w:lang w:val="fr-FR"/>
         </w:rPr>
-        <w:t xml:space="preserve"> lie les fichiers aux c</w:t>
-      </w:r>
-      <w:bookmarkStart w:id="23" w:name="_GoBack"/>
-      <w:bookmarkEnd w:id="23"/>
-      <w:r>
-        <w:rPr>
-          <w:lang w:val="fr-FR"/>
-        </w:rPr>
-        <w:t>ollections. Un fichier peut être associé à plusieurs collections.</w:t>
+        <w:t xml:space="preserve"> lie les fichiers aux collections. Un fichier peut être associé à plusieurs collections.</w:t>
       </w:r>
     </w:p>
     <w:tbl>
@@ -7677,45 +7845,424 @@
         </w:rPr>
         <w:t xml:space="preserve"> </w:t>
       </w:r>
-      <w:bookmarkStart w:id="24" w:name="_Toc264044632"/>
+      <w:bookmarkStart w:id="23" w:name="_Toc308341499"/>
       <w:r>
         <w:rPr>
           <w:lang w:val="fr-FR"/>
         </w:rPr>
         <w:t>Tags</w:t>
+      </w:r>
+      <w:bookmarkEnd w:id="23"/>
+    </w:p>
+    <w:p>
+      <w:pPr>
+        <w:jc w:val="both"/>
+        <w:rPr>
+          <w:lang w:val="fr-FR"/>
+        </w:rPr>
+      </w:pPr>
+      <w:r>
+        <w:rPr>
+          <w:lang w:val="fr-FR"/>
+        </w:rPr>
+        <w:t xml:space="preserve">Un tag est une information qui peut être associée à un </w:t>
+      </w:r>
+      <w:proofErr w:type="spellStart"/>
+      <w:r>
+        <w:rPr>
+          <w:lang w:val="fr-FR"/>
+        </w:rPr>
+        <w:t>object</w:t>
+      </w:r>
+      <w:proofErr w:type="spellEnd"/>
+      <w:r>
+        <w:rPr>
+          <w:lang w:val="fr-FR"/>
+        </w:rPr>
+        <w:t>, et qui permet de les retrouver facilement. Par exemple une photo de forêt pourra recevoir les tags "forêt", "nature", "bois", …</w:t>
+      </w:r>
+    </w:p>
+    <w:p>
+      <w:pPr>
+        <w:rPr>
+          <w:lang w:val="fr-FR"/>
+        </w:rPr>
+      </w:pPr>
+    </w:p>
+    <w:p>
+      <w:pPr>
+        <w:pStyle w:val="Titre1"/>
+        <w:numPr>
+          <w:ilvl w:val="0"/>
+          <w:numId w:val="0"/>
+        </w:numPr>
+        <w:ind w:left="720" w:hanging="360"/>
+        <w:rPr>
+          <w:lang w:val="fr-FR"/>
+        </w:rPr>
+      </w:pPr>
+    </w:p>
+    <w:p>
+      <w:pPr>
+        <w:pStyle w:val="Titre1"/>
+        <w:numPr>
+          <w:ilvl w:val="0"/>
+          <w:numId w:val="1"/>
+        </w:numPr>
+        <w:jc w:val="both"/>
+        <w:rPr>
+          <w:lang w:val="fr-FR"/>
+        </w:rPr>
+      </w:pPr>
+      <w:bookmarkStart w:id="24" w:name="_Toc308341500"/>
+      <w:r>
+        <w:rPr>
+          <w:lang w:val="fr-FR"/>
+        </w:rPr>
+        <w:t>Autres tables</w:t>
       </w:r>
       <w:bookmarkEnd w:id="24"/>
     </w:p>
     <w:p>
       <w:pPr>
-        <w:jc w:val="both"/>
-        <w:rPr>
-          <w:lang w:val="fr-FR"/>
-        </w:rPr>
-      </w:pPr>
-      <w:r>
-        <w:rPr>
-          <w:lang w:val="fr-FR"/>
-        </w:rPr>
-        <w:t xml:space="preserve">Un tag est une information qui peut être associée à un </w:t>
-      </w:r>
-      <w:proofErr w:type="spellStart"/>
-      <w:r>
-        <w:rPr>
-          <w:lang w:val="fr-FR"/>
-        </w:rPr>
-        <w:t>object</w:t>
-      </w:r>
-      <w:proofErr w:type="spellEnd"/>
-      <w:r>
-        <w:rPr>
-          <w:lang w:val="fr-FR"/>
-        </w:rPr>
-        <w:t>, et qui permet de les retrouver facilement. Par exemple une photo de forêt pourra recevoir les tags "forêt", "nature", "bois", …</w:t>
+        <w:rPr>
+          <w:lang w:val="fr-FR"/>
+        </w:rPr>
+      </w:pPr>
+      <w:r>
+        <w:rPr>
+          <w:lang w:val="fr-FR"/>
+        </w:rPr>
+        <w:t xml:space="preserve">Les tables qui suivent ne sont pas destinées à être directement utilisées par les plugins, et sont gérées directement par le serveur. </w:t>
       </w:r>
     </w:p>
     <w:p>
       <w:pPr>
+        <w:rPr>
+          <w:lang w:val="fr-FR"/>
+        </w:rPr>
+      </w:pPr>
+    </w:p>
+    <w:p>
+      <w:pPr>
+        <w:pStyle w:val="Titre2"/>
+        <w:numPr>
+          <w:ilvl w:val="0"/>
+          <w:numId w:val="15"/>
+        </w:numPr>
+        <w:rPr>
+          <w:lang w:val="fr-FR"/>
+        </w:rPr>
+      </w:pPr>
+      <w:bookmarkStart w:id="25" w:name="_Toc308341501"/>
+      <w:r>
+        <w:rPr>
+          <w:lang w:val="fr-FR"/>
+        </w:rPr>
+        <w:t>Sessions</w:t>
+      </w:r>
+      <w:bookmarkEnd w:id="25"/>
+    </w:p>
+    <w:p>
+      <w:pPr>
+        <w:jc w:val="center"/>
+        <w:rPr>
+          <w:lang w:val="fr-FR"/>
+        </w:rPr>
+      </w:pPr>
+      <w:r>
+        <w:rPr>
+          <w:noProof/>
+          <w:lang w:val="fr-FR" w:eastAsia="fr-FR"/>
+        </w:rPr>
+        <w:drawing>
+          <wp:inline distT="0" distB="0" distL="0" distR="0" wp14:anchorId="47073D8A" wp14:editId="7BD0A4D5">
+            <wp:extent cx="3362325" cy="865304"/>
+            <wp:effectExtent l="0" t="0" r="0" b="0"/>
+            <wp:docPr id="1" name="Image 1"/>
+            <wp:cNvGraphicFramePr>
+              <a:graphicFrameLocks xmlns:a="http://schemas.openxmlformats.org/drawingml/2006/main" noChangeAspect="1"/>
+            </wp:cNvGraphicFramePr>
+            <a:graphic xmlns:a="http://schemas.openxmlformats.org/drawingml/2006/main">
+              <a:graphicData uri="http://schemas.openxmlformats.org/drawingml/2006/picture">
+                <pic:pic xmlns:pic="http://schemas.openxmlformats.org/drawingml/2006/picture">
+                  <pic:nvPicPr>
+                    <pic:cNvPr id="0" name="Sans titre-1.png"/>
+                    <pic:cNvPicPr/>
+                  </pic:nvPicPr>
+                  <pic:blipFill>
+                    <a:blip r:embed="rId8">
+                      <a:extLst>
+                        <a:ext uri="{28A0092B-C50C-407E-A947-70E740481C1C}">
+                          <a14:useLocalDpi xmlns:a14="http://schemas.microsoft.com/office/drawing/2010/main" val="0"/>
+                        </a:ext>
+                      </a:extLst>
+                    </a:blip>
+                    <a:stretch>
+                      <a:fillRect/>
+                    </a:stretch>
+                  </pic:blipFill>
+                  <pic:spPr>
+                    <a:xfrm>
+                      <a:off x="0" y="0"/>
+                      <a:ext cx="3361905" cy="865196"/>
+                    </a:xfrm>
+                    <a:prstGeom prst="rect">
+                      <a:avLst/>
+                    </a:prstGeom>
+                  </pic:spPr>
+                </pic:pic>
+              </a:graphicData>
+            </a:graphic>
+          </wp:inline>
+        </w:drawing>
+      </w:r>
+    </w:p>
+    <w:p>
+      <w:pPr>
+        <w:jc w:val="both"/>
+        <w:rPr>
+          <w:lang w:val="fr-FR"/>
+        </w:rPr>
+      </w:pPr>
+      <w:r>
+        <w:rPr>
+          <w:lang w:val="fr-FR"/>
+        </w:rPr>
+        <w:t>Une sessio</w:t>
+      </w:r>
+      <w:bookmarkStart w:id="26" w:name="_GoBack"/>
+      <w:bookmarkEnd w:id="26"/>
+      <w:r>
+        <w:rPr>
+          <w:lang w:val="fr-FR"/>
+        </w:rPr>
+        <w:t xml:space="preserve">n associe un ou plusieurs clients connectés à un </w:t>
+      </w:r>
+      <w:proofErr w:type="spellStart"/>
+      <w:r>
+        <w:rPr>
+          <w:lang w:val="fr-FR"/>
+        </w:rPr>
+        <w:t>account</w:t>
+      </w:r>
+      <w:proofErr w:type="spellEnd"/>
+      <w:r>
+        <w:rPr>
+          <w:lang w:val="fr-FR"/>
+        </w:rPr>
+        <w:t xml:space="preserve">. Cette table permet de conserver les sessions  après l’arrêt du serveur. Lorsqu’une session est supprimée, son id n’est pas insérée dans la table </w:t>
+      </w:r>
+      <w:proofErr w:type="spellStart"/>
+      <w:r>
+        <w:rPr>
+          <w:lang w:val="fr-FR"/>
+        </w:rPr>
+        <w:t>delete</w:t>
+      </w:r>
+      <w:proofErr w:type="spellEnd"/>
+      <w:r>
+        <w:rPr>
+          <w:lang w:val="fr-FR"/>
+        </w:rPr>
+        <w:t>.</w:t>
+      </w:r>
+    </w:p>
+    <w:tbl>
+      <w:tblPr>
+        <w:tblStyle w:val="Listemoyenne2-Accent1"/>
+        <w:tblW w:w="10598" w:type="dxa"/>
+        <w:tblLayout w:type="fixed"/>
+        <w:tblCellMar>
+          <w:top w:w="85" w:type="dxa"/>
+          <w:bottom w:w="85" w:type="dxa"/>
+        </w:tblCellMar>
+        <w:tblLook w:val="04A0" w:firstRow="1" w:lastRow="0" w:firstColumn="1" w:lastColumn="0" w:noHBand="0" w:noVBand="1"/>
+      </w:tblPr>
+      <w:tblGrid>
+        <w:gridCol w:w="1668"/>
+        <w:gridCol w:w="8930"/>
+      </w:tblGrid>
+      <w:tr>
+        <w:trPr>
+          <w:cnfStyle w:val="100000000000" w:firstRow="1" w:lastRow="0" w:firstColumn="0" w:lastColumn="0" w:oddVBand="0" w:evenVBand="0" w:oddHBand="0" w:evenHBand="0" w:firstRowFirstColumn="0" w:firstRowLastColumn="0" w:lastRowFirstColumn="0" w:lastRowLastColumn="0"/>
+          <w:trHeight w:val="288"/>
+        </w:trPr>
+        <w:tc>
+          <w:tcPr>
+            <w:cnfStyle w:val="001000000100" w:firstRow="0" w:lastRow="0" w:firstColumn="1" w:lastColumn="0" w:oddVBand="0" w:evenVBand="0" w:oddHBand="0" w:evenHBand="0" w:firstRowFirstColumn="1" w:firstRowLastColumn="0" w:lastRowFirstColumn="0" w:lastRowLastColumn="0"/>
+            <w:tcW w:w="10598" w:type="dxa"/>
+            <w:gridSpan w:val="2"/>
+            <w:tcBorders>
+              <w:bottom w:val="single" w:sz="18" w:space="0" w:color="4F81BD" w:themeColor="accent1"/>
+            </w:tcBorders>
+            <w:vAlign w:val="center"/>
+          </w:tcPr>
+          <w:p>
+            <w:pPr>
+              <w:jc w:val="center"/>
+              <w:rPr>
+                <w:rFonts w:asciiTheme="minorHAnsi" w:hAnsiTheme="minorHAnsi"/>
+                <w:b/>
+                <w:sz w:val="22"/>
+                <w:szCs w:val="22"/>
+                <w:lang w:val="fr-FR"/>
+              </w:rPr>
+            </w:pPr>
+            <w:r>
+              <w:rPr>
+                <w:rFonts w:asciiTheme="minorHAnsi" w:hAnsiTheme="minorHAnsi"/>
+                <w:b/>
+                <w:lang w:val="fr-FR"/>
+              </w:rPr>
+              <w:t>Champs</w:t>
+            </w:r>
+          </w:p>
+        </w:tc>
+      </w:tr>
+      <w:tr>
+        <w:trPr>
+          <w:cnfStyle w:val="000000100000" w:firstRow="0" w:lastRow="0" w:firstColumn="0" w:lastColumn="0" w:oddVBand="0" w:evenVBand="0" w:oddHBand="1" w:evenHBand="0" w:firstRowFirstColumn="0" w:firstRowLastColumn="0" w:lastRowFirstColumn="0" w:lastRowLastColumn="0"/>
+          <w:trHeight w:val="288"/>
+        </w:trPr>
+        <w:tc>
+          <w:tcPr>
+            <w:cnfStyle w:val="001000000000" w:firstRow="0" w:lastRow="0" w:firstColumn="1" w:lastColumn="0" w:oddVBand="0" w:evenVBand="0" w:oddHBand="0" w:evenHBand="0" w:firstRowFirstColumn="0" w:firstRowLastColumn="0" w:lastRowFirstColumn="0" w:lastRowLastColumn="0"/>
+            <w:tcW w:w="1668" w:type="dxa"/>
+            <w:tcBorders>
+              <w:top w:val="single" w:sz="18" w:space="0" w:color="4F81BD" w:themeColor="accent1"/>
+            </w:tcBorders>
+            <w:vAlign w:val="center"/>
+          </w:tcPr>
+          <w:p>
+            <w:pPr>
+              <w:jc w:val="right"/>
+              <w:rPr>
+                <w:rFonts w:asciiTheme="minorHAnsi" w:hAnsiTheme="minorHAnsi"/>
+                <w:b/>
+                <w:lang w:val="fr-FR"/>
+              </w:rPr>
+            </w:pPr>
+            <w:r>
+              <w:rPr>
+                <w:rFonts w:asciiTheme="minorHAnsi" w:hAnsiTheme="minorHAnsi"/>
+                <w:b/>
+                <w:lang w:val="fr-FR"/>
+              </w:rPr>
+              <w:t>expiration</w:t>
+            </w:r>
+          </w:p>
+        </w:tc>
+        <w:tc>
+          <w:tcPr>
+            <w:tcW w:w="8930" w:type="dxa"/>
+            <w:tcBorders>
+              <w:top w:val="single" w:sz="18" w:space="0" w:color="4F81BD" w:themeColor="accent1"/>
+            </w:tcBorders>
+            <w:vAlign w:val="center"/>
+          </w:tcPr>
+          <w:p>
+            <w:pPr>
+              <w:jc w:val="both"/>
+              <w:cnfStyle w:val="000000100000" w:firstRow="0" w:lastRow="0" w:firstColumn="0" w:lastColumn="0" w:oddVBand="0" w:evenVBand="0" w:oddHBand="1" w:evenHBand="0" w:firstRowFirstColumn="0" w:firstRowLastColumn="0" w:lastRowFirstColumn="0" w:lastRowLastColumn="0"/>
+              <w:rPr>
+                <w:rFonts w:asciiTheme="minorHAnsi" w:hAnsiTheme="minorHAnsi"/>
+                <w:lang w:val="fr-FR"/>
+              </w:rPr>
+            </w:pPr>
+            <w:r>
+              <w:rPr>
+                <w:rFonts w:asciiTheme="minorHAnsi" w:hAnsiTheme="minorHAnsi"/>
+                <w:lang w:val="fr-FR"/>
+              </w:rPr>
+              <w:t>La durée de vie de la session. Lorsque cette date est dépassée la session est automatiquement détruite. Une session sans date sera détruite lors de l’arrêt du serveur.</w:t>
+            </w:r>
+          </w:p>
+        </w:tc>
+      </w:tr>
+      <w:tr>
+        <w:trPr>
+          <w:trHeight w:val="288"/>
+        </w:trPr>
+        <w:tc>
+          <w:tcPr>
+            <w:cnfStyle w:val="001000000000" w:firstRow="0" w:lastRow="0" w:firstColumn="1" w:lastColumn="0" w:oddVBand="0" w:evenVBand="0" w:oddHBand="0" w:evenHBand="0" w:firstRowFirstColumn="0" w:firstRowLastColumn="0" w:lastRowFirstColumn="0" w:lastRowLastColumn="0"/>
+            <w:tcW w:w="1668" w:type="dxa"/>
+            <w:vAlign w:val="center"/>
+          </w:tcPr>
+          <w:p>
+            <w:pPr>
+              <w:jc w:val="right"/>
+              <w:rPr>
+                <w:rFonts w:asciiTheme="minorHAnsi" w:hAnsiTheme="minorHAnsi"/>
+                <w:b/>
+                <w:lang w:val="fr-FR"/>
+              </w:rPr>
+            </w:pPr>
+            <w:r>
+              <w:rPr>
+                <w:rFonts w:asciiTheme="minorHAnsi" w:hAnsiTheme="minorHAnsi"/>
+                <w:b/>
+                <w:lang w:val="fr-FR"/>
+              </w:rPr>
+              <w:t xml:space="preserve">Id_ </w:t>
+            </w:r>
+            <w:proofErr w:type="spellStart"/>
+            <w:r>
+              <w:rPr>
+                <w:rFonts w:asciiTheme="minorHAnsi" w:hAnsiTheme="minorHAnsi"/>
+                <w:b/>
+                <w:lang w:val="fr-FR"/>
+              </w:rPr>
+              <w:t>account</w:t>
+            </w:r>
+            <w:proofErr w:type="spellEnd"/>
+          </w:p>
+        </w:tc>
+        <w:tc>
+          <w:tcPr>
+            <w:tcW w:w="8930" w:type="dxa"/>
+            <w:vAlign w:val="center"/>
+          </w:tcPr>
+          <w:p>
+            <w:pPr>
+              <w:jc w:val="both"/>
+              <w:cnfStyle w:val="000000000000" w:firstRow="0" w:lastRow="0" w:firstColumn="0" w:lastColumn="0" w:oddVBand="0" w:evenVBand="0" w:oddHBand="0" w:evenHBand="0" w:firstRowFirstColumn="0" w:firstRowLastColumn="0" w:lastRowFirstColumn="0" w:lastRowLastColumn="0"/>
+              <w:rPr>
+                <w:rFonts w:asciiTheme="minorHAnsi" w:hAnsiTheme="minorHAnsi"/>
+                <w:lang w:val="fr-FR"/>
+              </w:rPr>
+            </w:pPr>
+            <w:r>
+              <w:rPr>
+                <w:rFonts w:asciiTheme="minorHAnsi" w:hAnsiTheme="minorHAnsi"/>
+                <w:lang w:val="fr-FR"/>
+              </w:rPr>
+              <w:t>Identifiant de l’</w:t>
+            </w:r>
+            <w:proofErr w:type="spellStart"/>
+            <w:r>
+              <w:rPr>
+                <w:rFonts w:asciiTheme="minorHAnsi" w:hAnsiTheme="minorHAnsi"/>
+                <w:lang w:val="fr-FR"/>
+              </w:rPr>
+              <w:t>account</w:t>
+            </w:r>
+            <w:proofErr w:type="spellEnd"/>
+            <w:r>
+              <w:rPr>
+                <w:rFonts w:asciiTheme="minorHAnsi" w:hAnsiTheme="minorHAnsi"/>
+                <w:lang w:val="fr-FR"/>
+              </w:rPr>
+              <w:t xml:space="preserve"> auquel est associé la session.</w:t>
+            </w:r>
+          </w:p>
+        </w:tc>
+      </w:tr>
+    </w:tbl>
+    <w:p>
+      <w:pPr>
+        <w:jc w:val="center"/>
         <w:rPr>
           <w:lang w:val="fr-FR"/>
         </w:rPr>
@@ -8612,6 +9159,18 @@
   </w:num>
   <w:num w:numId="13">
     <w:abstractNumId w:val="3"/>
+  </w:num>
+  <w:num w:numId="14">
+    <w:abstractNumId w:val="7"/>
+    <w:lvlOverride w:ilvl="0">
+      <w:startOverride w:val="1"/>
+    </w:lvlOverride>
+  </w:num>
+  <w:num w:numId="15">
+    <w:abstractNumId w:val="7"/>
+    <w:lvlOverride w:ilvl="0">
+      <w:startOverride w:val="1"/>
+    </w:lvlOverride>
   </w:num>
 </w:numbering>
 </file>
@@ -9647,7 +10206,7 @@
 </file>
 
 <file path=customXml/itemProps1.xml><?xml version="1.0" encoding="utf-8"?>
-<ds:datastoreItem xmlns:ds="http://schemas.openxmlformats.org/officeDocument/2006/customXml" ds:itemID="{A9842672-3047-4625-8BA8-A68C511A2A51}">
+<ds:datastoreItem xmlns:ds="http://schemas.openxmlformats.org/officeDocument/2006/customXml" ds:itemID="{26106E11-F25F-4B90-A2D7-4DEF950F32BE}">
   <ds:schemaRefs>
     <ds:schemaRef ds:uri="http://schemas.openxmlformats.org/officeDocument/2006/bibliography"/>
   </ds:schemaRefs>

</xml_diff>

<commit_message>
Use the session api in the http client.
</commit_message>
<xml_diff>
--- a/documentations/Database/Database.docx
+++ b/documentations/Database/Database.docx
@@ -4081,14 +4081,12 @@
         </w:rPr>
         <w:t xml:space="preserve"> </w:t>
       </w:r>
-      <w:proofErr w:type="spellStart"/>
-      <w:r>
-        <w:rPr>
-          <w:lang w:val="fr-FR"/>
-        </w:rPr>
-        <w:t>quand</w:t>
-      </w:r>
-      <w:proofErr w:type="spellEnd"/>
+      <w:r>
+        <w:rPr>
+          <w:lang w:val="fr-FR"/>
+        </w:rPr>
+        <w:t>quant</w:t>
+      </w:r>
       <w:r>
         <w:rPr>
           <w:lang w:val="fr-FR"/>
@@ -4276,6 +4274,36 @@
                 <w:rFonts w:asciiTheme="minorHAnsi" w:hAnsiTheme="minorHAnsi"/>
                 <w:lang w:val="fr-FR"/>
               </w:rPr>
+              <w:t xml:space="preserve">, </w:t>
+            </w:r>
+            <w:r>
+              <w:rPr>
+                <w:rFonts w:asciiTheme="minorHAnsi" w:hAnsiTheme="minorHAnsi"/>
+                <w:lang w:val="fr-FR"/>
+              </w:rPr>
+              <w:t>constitué des huit premiers caractères de l’id de l’</w:t>
+            </w:r>
+            <w:proofErr w:type="spellStart"/>
+            <w:r>
+              <w:rPr>
+                <w:rFonts w:asciiTheme="minorHAnsi" w:hAnsiTheme="minorHAnsi"/>
+                <w:lang w:val="fr-FR"/>
+              </w:rPr>
+              <w:t>account</w:t>
+            </w:r>
+            <w:proofErr w:type="spellEnd"/>
+            <w:r>
+              <w:rPr>
+                <w:rFonts w:asciiTheme="minorHAnsi" w:hAnsiTheme="minorHAnsi"/>
+                <w:lang w:val="fr-FR"/>
+              </w:rPr>
+              <w:t xml:space="preserve"> et suivi du mot de passe. De cette façon si deux utilisateurs ont le même mot de passe, leur sha1 sera quand même différent</w:t>
+            </w:r>
+            <w:r>
+              <w:rPr>
+                <w:rFonts w:asciiTheme="minorHAnsi" w:hAnsiTheme="minorHAnsi"/>
+                <w:lang w:val="fr-FR"/>
+              </w:rPr>
               <w:t>.</w:t>
             </w:r>
             <w:r>
@@ -4441,6 +4469,13 @@
                 <w:lang w:val="fr-FR"/>
               </w:rPr>
               <w:t>Indique si le compte est activé ou non.</w:t>
+            </w:r>
+            <w:r>
+              <w:rPr>
+                <w:rFonts w:asciiTheme="minorHAnsi" w:hAnsiTheme="minorHAnsi"/>
+                <w:lang w:val="fr-FR"/>
+              </w:rPr>
+              <w:t xml:space="preserve"> Il est impossible de se connecter à un compte désactivé.</w:t>
             </w:r>
           </w:p>
         </w:tc>
@@ -4699,15 +4734,13 @@
               </w:rPr>
               <w:t xml:space="preserve"> </w:t>
             </w:r>
-            <w:proofErr w:type="spellStart"/>
-            <w:r>
-              <w:rPr>
-                <w:rFonts w:asciiTheme="minorHAnsi" w:hAnsiTheme="minorHAnsi"/>
-                <w:lang w:val="fr-FR"/>
-              </w:rPr>
-              <w:t>Peut être</w:t>
-            </w:r>
-            <w:proofErr w:type="spellEnd"/>
+            <w:r>
+              <w:rPr>
+                <w:rFonts w:asciiTheme="minorHAnsi" w:hAnsiTheme="minorHAnsi"/>
+                <w:lang w:val="fr-FR"/>
+              </w:rPr>
+              <w:t>Peut-être</w:t>
+            </w:r>
             <w:r>
               <w:rPr>
                 <w:rFonts w:asciiTheme="minorHAnsi" w:hAnsiTheme="minorHAnsi"/>
@@ -4867,20 +4900,6 @@
     </w:p>
     <w:p>
       <w:pPr>
-        <w:jc w:val="both"/>
-        <w:rPr>
-          <w:lang w:val="fr-FR"/>
-        </w:rPr>
-      </w:pPr>
-      <w:r>
-        <w:rPr>
-          <w:lang w:val="fr-FR"/>
-        </w:rPr>
-        <w:br w:type="page"/>
-      </w:r>
-    </w:p>
-    <w:p>
-      <w:pPr>
         <w:pStyle w:val="Titre2"/>
         <w:jc w:val="both"/>
         <w:rPr>
@@ -4955,14 +4974,12 @@
         </w:rPr>
         <w:t xml:space="preserve"> la date à laquelle un événement </w:t>
       </w:r>
-      <w:proofErr w:type="spellStart"/>
-      <w:r>
-        <w:rPr>
-          <w:lang w:val="fr-FR"/>
-        </w:rPr>
-        <w:t>c’est</w:t>
-      </w:r>
-      <w:proofErr w:type="spellEnd"/>
+      <w:r>
+        <w:rPr>
+          <w:lang w:val="fr-FR"/>
+        </w:rPr>
+        <w:t>s’est</w:t>
+      </w:r>
       <w:r>
         <w:rPr>
           <w:lang w:val="fr-FR"/>
@@ -5184,15 +5201,13 @@
               </w:rPr>
               <w:t xml:space="preserve"> associé à l’événement. </w:t>
             </w:r>
-            <w:proofErr w:type="spellStart"/>
-            <w:r>
-              <w:rPr>
-                <w:rFonts w:asciiTheme="minorHAnsi" w:hAnsiTheme="minorHAnsi"/>
-                <w:lang w:val="fr-FR"/>
-              </w:rPr>
-              <w:t>Peut être</w:t>
-            </w:r>
-            <w:proofErr w:type="spellEnd"/>
+            <w:r>
+              <w:rPr>
+                <w:rFonts w:asciiTheme="minorHAnsi" w:hAnsiTheme="minorHAnsi"/>
+                <w:lang w:val="fr-FR"/>
+              </w:rPr>
+              <w:t>Peut-être</w:t>
+            </w:r>
             <w:r>
               <w:rPr>
                 <w:rFonts w:asciiTheme="minorHAnsi" w:hAnsiTheme="minorHAnsi"/>
@@ -5305,15 +5320,13 @@
               </w:rPr>
               <w:t xml:space="preserve"> associé à l’événement. </w:t>
             </w:r>
-            <w:proofErr w:type="spellStart"/>
-            <w:r>
-              <w:rPr>
-                <w:rFonts w:asciiTheme="minorHAnsi" w:hAnsiTheme="minorHAnsi"/>
-                <w:lang w:val="fr-FR"/>
-              </w:rPr>
-              <w:t>Peut être</w:t>
-            </w:r>
-            <w:proofErr w:type="spellEnd"/>
+            <w:r>
+              <w:rPr>
+                <w:rFonts w:asciiTheme="minorHAnsi" w:hAnsiTheme="minorHAnsi"/>
+                <w:lang w:val="fr-FR"/>
+              </w:rPr>
+              <w:t>Peut-être</w:t>
+            </w:r>
             <w:r>
               <w:rPr>
                 <w:rFonts w:asciiTheme="minorHAnsi" w:hAnsiTheme="minorHAnsi"/>
@@ -5586,15 +5599,13 @@
               </w:rPr>
               <w:t xml:space="preserve"> Si ce champ n’est pas rempli, la permission désignera </w:t>
             </w:r>
-            <w:proofErr w:type="spellStart"/>
-            <w:r>
-              <w:rPr>
-                <w:rFonts w:asciiTheme="minorHAnsi" w:hAnsiTheme="minorHAnsi"/>
-                <w:lang w:val="fr-FR"/>
-              </w:rPr>
-              <w:t>tous</w:t>
-            </w:r>
-            <w:proofErr w:type="spellEnd"/>
+            <w:r>
+              <w:rPr>
+                <w:rFonts w:asciiTheme="minorHAnsi" w:hAnsiTheme="minorHAnsi"/>
+                <w:lang w:val="fr-FR"/>
+              </w:rPr>
+              <w:t>tout</w:t>
+            </w:r>
             <w:r>
               <w:rPr>
                 <w:rFonts w:asciiTheme="minorHAnsi" w:hAnsiTheme="minorHAnsi"/>
@@ -8029,15 +8040,7 @@
         <w:rPr>
           <w:lang w:val="fr-FR"/>
         </w:rPr>
-        <w:t>Une sessio</w:t>
-      </w:r>
-      <w:bookmarkStart w:id="26" w:name="_GoBack"/>
-      <w:bookmarkEnd w:id="26"/>
-      <w:r>
-        <w:rPr>
-          <w:lang w:val="fr-FR"/>
-        </w:rPr>
-        <w:t xml:space="preserve">n associe un ou plusieurs clients connectés à un </w:t>
+        <w:t xml:space="preserve">Une session associe un ou plusieurs clients connectés à un </w:t>
       </w:r>
       <w:proofErr w:type="spellStart"/>
       <w:r>
@@ -8059,6 +8062,26 @@
           <w:lang w:val="fr-FR"/>
         </w:rPr>
         <w:t>delete</w:t>
+      </w:r>
+      <w:proofErr w:type="spellEnd"/>
+      <w:r>
+        <w:rPr>
+          <w:lang w:val="fr-FR"/>
+        </w:rPr>
+        <w:t>.</w:t>
+      </w:r>
+      <w:r>
+        <w:rPr>
+          <w:lang w:val="fr-FR"/>
+        </w:rPr>
+        <w:t xml:space="preserve"> Des informations peuvent être associées à la session via la table </w:t>
+      </w:r>
+      <w:proofErr w:type="spellStart"/>
+      <w:r>
+        <w:rPr>
+          <w:lang w:val="fr-FR"/>
+        </w:rPr>
+        <w:t>sessions_informations</w:t>
       </w:r>
       <w:proofErr w:type="spellEnd"/>
       <w:r>
@@ -8254,7 +8277,23 @@
                 <w:rFonts w:asciiTheme="minorHAnsi" w:hAnsiTheme="minorHAnsi"/>
                 <w:lang w:val="fr-FR"/>
               </w:rPr>
-              <w:t xml:space="preserve"> auquel est associé la session.</w:t>
+              <w:t xml:space="preserve"> auquel est </w:t>
+            </w:r>
+            <w:bookmarkStart w:id="26" w:name="_GoBack"/>
+            <w:r>
+              <w:rPr>
+                <w:rFonts w:asciiTheme="minorHAnsi" w:hAnsiTheme="minorHAnsi"/>
+                <w:lang w:val="fr-FR"/>
+              </w:rPr>
+              <w:t>associé la session</w:t>
+            </w:r>
+            <w:bookmarkEnd w:id="26"/>
+            <w:r>
+              <w:rPr>
+                <w:rFonts w:asciiTheme="minorHAnsi" w:hAnsiTheme="minorHAnsi"/>
+                <w:lang w:val="fr-FR"/>
+              </w:rPr>
+              <w:t>.</w:t>
             </w:r>
           </w:p>
         </w:tc>
@@ -10206,7 +10245,7 @@
 </file>
 
 <file path=customXml/itemProps1.xml><?xml version="1.0" encoding="utf-8"?>
-<ds:datastoreItem xmlns:ds="http://schemas.openxmlformats.org/officeDocument/2006/customXml" ds:itemID="{26106E11-F25F-4B90-A2D7-4DEF950F32BE}">
+<ds:datastoreItem xmlns:ds="http://schemas.openxmlformats.org/officeDocument/2006/customXml" ds:itemID="{52391D36-FE64-49A3-8494-FBBA02FA70A0}">
   <ds:schemaRefs>
     <ds:schemaRef ds:uri="http://schemas.openxmlformats.org/officeDocument/2006/bibliography"/>
   </ds:schemaRefs>

</xml_diff>

<commit_message>
Resolve some bugs in the client identification.
</commit_message>
<xml_diff>
--- a/documentations/Database/Database.docx
+++ b/documentations/Database/Database.docx
@@ -4267,7 +4267,15 @@
                 <w:b/>
                 <w:lang w:val="fr-FR"/>
               </w:rPr>
-              <w:t>SHA1</w:t>
+              <w:t>SHA</w:t>
+            </w:r>
+            <w:r>
+              <w:rPr>
+                <w:rFonts w:asciiTheme="minorHAnsi" w:hAnsiTheme="minorHAnsi"/>
+                <w:b/>
+                <w:lang w:val="fr-FR"/>
+              </w:rPr>
+              <w:t>-256</w:t>
             </w:r>
             <w:r>
               <w:rPr>
@@ -4281,7 +4289,28 @@
                 <w:rFonts w:asciiTheme="minorHAnsi" w:hAnsiTheme="minorHAnsi"/>
                 <w:lang w:val="fr-FR"/>
               </w:rPr>
-              <w:t>constitué des huit premiers caractères de l’id de l’</w:t>
+              <w:t xml:space="preserve">constitué </w:t>
+            </w:r>
+            <w:r>
+              <w:rPr>
+                <w:rFonts w:asciiTheme="minorHAnsi" w:hAnsiTheme="minorHAnsi"/>
+                <w:lang w:val="fr-FR"/>
+              </w:rPr>
+              <w:t xml:space="preserve">du </w:t>
+            </w:r>
+            <w:r>
+              <w:rPr>
+                <w:rFonts w:asciiTheme="minorHAnsi" w:hAnsiTheme="minorHAnsi"/>
+                <w:lang w:val="fr-FR"/>
+              </w:rPr>
+              <w:t>mot de passe</w:t>
+            </w:r>
+            <w:r>
+              <w:rPr>
+                <w:rFonts w:asciiTheme="minorHAnsi" w:hAnsiTheme="minorHAnsi"/>
+                <w:lang w:val="fr-FR"/>
+              </w:rPr>
+              <w:t xml:space="preserve"> suivi de l’id de l’</w:t>
             </w:r>
             <w:proofErr w:type="spellStart"/>
             <w:r>
@@ -4297,7 +4326,35 @@
                 <w:rFonts w:asciiTheme="minorHAnsi" w:hAnsiTheme="minorHAnsi"/>
                 <w:lang w:val="fr-FR"/>
               </w:rPr>
-              <w:t xml:space="preserve"> et suivi du mot de passe. De cette façon si deux utilisateurs ont le même mot de passe, leur sha1 sera quand même différent</w:t>
+              <w:t xml:space="preserve">. De cette </w:t>
+            </w:r>
+            <w:r>
+              <w:rPr>
+                <w:rFonts w:asciiTheme="minorHAnsi" w:hAnsiTheme="minorHAnsi"/>
+                <w:lang w:val="fr-FR"/>
+              </w:rPr>
+              <w:t>façon</w:t>
+            </w:r>
+            <w:r>
+              <w:rPr>
+                <w:rFonts w:asciiTheme="minorHAnsi" w:hAnsiTheme="minorHAnsi"/>
+                <w:lang w:val="fr-FR"/>
+              </w:rPr>
+              <w:t xml:space="preserve"> si deux utilisateurs ont le même mot de passe, leur </w:t>
+            </w:r>
+            <w:r>
+              <w:rPr>
+                <w:rFonts w:asciiTheme="minorHAnsi" w:hAnsiTheme="minorHAnsi"/>
+                <w:lang w:val="fr-FR"/>
+              </w:rPr>
+              <w:t>SHA-256</w:t>
+            </w:r>
+            <w:r>
+              <w:rPr>
+                <w:rFonts w:asciiTheme="minorHAnsi" w:hAnsiTheme="minorHAnsi"/>
+                <w:lang w:val="fr-FR"/>
+              </w:rPr>
+              <w:t xml:space="preserve"> sera quand même différent</w:t>
             </w:r>
             <w:r>
               <w:rPr>
@@ -4346,7 +4403,16 @@
                 <w:rFonts w:asciiTheme="minorHAnsi" w:hAnsiTheme="minorHAnsi"/>
                 <w:lang w:val="fr-FR"/>
               </w:rPr>
-              <w:t>public, puisque n’importe qui peut l’utiliser pour se connecter</w:t>
+              <w:t>public, pui</w:t>
+            </w:r>
+            <w:bookmarkStart w:id="16" w:name="_GoBack"/>
+            <w:bookmarkEnd w:id="16"/>
+            <w:r>
+              <w:rPr>
+                <w:rFonts w:asciiTheme="minorHAnsi" w:hAnsiTheme="minorHAnsi"/>
+                <w:lang w:val="fr-FR"/>
+              </w:rPr>
+              <w:t>sque n’importe qui peut l’utiliser pour se connecter</w:t>
             </w:r>
             <w:r>
               <w:rPr>
@@ -4495,14 +4561,14 @@
           <w:lang w:val="fr-FR"/>
         </w:rPr>
       </w:pPr>
-      <w:bookmarkStart w:id="16" w:name="_Toc308341492"/>
+      <w:bookmarkStart w:id="17" w:name="_Toc308341492"/>
       <w:r>
         <w:rPr>
           <w:lang w:val="fr-FR"/>
         </w:rPr>
         <w:t>Groups</w:t>
       </w:r>
-      <w:bookmarkEnd w:id="16"/>
+      <w:bookmarkEnd w:id="17"/>
     </w:p>
     <w:p>
       <w:pPr>
@@ -4787,7 +4853,7 @@
           <w:lang w:val="fr-FR"/>
         </w:rPr>
       </w:pPr>
-      <w:bookmarkStart w:id="17" w:name="_Toc308341493"/>
+      <w:bookmarkStart w:id="18" w:name="_Toc308341493"/>
       <w:proofErr w:type="spellStart"/>
       <w:r>
         <w:rPr>
@@ -4795,7 +4861,7 @@
         </w:rPr>
         <w:t>Limits</w:t>
       </w:r>
-      <w:bookmarkEnd w:id="17"/>
+      <w:bookmarkEnd w:id="18"/>
       <w:proofErr w:type="spellEnd"/>
     </w:p>
     <w:p>
@@ -4906,7 +4972,7 @@
           <w:lang w:val="fr-FR"/>
         </w:rPr>
       </w:pPr>
-      <w:bookmarkStart w:id="18" w:name="_Toc308341494"/>
+      <w:bookmarkStart w:id="19" w:name="_Toc308341494"/>
       <w:r>
         <w:rPr>
           <w:lang w:val="fr-FR"/>
@@ -4914,7 +4980,7 @@
         <w:lastRenderedPageBreak/>
         <w:t>Events</w:t>
       </w:r>
-      <w:bookmarkEnd w:id="18"/>
+      <w:bookmarkEnd w:id="19"/>
     </w:p>
     <w:p>
       <w:pPr>
@@ -5382,14 +5448,14 @@
           <w:lang w:val="fr-FR"/>
         </w:rPr>
       </w:pPr>
-      <w:bookmarkStart w:id="19" w:name="_Toc308341495"/>
+      <w:bookmarkStart w:id="20" w:name="_Toc308341495"/>
       <w:r>
         <w:rPr>
           <w:lang w:val="fr-FR"/>
         </w:rPr>
         <w:t>Permissions</w:t>
       </w:r>
-      <w:bookmarkEnd w:id="19"/>
+      <w:bookmarkEnd w:id="20"/>
     </w:p>
     <w:p>
       <w:pPr>
@@ -5972,14 +6038,14 @@
           <w:lang w:val="fr-FR"/>
         </w:rPr>
       </w:pPr>
-      <w:bookmarkStart w:id="20" w:name="_Toc308341496"/>
+      <w:bookmarkStart w:id="21" w:name="_Toc308341496"/>
       <w:r>
         <w:rPr>
           <w:lang w:val="fr-FR"/>
         </w:rPr>
         <w:t>Files</w:t>
       </w:r>
-      <w:bookmarkEnd w:id="20"/>
+      <w:bookmarkEnd w:id="21"/>
     </w:p>
     <w:p>
       <w:pPr>
@@ -7100,14 +7166,14 @@
           <w:lang w:val="fr-FR"/>
         </w:rPr>
       </w:pPr>
-      <w:bookmarkStart w:id="21" w:name="_Toc308341497"/>
+      <w:bookmarkStart w:id="22" w:name="_Toc308341497"/>
       <w:r>
         <w:rPr>
           <w:lang w:val="fr-FR"/>
         </w:rPr>
         <w:t>Directories</w:t>
       </w:r>
-      <w:bookmarkEnd w:id="21"/>
+      <w:bookmarkEnd w:id="22"/>
     </w:p>
     <w:p>
       <w:pPr>
@@ -7463,14 +7529,14 @@
           <w:lang w:val="fr-FR"/>
         </w:rPr>
       </w:pPr>
-      <w:bookmarkStart w:id="22" w:name="_Toc308341498"/>
+      <w:bookmarkStart w:id="23" w:name="_Toc308341498"/>
       <w:r>
         <w:rPr>
           <w:lang w:val="fr-FR"/>
         </w:rPr>
         <w:t>Collections</w:t>
       </w:r>
-      <w:bookmarkEnd w:id="22"/>
+      <w:bookmarkEnd w:id="23"/>
     </w:p>
     <w:p>
       <w:pPr>
@@ -7856,14 +7922,14 @@
         </w:rPr>
         <w:t xml:space="preserve"> </w:t>
       </w:r>
-      <w:bookmarkStart w:id="23" w:name="_Toc308341499"/>
+      <w:bookmarkStart w:id="24" w:name="_Toc308341499"/>
       <w:r>
         <w:rPr>
           <w:lang w:val="fr-FR"/>
         </w:rPr>
         <w:t>Tags</w:t>
       </w:r>
-      <w:bookmarkEnd w:id="23"/>
+      <w:bookmarkEnd w:id="24"/>
     </w:p>
     <w:p>
       <w:pPr>
@@ -7925,14 +7991,14 @@
           <w:lang w:val="fr-FR"/>
         </w:rPr>
       </w:pPr>
-      <w:bookmarkStart w:id="24" w:name="_Toc308341500"/>
+      <w:bookmarkStart w:id="25" w:name="_Toc308341500"/>
       <w:r>
         <w:rPr>
           <w:lang w:val="fr-FR"/>
         </w:rPr>
         <w:t>Autres tables</w:t>
       </w:r>
-      <w:bookmarkEnd w:id="24"/>
+      <w:bookmarkEnd w:id="25"/>
     </w:p>
     <w:p>
       <w:pPr>
@@ -7965,14 +8031,14 @@
           <w:lang w:val="fr-FR"/>
         </w:rPr>
       </w:pPr>
-      <w:bookmarkStart w:id="25" w:name="_Toc308341501"/>
+      <w:bookmarkStart w:id="26" w:name="_Toc308341501"/>
       <w:r>
         <w:rPr>
           <w:lang w:val="fr-FR"/>
         </w:rPr>
         <w:t>Sessions</w:t>
       </w:r>
-      <w:bookmarkEnd w:id="25"/>
+      <w:bookmarkEnd w:id="26"/>
     </w:p>
     <w:p>
       <w:pPr>
@@ -8277,23 +8343,7 @@
                 <w:rFonts w:asciiTheme="minorHAnsi" w:hAnsiTheme="minorHAnsi"/>
                 <w:lang w:val="fr-FR"/>
               </w:rPr>
-              <w:t xml:space="preserve"> auquel est </w:t>
-            </w:r>
-            <w:bookmarkStart w:id="26" w:name="_GoBack"/>
-            <w:r>
-              <w:rPr>
-                <w:rFonts w:asciiTheme="minorHAnsi" w:hAnsiTheme="minorHAnsi"/>
-                <w:lang w:val="fr-FR"/>
-              </w:rPr>
-              <w:t>associé la session</w:t>
-            </w:r>
-            <w:bookmarkEnd w:id="26"/>
-            <w:r>
-              <w:rPr>
-                <w:rFonts w:asciiTheme="minorHAnsi" w:hAnsiTheme="minorHAnsi"/>
-                <w:lang w:val="fr-FR"/>
-              </w:rPr>
-              <w:t>.</w:t>
+              <w:t xml:space="preserve"> auquel est associé la session.</w:t>
             </w:r>
           </w:p>
         </w:tc>
@@ -10245,7 +10295,7 @@
 </file>
 
 <file path=customXml/itemProps1.xml><?xml version="1.0" encoding="utf-8"?>
-<ds:datastoreItem xmlns:ds="http://schemas.openxmlformats.org/officeDocument/2006/customXml" ds:itemID="{52391D36-FE64-49A3-8494-FBBA02FA70A0}">
+<ds:datastoreItem xmlns:ds="http://schemas.openxmlformats.org/officeDocument/2006/customXml" ds:itemID="{86818E6C-B442-4D07-8027-FA23337732AE}">
   <ds:schemaRefs>
     <ds:schemaRef ds:uri="http://schemas.openxmlformats.org/officeDocument/2006/bibliography"/>
   </ds:schemaRefs>

</xml_diff>